<commit_message>
Dodana funkcja do bazy klienta
</commit_message>
<xml_diff>
--- a/Dokumentacja.docx
+++ b/Dokumentacja.docx
@@ -4,7 +4,7 @@
   <w:body>
     <w:p>
       <w:pPr>
-        <w:pStyle w:val="style27"/>
+        <w:pStyle w:val="style30"/>
         <w:jc w:val="center"/>
       </w:pPr>
       <w:r>
@@ -14,7 +14,7 @@
     </w:p>
     <w:p>
       <w:pPr>
-        <w:pStyle w:val="style28"/>
+        <w:pStyle w:val="style31"/>
         <w:jc w:val="center"/>
       </w:pPr>
       <w:r>
@@ -69,7 +69,7 @@
         <w:pStyle w:val="style1"/>
         <w:numPr>
           <w:ilvl w:val="0"/>
-          <w:numId w:val="2"/>
+          <w:numId w:val="3"/>
         </w:numPr>
       </w:pPr>
       <w:r>
@@ -96,21 +96,21 @@
         <w:pStyle w:val="style1"/>
         <w:numPr>
           <w:ilvl w:val="0"/>
+          <w:numId w:val="3"/>
+        </w:numPr>
+      </w:pPr>
+      <w:r>
+        <w:rPr/>
+        <w:t>Wymagania funkcjonalne</w:t>
+      </w:r>
+    </w:p>
+    <w:p>
+      <w:pPr>
+        <w:pStyle w:val="style2"/>
+        <w:numPr>
+          <w:ilvl w:val="1"/>
           <w:numId w:val="2"/>
         </w:numPr>
-      </w:pPr>
-      <w:r>
-        <w:rPr/>
-        <w:t>Wymagania funkcjonalne</w:t>
-      </w:r>
-    </w:p>
-    <w:p>
-      <w:pPr>
-        <w:pStyle w:val="style2"/>
-        <w:numPr>
-          <w:ilvl w:val="1"/>
-          <w:numId w:val="1"/>
-        </w:numPr>
         <w:ind w:firstLine="360" w:left="0" w:right="0"/>
       </w:pPr>
       <w:r>
@@ -120,10 +120,10 @@
     </w:p>
     <w:p>
       <w:pPr>
-        <w:pStyle w:val="style29"/>
+        <w:pStyle w:val="style32"/>
         <w:numPr>
           <w:ilvl w:val="0"/>
-          <w:numId w:val="3"/>
+          <w:numId w:val="4"/>
         </w:numPr>
         <w:jc w:val="both"/>
       </w:pPr>
@@ -145,10 +145,10 @@
     </w:p>
     <w:p>
       <w:pPr>
-        <w:pStyle w:val="style29"/>
+        <w:pStyle w:val="style32"/>
         <w:numPr>
           <w:ilvl w:val="0"/>
-          <w:numId w:val="3"/>
+          <w:numId w:val="4"/>
         </w:numPr>
         <w:jc w:val="both"/>
       </w:pPr>
@@ -170,10 +170,10 @@
     </w:p>
     <w:p>
       <w:pPr>
-        <w:pStyle w:val="style29"/>
+        <w:pStyle w:val="style32"/>
         <w:numPr>
           <w:ilvl w:val="0"/>
-          <w:numId w:val="3"/>
+          <w:numId w:val="4"/>
         </w:numPr>
         <w:jc w:val="both"/>
       </w:pPr>
@@ -195,10 +195,10 @@
     </w:p>
     <w:p>
       <w:pPr>
-        <w:pStyle w:val="style29"/>
+        <w:pStyle w:val="style32"/>
         <w:numPr>
           <w:ilvl w:val="0"/>
-          <w:numId w:val="3"/>
+          <w:numId w:val="4"/>
         </w:numPr>
         <w:jc w:val="both"/>
       </w:pPr>
@@ -220,10 +220,10 @@
     </w:p>
     <w:p>
       <w:pPr>
-        <w:pStyle w:val="style29"/>
+        <w:pStyle w:val="style32"/>
         <w:numPr>
           <w:ilvl w:val="0"/>
-          <w:numId w:val="3"/>
+          <w:numId w:val="4"/>
         </w:numPr>
         <w:jc w:val="both"/>
       </w:pPr>
@@ -245,10 +245,10 @@
     </w:p>
     <w:p>
       <w:pPr>
-        <w:pStyle w:val="style29"/>
+        <w:pStyle w:val="style32"/>
         <w:numPr>
           <w:ilvl w:val="0"/>
-          <w:numId w:val="3"/>
+          <w:numId w:val="4"/>
         </w:numPr>
         <w:jc w:val="both"/>
       </w:pPr>
@@ -270,10 +270,10 @@
     </w:p>
     <w:p>
       <w:pPr>
-        <w:pStyle w:val="style29"/>
+        <w:pStyle w:val="style32"/>
         <w:numPr>
           <w:ilvl w:val="0"/>
-          <w:numId w:val="3"/>
+          <w:numId w:val="4"/>
         </w:numPr>
         <w:jc w:val="both"/>
       </w:pPr>
@@ -295,10 +295,10 @@
     </w:p>
     <w:p>
       <w:pPr>
-        <w:pStyle w:val="style29"/>
+        <w:pStyle w:val="style32"/>
         <w:numPr>
           <w:ilvl w:val="0"/>
-          <w:numId w:val="3"/>
+          <w:numId w:val="4"/>
         </w:numPr>
         <w:jc w:val="both"/>
       </w:pPr>
@@ -320,10 +320,10 @@
     </w:p>
     <w:p>
       <w:pPr>
-        <w:pStyle w:val="style29"/>
+        <w:pStyle w:val="style32"/>
         <w:numPr>
           <w:ilvl w:val="0"/>
-          <w:numId w:val="3"/>
+          <w:numId w:val="4"/>
         </w:numPr>
         <w:jc w:val="both"/>
       </w:pPr>
@@ -345,10 +345,10 @@
     </w:p>
     <w:p>
       <w:pPr>
-        <w:pStyle w:val="style29"/>
+        <w:pStyle w:val="style32"/>
         <w:numPr>
           <w:ilvl w:val="0"/>
-          <w:numId w:val="3"/>
+          <w:numId w:val="4"/>
         </w:numPr>
         <w:jc w:val="both"/>
       </w:pPr>
@@ -373,7 +373,7 @@
         <w:pStyle w:val="style2"/>
         <w:numPr>
           <w:ilvl w:val="1"/>
-          <w:numId w:val="1"/>
+          <w:numId w:val="2"/>
         </w:numPr>
         <w:ind w:firstLine="360" w:left="0" w:right="0"/>
       </w:pPr>
@@ -384,10 +384,10 @@
     </w:p>
     <w:p>
       <w:pPr>
-        <w:pStyle w:val="style29"/>
+        <w:pStyle w:val="style32"/>
         <w:numPr>
           <w:ilvl w:val="0"/>
-          <w:numId w:val="4"/>
+          <w:numId w:val="5"/>
         </w:numPr>
         <w:jc w:val="both"/>
       </w:pPr>
@@ -409,10 +409,10 @@
     </w:p>
     <w:p>
       <w:pPr>
-        <w:pStyle w:val="style29"/>
+        <w:pStyle w:val="style32"/>
         <w:numPr>
           <w:ilvl w:val="0"/>
-          <w:numId w:val="4"/>
+          <w:numId w:val="5"/>
         </w:numPr>
         <w:jc w:val="both"/>
       </w:pPr>
@@ -434,10 +434,10 @@
     </w:p>
     <w:p>
       <w:pPr>
-        <w:pStyle w:val="style29"/>
+        <w:pStyle w:val="style32"/>
         <w:numPr>
           <w:ilvl w:val="0"/>
-          <w:numId w:val="4"/>
+          <w:numId w:val="5"/>
         </w:numPr>
         <w:jc w:val="both"/>
       </w:pPr>
@@ -459,10 +459,10 @@
     </w:p>
     <w:p>
       <w:pPr>
-        <w:pStyle w:val="style29"/>
+        <w:pStyle w:val="style32"/>
         <w:numPr>
           <w:ilvl w:val="0"/>
-          <w:numId w:val="4"/>
+          <w:numId w:val="5"/>
         </w:numPr>
         <w:jc w:val="both"/>
       </w:pPr>
@@ -484,10 +484,10 @@
     </w:p>
     <w:p>
       <w:pPr>
-        <w:pStyle w:val="style29"/>
+        <w:pStyle w:val="style32"/>
         <w:numPr>
           <w:ilvl w:val="0"/>
-          <w:numId w:val="4"/>
+          <w:numId w:val="5"/>
         </w:numPr>
         <w:jc w:val="both"/>
       </w:pPr>
@@ -509,10 +509,10 @@
     </w:p>
     <w:p>
       <w:pPr>
-        <w:pStyle w:val="style29"/>
+        <w:pStyle w:val="style32"/>
         <w:numPr>
           <w:ilvl w:val="0"/>
-          <w:numId w:val="4"/>
+          <w:numId w:val="5"/>
         </w:numPr>
         <w:jc w:val="both"/>
       </w:pPr>
@@ -537,7 +537,7 @@
         <w:pStyle w:val="style1"/>
         <w:numPr>
           <w:ilvl w:val="0"/>
-          <w:numId w:val="2"/>
+          <w:numId w:val="3"/>
         </w:numPr>
       </w:pPr>
       <w:r>
@@ -547,10 +547,10 @@
     </w:p>
     <w:p>
       <w:pPr>
-        <w:pStyle w:val="style29"/>
+        <w:pStyle w:val="style32"/>
         <w:numPr>
           <w:ilvl w:val="0"/>
-          <w:numId w:val="5"/>
+          <w:numId w:val="6"/>
         </w:numPr>
       </w:pPr>
       <w:r>
@@ -563,10 +563,10 @@
     </w:p>
     <w:p>
       <w:pPr>
-        <w:pStyle w:val="style29"/>
+        <w:pStyle w:val="style32"/>
         <w:numPr>
           <w:ilvl w:val="0"/>
-          <w:numId w:val="5"/>
+          <w:numId w:val="6"/>
         </w:numPr>
       </w:pPr>
       <w:r>
@@ -579,10 +579,10 @@
     </w:p>
     <w:p>
       <w:pPr>
-        <w:pStyle w:val="style29"/>
+        <w:pStyle w:val="style32"/>
         <w:numPr>
           <w:ilvl w:val="0"/>
-          <w:numId w:val="5"/>
+          <w:numId w:val="6"/>
         </w:numPr>
       </w:pPr>
       <w:r>
@@ -595,10 +595,10 @@
     </w:p>
     <w:p>
       <w:pPr>
-        <w:pStyle w:val="style29"/>
+        <w:pStyle w:val="style32"/>
         <w:numPr>
           <w:ilvl w:val="0"/>
-          <w:numId w:val="5"/>
+          <w:numId w:val="6"/>
         </w:numPr>
       </w:pPr>
       <w:r>
@@ -611,10 +611,10 @@
     </w:p>
     <w:p>
       <w:pPr>
-        <w:pStyle w:val="style29"/>
+        <w:pStyle w:val="style32"/>
         <w:numPr>
           <w:ilvl w:val="0"/>
-          <w:numId w:val="5"/>
+          <w:numId w:val="6"/>
         </w:numPr>
       </w:pPr>
       <w:r>
@@ -630,10 +630,7 @@
         <w:pStyle w:val="style0"/>
       </w:pPr>
       <w:r>
-        <w:rPr>
-          <w:sz w:val="24"/>
-          <w:szCs w:val="24"/>
-        </w:rPr>
+        <w:rPr/>
       </w:r>
     </w:p>
     <w:p>
@@ -641,10 +638,7 @@
         <w:pStyle w:val="style0"/>
       </w:pPr>
       <w:r>
-        <w:rPr>
-          <w:sz w:val="24"/>
-          <w:szCs w:val="24"/>
-        </w:rPr>
+        <w:rPr/>
       </w:r>
     </w:p>
     <w:p>
@@ -652,12 +646,34 @@
         <w:pStyle w:val="style1"/>
         <w:numPr>
           <w:ilvl w:val="0"/>
+          <w:numId w:val="3"/>
+        </w:numPr>
+      </w:pPr>
+      <w:r>
+        <w:rPr/>
+        <w:t>Przypadki użycia</w:t>
+      </w:r>
+    </w:p>
+    <w:p>
+      <w:pPr>
+        <w:pStyle w:val="style0"/>
+      </w:pPr>
+      <w:r>
+        <w:rPr/>
+      </w:r>
+    </w:p>
+    <w:p>
+      <w:pPr>
+        <w:pStyle w:val="style2"/>
+        <w:numPr>
+          <w:ilvl w:val="1"/>
           <w:numId w:val="2"/>
         </w:numPr>
-      </w:pPr>
-      <w:r>
-        <w:rPr/>
-        <w:t>Przypadki użycia</w:t>
+        <w:ind w:firstLine="360" w:left="0" w:right="0"/>
+      </w:pPr>
+      <w:r>
+        <w:rPr/>
+        <w:t>Użytkownik niezalogowany</w:t>
       </w:r>
     </w:p>
     <w:p>
@@ -670,29 +686,7 @@
     </w:p>
     <w:p>
       <w:pPr>
-        <w:pStyle w:val="style2"/>
-        <w:numPr>
-          <w:ilvl w:val="1"/>
-          <w:numId w:val="1"/>
-        </w:numPr>
-        <w:ind w:firstLine="360" w:left="0" w:right="0"/>
-      </w:pPr>
-      <w:r>
-        <w:rPr/>
-        <w:t>Użytkownik niezalogowany</w:t>
-      </w:r>
-    </w:p>
-    <w:p>
-      <w:pPr>
-        <w:pStyle w:val="style0"/>
-      </w:pPr>
-      <w:r>
-        <w:rPr/>
-      </w:r>
-    </w:p>
-    <w:p>
-      <w:pPr>
-        <w:pStyle w:val="style29"/>
+        <w:pStyle w:val="style32"/>
         <w:jc w:val="center"/>
       </w:pPr>
       <w:r>
@@ -746,23 +740,23 @@
     </w:p>
     <w:p>
       <w:pPr>
-        <w:pStyle w:val="style29"/>
-      </w:pPr>
-      <w:r>
-        <w:rPr/>
-      </w:r>
-    </w:p>
-    <w:p>
-      <w:pPr>
-        <w:pStyle w:val="style29"/>
-      </w:pPr>
-      <w:r>
-        <w:rPr/>
-      </w:r>
-    </w:p>
-    <w:p>
-      <w:pPr>
-        <w:pStyle w:val="style29"/>
+        <w:pStyle w:val="style32"/>
+      </w:pPr>
+      <w:r>
+        <w:rPr/>
+      </w:r>
+    </w:p>
+    <w:p>
+      <w:pPr>
+        <w:pStyle w:val="style32"/>
+      </w:pPr>
+      <w:r>
+        <w:rPr/>
+      </w:r>
+    </w:p>
+    <w:p>
+      <w:pPr>
+        <w:pStyle w:val="style32"/>
       </w:pPr>
       <w:r>
         <w:rPr/>
@@ -773,7 +767,7 @@
         <w:pStyle w:val="style2"/>
         <w:numPr>
           <w:ilvl w:val="1"/>
-          <w:numId w:val="1"/>
+          <w:numId w:val="2"/>
         </w:numPr>
         <w:ind w:firstLine="284" w:left="0" w:right="0"/>
       </w:pPr>
@@ -784,15 +778,15 @@
     </w:p>
     <w:p>
       <w:pPr>
-        <w:pStyle w:val="style29"/>
-      </w:pPr>
-      <w:r>
-        <w:rPr/>
-      </w:r>
-    </w:p>
-    <w:p>
-      <w:pPr>
-        <w:pStyle w:val="style29"/>
+        <w:pStyle w:val="style32"/>
+      </w:pPr>
+      <w:r>
+        <w:rPr/>
+      </w:r>
+    </w:p>
+    <w:p>
+      <w:pPr>
+        <w:pStyle w:val="style32"/>
         <w:ind w:hanging="426" w:left="284" w:right="0"/>
         <w:jc w:val="center"/>
       </w:pPr>
@@ -847,7 +841,7 @@
     </w:p>
     <w:p>
       <w:pPr>
-        <w:pStyle w:val="style29"/>
+        <w:pStyle w:val="style32"/>
         <w:ind w:hanging="426" w:left="284" w:right="0"/>
       </w:pPr>
       <w:r>
@@ -856,7 +850,7 @@
     </w:p>
     <w:p>
       <w:pPr>
-        <w:pStyle w:val="style29"/>
+        <w:pStyle w:val="style32"/>
         <w:ind w:hanging="426" w:left="284" w:right="0"/>
       </w:pPr>
       <w:r>
@@ -868,7 +862,7 @@
         <w:pStyle w:val="style2"/>
         <w:numPr>
           <w:ilvl w:val="1"/>
-          <w:numId w:val="1"/>
+          <w:numId w:val="2"/>
         </w:numPr>
         <w:ind w:firstLine="284" w:left="0" w:right="0"/>
       </w:pPr>
@@ -887,7 +881,7 @@
     </w:p>
     <w:p>
       <w:pPr>
-        <w:pStyle w:val="style29"/>
+        <w:pStyle w:val="style32"/>
         <w:ind w:hanging="426" w:left="284" w:right="0"/>
         <w:jc w:val="center"/>
       </w:pPr>
@@ -942,13 +936,11 @@
     </w:p>
     <w:p>
       <w:pPr>
-        <w:pStyle w:val="style29"/>
+        <w:pStyle w:val="style32"/>
         <w:ind w:hanging="426" w:left="284" w:right="0"/>
       </w:pPr>
       <w:r>
-        <w:rPr>
-          <w:lang w:eastAsia="pl-PL"/>
-        </w:rPr>
+        <w:rPr/>
       </w:r>
     </w:p>
     <w:p>
@@ -956,7 +948,7 @@
         <w:pStyle w:val="style1"/>
         <w:numPr>
           <w:ilvl w:val="0"/>
-          <w:numId w:val="2"/>
+          <w:numId w:val="3"/>
         </w:numPr>
       </w:pPr>
       <w:r>
@@ -1070,20 +1062,20 @@
         <w:pStyle w:val="style1"/>
         <w:numPr>
           <w:ilvl w:val="0"/>
+          <w:numId w:val="3"/>
+        </w:numPr>
+      </w:pPr>
+      <w:r>
+        <w:rPr/>
+        <w:t>Diagramy sekwencji</w:t>
+      </w:r>
+    </w:p>
+    <w:p>
+      <w:pPr>
+        <w:pStyle w:val="style2"/>
+        <w:numPr>
+          <w:ilvl w:val="1"/>
           <w:numId w:val="2"/>
-        </w:numPr>
-      </w:pPr>
-      <w:r>
-        <w:rPr/>
-        <w:t>Diagramy sekwencji</w:t>
-      </w:r>
-    </w:p>
-    <w:p>
-      <w:pPr>
-        <w:pStyle w:val="style2"/>
-        <w:numPr>
-          <w:ilvl w:val="1"/>
-          <w:numId w:val="1"/>
         </w:numPr>
         <w:ind w:firstLine="360" w:left="0" w:right="0"/>
       </w:pPr>
@@ -1150,7 +1142,7 @@
         <w:pStyle w:val="style2"/>
         <w:numPr>
           <w:ilvl w:val="1"/>
-          <w:numId w:val="1"/>
+          <w:numId w:val="2"/>
         </w:numPr>
         <w:ind w:firstLine="426" w:left="0" w:right="0"/>
       </w:pPr>
@@ -1214,7 +1206,7 @@
     </w:p>
     <w:p>
       <w:pPr>
-        <w:pStyle w:val="style29"/>
+        <w:pStyle w:val="style32"/>
         <w:ind w:hanging="426" w:left="284" w:right="0"/>
       </w:pPr>
       <w:r>
@@ -1226,7 +1218,7 @@
         <w:pStyle w:val="style2"/>
         <w:numPr>
           <w:ilvl w:val="1"/>
-          <w:numId w:val="1"/>
+          <w:numId w:val="2"/>
         </w:numPr>
         <w:ind w:firstLine="284" w:left="0" w:right="0"/>
       </w:pPr>
@@ -1237,7 +1229,7 @@
     </w:p>
     <w:p>
       <w:pPr>
-        <w:pStyle w:val="style29"/>
+        <w:pStyle w:val="style32"/>
         <w:ind w:hanging="426" w:left="284" w:right="0"/>
       </w:pPr>
       <w:r>
@@ -1291,7 +1283,7 @@
     </w:p>
     <w:p>
       <w:pPr>
-        <w:pStyle w:val="style29"/>
+        <w:pStyle w:val="style32"/>
         <w:ind w:hanging="426" w:left="284" w:right="0"/>
       </w:pPr>
       <w:r>
@@ -1303,7 +1295,7 @@
         <w:pStyle w:val="style2"/>
         <w:numPr>
           <w:ilvl w:val="1"/>
-          <w:numId w:val="1"/>
+          <w:numId w:val="2"/>
         </w:numPr>
         <w:ind w:firstLine="284" w:left="0" w:right="0"/>
       </w:pPr>
@@ -1314,7 +1306,7 @@
     </w:p>
     <w:p>
       <w:pPr>
-        <w:pStyle w:val="style29"/>
+        <w:pStyle w:val="style32"/>
         <w:ind w:hanging="426" w:left="284" w:right="0"/>
       </w:pPr>
       <w:r>
@@ -1323,7 +1315,7 @@
     </w:p>
     <w:p>
       <w:pPr>
-        <w:pStyle w:val="style29"/>
+        <w:pStyle w:val="style32"/>
         <w:ind w:hanging="426" w:left="284" w:right="0"/>
       </w:pPr>
       <w:r>
@@ -1377,7 +1369,7 @@
     </w:p>
     <w:p>
       <w:pPr>
-        <w:pStyle w:val="style29"/>
+        <w:pStyle w:val="style32"/>
         <w:ind w:hanging="426" w:left="284" w:right="0"/>
       </w:pPr>
       <w:r>
@@ -1386,7 +1378,7 @@
     </w:p>
     <w:p>
       <w:pPr>
-        <w:pStyle w:val="style29"/>
+        <w:pStyle w:val="style32"/>
         <w:ind w:hanging="426" w:left="284" w:right="0"/>
       </w:pPr>
       <w:r>
@@ -1395,7 +1387,7 @@
     </w:p>
     <w:p>
       <w:pPr>
-        <w:pStyle w:val="style29"/>
+        <w:pStyle w:val="style32"/>
         <w:ind w:hanging="426" w:left="284" w:right="0"/>
       </w:pPr>
       <w:r>
@@ -1404,7 +1396,7 @@
     </w:p>
     <w:p>
       <w:pPr>
-        <w:pStyle w:val="style29"/>
+        <w:pStyle w:val="style32"/>
         <w:ind w:hanging="426" w:left="284" w:right="0"/>
       </w:pPr>
       <w:r>
@@ -1416,7 +1408,7 @@
         <w:pStyle w:val="style2"/>
         <w:numPr>
           <w:ilvl w:val="1"/>
-          <w:numId w:val="1"/>
+          <w:numId w:val="2"/>
         </w:numPr>
         <w:ind w:firstLine="284" w:left="0" w:right="0"/>
       </w:pPr>
@@ -1427,7 +1419,7 @@
     </w:p>
     <w:p>
       <w:pPr>
-        <w:pStyle w:val="style29"/>
+        <w:pStyle w:val="style32"/>
         <w:ind w:hanging="426" w:left="284" w:right="0"/>
       </w:pPr>
       <w:r>
@@ -1481,7 +1473,7 @@
     </w:p>
     <w:p>
       <w:pPr>
-        <w:pStyle w:val="style29"/>
+        <w:pStyle w:val="style32"/>
         <w:ind w:hanging="426" w:left="284" w:right="0"/>
       </w:pPr>
       <w:r>
@@ -1491,6 +1483,10 @@
     <w:p>
       <w:pPr>
         <w:pStyle w:val="style1"/>
+        <w:numPr>
+          <w:ilvl w:val="0"/>
+          <w:numId w:val="1"/>
+        </w:numPr>
         <w:ind w:firstLine="708" w:left="0" w:right="0"/>
       </w:pPr>
       <w:r>
@@ -1527,11 +1523,11 @@
     <w:tbl>
       <w:tblPr>
         <w:jc w:val="left"/>
-        <w:tblInd w:type="dxa" w:w="-108"/>
+        <w:tblInd w:type="dxa" w:w="-216"/>
         <w:tblBorders/>
       </w:tblPr>
       <w:tblGrid>
-        <w:gridCol w:w="1241"/>
+        <w:gridCol w:w="1240"/>
         <w:gridCol w:w="7970"/>
       </w:tblGrid>
       <w:tr>
@@ -1540,19 +1536,25 @@
         </w:trPr>
         <w:tc>
           <w:tcPr>
-            <w:tcW w:type="dxa" w:w="1241"/>
-            <w:tcBorders/>
-            <w:shd w:fill="auto" w:val="clear"/>
-            <w:tcMar>
-              <w:top w:type="dxa" w:w="0"/>
-              <w:left w:type="dxa" w:w="108"/>
-              <w:bottom w:type="dxa" w:w="0"/>
-              <w:right w:type="dxa" w:w="108"/>
-            </w:tcMar>
-          </w:tcPr>
-          <w:p>
-            <w:pPr>
-              <w:pStyle w:val="style0"/>
+            <w:tcW w:type="dxa" w:w="1240"/>
+            <w:tcBorders/>
+            <w:shd w:fill="FFFFFF" w:val="clear"/>
+            <w:tcMar>
+              <w:top w:type="dxa" w:w="0"/>
+              <w:left w:type="dxa" w:w="108"/>
+              <w:bottom w:type="dxa" w:w="0"/>
+              <w:right w:type="dxa" w:w="108"/>
+            </w:tcMar>
+          </w:tcPr>
+          <w:p>
+            <w:pPr>
+              <w:pStyle w:val="style0"/>
+              <w:widowControl/>
+              <w:tabs>
+                <w:tab w:leader="none" w:pos="708" w:val="left"/>
+              </w:tabs>
+              <w:suppressAutoHyphens w:val="true"/>
+              <w:spacing w:after="200" w:before="0" w:line="276" w:lineRule="auto"/>
             </w:pPr>
             <w:r>
               <w:rPr>
@@ -1568,17 +1570,23 @@
           <w:tcPr>
             <w:tcW w:type="dxa" w:w="7970"/>
             <w:tcBorders/>
-            <w:shd w:fill="auto" w:val="clear"/>
-            <w:tcMar>
-              <w:top w:type="dxa" w:w="0"/>
-              <w:left w:type="dxa" w:w="108"/>
-              <w:bottom w:type="dxa" w:w="0"/>
-              <w:right w:type="dxa" w:w="108"/>
-            </w:tcMar>
-          </w:tcPr>
-          <w:p>
-            <w:pPr>
-              <w:pStyle w:val="style0"/>
+            <w:shd w:fill="FFFFFF" w:val="clear"/>
+            <w:tcMar>
+              <w:top w:type="dxa" w:w="0"/>
+              <w:left w:type="dxa" w:w="108"/>
+              <w:bottom w:type="dxa" w:w="0"/>
+              <w:right w:type="dxa" w:w="108"/>
+            </w:tcMar>
+          </w:tcPr>
+          <w:p>
+            <w:pPr>
+              <w:pStyle w:val="style0"/>
+              <w:widowControl/>
+              <w:tabs>
+                <w:tab w:leader="none" w:pos="708" w:val="left"/>
+              </w:tabs>
+              <w:suppressAutoHyphens w:val="true"/>
+              <w:spacing w:after="200" w:before="0" w:line="276" w:lineRule="auto"/>
             </w:pPr>
             <w:r>
               <w:rPr>
@@ -1596,19 +1604,25 @@
         </w:trPr>
         <w:tc>
           <w:tcPr>
-            <w:tcW w:type="dxa" w:w="1241"/>
-            <w:tcBorders/>
-            <w:shd w:fill="auto" w:val="clear"/>
-            <w:tcMar>
-              <w:top w:type="dxa" w:w="0"/>
-              <w:left w:type="dxa" w:w="108"/>
-              <w:bottom w:type="dxa" w:w="0"/>
-              <w:right w:type="dxa" w:w="108"/>
-            </w:tcMar>
-          </w:tcPr>
-          <w:p>
-            <w:pPr>
-              <w:pStyle w:val="style0"/>
+            <w:tcW w:type="dxa" w:w="1240"/>
+            <w:tcBorders/>
+            <w:shd w:fill="FFFFFF" w:val="clear"/>
+            <w:tcMar>
+              <w:top w:type="dxa" w:w="0"/>
+              <w:left w:type="dxa" w:w="108"/>
+              <w:bottom w:type="dxa" w:w="0"/>
+              <w:right w:type="dxa" w:w="108"/>
+            </w:tcMar>
+          </w:tcPr>
+          <w:p>
+            <w:pPr>
+              <w:pStyle w:val="style0"/>
+              <w:widowControl/>
+              <w:tabs>
+                <w:tab w:leader="none" w:pos="708" w:val="left"/>
+              </w:tabs>
+              <w:suppressAutoHyphens w:val="true"/>
+              <w:spacing w:after="200" w:before="0" w:line="276" w:lineRule="auto"/>
             </w:pPr>
             <w:r>
               <w:rPr>
@@ -1624,17 +1638,23 @@
           <w:tcPr>
             <w:tcW w:type="dxa" w:w="7970"/>
             <w:tcBorders/>
-            <w:shd w:fill="auto" w:val="clear"/>
-            <w:tcMar>
-              <w:top w:type="dxa" w:w="0"/>
-              <w:left w:type="dxa" w:w="108"/>
-              <w:bottom w:type="dxa" w:w="0"/>
-              <w:right w:type="dxa" w:w="108"/>
-            </w:tcMar>
-          </w:tcPr>
-          <w:p>
-            <w:pPr>
-              <w:pStyle w:val="style0"/>
+            <w:shd w:fill="FFFFFF" w:val="clear"/>
+            <w:tcMar>
+              <w:top w:type="dxa" w:w="0"/>
+              <w:left w:type="dxa" w:w="108"/>
+              <w:bottom w:type="dxa" w:w="0"/>
+              <w:right w:type="dxa" w:w="108"/>
+            </w:tcMar>
+          </w:tcPr>
+          <w:p>
+            <w:pPr>
+              <w:pStyle w:val="style0"/>
+              <w:widowControl/>
+              <w:tabs>
+                <w:tab w:leader="none" w:pos="708" w:val="left"/>
+              </w:tabs>
+              <w:suppressAutoHyphens w:val="true"/>
+              <w:spacing w:after="200" w:before="0" w:line="276" w:lineRule="auto"/>
             </w:pPr>
             <w:r>
               <w:rPr>
@@ -1652,10 +1672,7 @@
         <w:pStyle w:val="style0"/>
       </w:pPr>
       <w:r>
-        <w:rPr>
-          <w:sz w:val="24"/>
-          <w:szCs w:val="24"/>
-        </w:rPr>
+        <w:rPr/>
       </w:r>
     </w:p>
     <w:p>
@@ -1663,7 +1680,7 @@
         <w:pStyle w:val="style2"/>
         <w:numPr>
           <w:ilvl w:val="1"/>
-          <w:numId w:val="1"/>
+          <w:numId w:val="2"/>
         </w:numPr>
       </w:pPr>
       <w:r>
@@ -1675,13 +1692,13 @@
     <w:tbl>
       <w:tblPr>
         <w:jc w:val="left"/>
-        <w:tblInd w:type="dxa" w:w="-108"/>
+        <w:tblInd w:type="dxa" w:w="-216"/>
         <w:tblBorders/>
       </w:tblPr>
       <w:tblGrid>
-        <w:gridCol w:w="1100"/>
+        <w:gridCol w:w="1098"/>
         <w:gridCol w:w="708"/>
-        <w:gridCol w:w="7404"/>
+        <w:gridCol w:w="7406"/>
       </w:tblGrid>
       <w:tr>
         <w:trPr>
@@ -1689,19 +1706,25 @@
         </w:trPr>
         <w:tc>
           <w:tcPr>
-            <w:tcW w:type="dxa" w:w="1100"/>
-            <w:tcBorders/>
-            <w:shd w:fill="auto" w:val="clear"/>
-            <w:tcMar>
-              <w:top w:type="dxa" w:w="0"/>
-              <w:left w:type="dxa" w:w="108"/>
-              <w:bottom w:type="dxa" w:w="0"/>
-              <w:right w:type="dxa" w:w="108"/>
-            </w:tcMar>
-          </w:tcPr>
-          <w:p>
-            <w:pPr>
-              <w:pStyle w:val="style0"/>
+            <w:tcW w:type="dxa" w:w="1098"/>
+            <w:tcBorders/>
+            <w:shd w:fill="FFFFFF" w:val="clear"/>
+            <w:tcMar>
+              <w:top w:type="dxa" w:w="0"/>
+              <w:left w:type="dxa" w:w="108"/>
+              <w:bottom w:type="dxa" w:w="0"/>
+              <w:right w:type="dxa" w:w="108"/>
+            </w:tcMar>
+          </w:tcPr>
+          <w:p>
+            <w:pPr>
+              <w:pStyle w:val="style0"/>
+              <w:widowControl/>
+              <w:tabs>
+                <w:tab w:leader="none" w:pos="708" w:val="left"/>
+              </w:tabs>
+              <w:suppressAutoHyphens w:val="true"/>
+              <w:spacing w:after="200" w:before="0" w:line="276" w:lineRule="auto"/>
             </w:pPr>
             <w:r>
               <w:rPr>
@@ -1715,17 +1738,23 @@
           <w:tcPr>
             <w:tcW w:type="dxa" w:w="708"/>
             <w:tcBorders/>
-            <w:shd w:fill="auto" w:val="clear"/>
-            <w:tcMar>
-              <w:top w:type="dxa" w:w="0"/>
-              <w:left w:type="dxa" w:w="108"/>
-              <w:bottom w:type="dxa" w:w="0"/>
-              <w:right w:type="dxa" w:w="108"/>
-            </w:tcMar>
-          </w:tcPr>
-          <w:p>
-            <w:pPr>
-              <w:pStyle w:val="style0"/>
+            <w:shd w:fill="FFFFFF" w:val="clear"/>
+            <w:tcMar>
+              <w:top w:type="dxa" w:w="0"/>
+              <w:left w:type="dxa" w:w="108"/>
+              <w:bottom w:type="dxa" w:w="0"/>
+              <w:right w:type="dxa" w:w="108"/>
+            </w:tcMar>
+          </w:tcPr>
+          <w:p>
+            <w:pPr>
+              <w:pStyle w:val="style0"/>
+              <w:widowControl/>
+              <w:tabs>
+                <w:tab w:leader="none" w:pos="708" w:val="left"/>
+              </w:tabs>
+              <w:suppressAutoHyphens w:val="true"/>
+              <w:spacing w:after="200" w:before="0" w:line="276" w:lineRule="auto"/>
             </w:pPr>
             <w:r>
               <w:rPr/>
@@ -1735,19 +1764,25 @@
         </w:tc>
         <w:tc>
           <w:tcPr>
-            <w:tcW w:type="dxa" w:w="7404"/>
-            <w:tcBorders/>
-            <w:shd w:fill="auto" w:val="clear"/>
-            <w:tcMar>
-              <w:top w:type="dxa" w:w="0"/>
-              <w:left w:type="dxa" w:w="108"/>
-              <w:bottom w:type="dxa" w:w="0"/>
-              <w:right w:type="dxa" w:w="108"/>
-            </w:tcMar>
-          </w:tcPr>
-          <w:p>
-            <w:pPr>
-              <w:pStyle w:val="style0"/>
+            <w:tcW w:type="dxa" w:w="7406"/>
+            <w:tcBorders/>
+            <w:shd w:fill="FFFFFF" w:val="clear"/>
+            <w:tcMar>
+              <w:top w:type="dxa" w:w="0"/>
+              <w:left w:type="dxa" w:w="108"/>
+              <w:bottom w:type="dxa" w:w="0"/>
+              <w:right w:type="dxa" w:w="108"/>
+            </w:tcMar>
+          </w:tcPr>
+          <w:p>
+            <w:pPr>
+              <w:pStyle w:val="style0"/>
+              <w:widowControl/>
+              <w:tabs>
+                <w:tab w:leader="none" w:pos="708" w:val="left"/>
+              </w:tabs>
+              <w:suppressAutoHyphens w:val="true"/>
+              <w:spacing w:after="200" w:before="0" w:line="276" w:lineRule="auto"/>
             </w:pPr>
             <w:r>
               <w:rPr/>
@@ -1762,19 +1797,25 @@
         </w:trPr>
         <w:tc>
           <w:tcPr>
-            <w:tcW w:type="dxa" w:w="1100"/>
-            <w:tcBorders/>
-            <w:shd w:fill="auto" w:val="clear"/>
-            <w:tcMar>
-              <w:top w:type="dxa" w:w="0"/>
-              <w:left w:type="dxa" w:w="108"/>
-              <w:bottom w:type="dxa" w:w="0"/>
-              <w:right w:type="dxa" w:w="108"/>
-            </w:tcMar>
-          </w:tcPr>
-          <w:p>
-            <w:pPr>
-              <w:pStyle w:val="style0"/>
+            <w:tcW w:type="dxa" w:w="1098"/>
+            <w:tcBorders/>
+            <w:shd w:fill="FFFFFF" w:val="clear"/>
+            <w:tcMar>
+              <w:top w:type="dxa" w:w="0"/>
+              <w:left w:type="dxa" w:w="108"/>
+              <w:bottom w:type="dxa" w:w="0"/>
+              <w:right w:type="dxa" w:w="108"/>
+            </w:tcMar>
+          </w:tcPr>
+          <w:p>
+            <w:pPr>
+              <w:pStyle w:val="style0"/>
+              <w:widowControl/>
+              <w:tabs>
+                <w:tab w:leader="none" w:pos="708" w:val="left"/>
+              </w:tabs>
+              <w:suppressAutoHyphens w:val="true"/>
+              <w:spacing w:after="200" w:before="0" w:line="276" w:lineRule="auto"/>
             </w:pPr>
             <w:r>
               <w:rPr>
@@ -1788,17 +1829,23 @@
           <w:tcPr>
             <w:tcW w:type="dxa" w:w="708"/>
             <w:tcBorders/>
-            <w:shd w:fill="auto" w:val="clear"/>
-            <w:tcMar>
-              <w:top w:type="dxa" w:w="0"/>
-              <w:left w:type="dxa" w:w="108"/>
-              <w:bottom w:type="dxa" w:w="0"/>
-              <w:right w:type="dxa" w:w="108"/>
-            </w:tcMar>
-          </w:tcPr>
-          <w:p>
-            <w:pPr>
-              <w:pStyle w:val="style0"/>
+            <w:shd w:fill="FFFFFF" w:val="clear"/>
+            <w:tcMar>
+              <w:top w:type="dxa" w:w="0"/>
+              <w:left w:type="dxa" w:w="108"/>
+              <w:bottom w:type="dxa" w:w="0"/>
+              <w:right w:type="dxa" w:w="108"/>
+            </w:tcMar>
+          </w:tcPr>
+          <w:p>
+            <w:pPr>
+              <w:pStyle w:val="style0"/>
+              <w:widowControl/>
+              <w:tabs>
+                <w:tab w:leader="none" w:pos="708" w:val="left"/>
+              </w:tabs>
+              <w:suppressAutoHyphens w:val="true"/>
+              <w:spacing w:after="200" w:before="0" w:line="276" w:lineRule="auto"/>
             </w:pPr>
             <w:r>
               <w:rPr/>
@@ -1808,19 +1855,25 @@
         </w:tc>
         <w:tc>
           <w:tcPr>
-            <w:tcW w:type="dxa" w:w="7404"/>
-            <w:tcBorders/>
-            <w:shd w:fill="auto" w:val="clear"/>
-            <w:tcMar>
-              <w:top w:type="dxa" w:w="0"/>
-              <w:left w:type="dxa" w:w="108"/>
-              <w:bottom w:type="dxa" w:w="0"/>
-              <w:right w:type="dxa" w:w="108"/>
-            </w:tcMar>
-          </w:tcPr>
-          <w:p>
-            <w:pPr>
-              <w:pStyle w:val="style0"/>
+            <w:tcW w:type="dxa" w:w="7406"/>
+            <w:tcBorders/>
+            <w:shd w:fill="FFFFFF" w:val="clear"/>
+            <w:tcMar>
+              <w:top w:type="dxa" w:w="0"/>
+              <w:left w:type="dxa" w:w="108"/>
+              <w:bottom w:type="dxa" w:w="0"/>
+              <w:right w:type="dxa" w:w="108"/>
+            </w:tcMar>
+          </w:tcPr>
+          <w:p>
+            <w:pPr>
+              <w:pStyle w:val="style0"/>
+              <w:widowControl/>
+              <w:tabs>
+                <w:tab w:leader="none" w:pos="708" w:val="left"/>
+              </w:tabs>
+              <w:suppressAutoHyphens w:val="true"/>
+              <w:spacing w:after="200" w:before="0" w:line="276" w:lineRule="auto"/>
             </w:pPr>
             <w:r>
               <w:rPr/>
@@ -1835,19 +1888,25 @@
         </w:trPr>
         <w:tc>
           <w:tcPr>
-            <w:tcW w:type="dxa" w:w="1100"/>
-            <w:tcBorders/>
-            <w:shd w:fill="auto" w:val="clear"/>
-            <w:tcMar>
-              <w:top w:type="dxa" w:w="0"/>
-              <w:left w:type="dxa" w:w="108"/>
-              <w:bottom w:type="dxa" w:w="0"/>
-              <w:right w:type="dxa" w:w="108"/>
-            </w:tcMar>
-          </w:tcPr>
-          <w:p>
-            <w:pPr>
-              <w:pStyle w:val="style0"/>
+            <w:tcW w:type="dxa" w:w="1098"/>
+            <w:tcBorders/>
+            <w:shd w:fill="FFFFFF" w:val="clear"/>
+            <w:tcMar>
+              <w:top w:type="dxa" w:w="0"/>
+              <w:left w:type="dxa" w:w="108"/>
+              <w:bottom w:type="dxa" w:w="0"/>
+              <w:right w:type="dxa" w:w="108"/>
+            </w:tcMar>
+          </w:tcPr>
+          <w:p>
+            <w:pPr>
+              <w:pStyle w:val="style0"/>
+              <w:widowControl/>
+              <w:tabs>
+                <w:tab w:leader="none" w:pos="708" w:val="left"/>
+              </w:tabs>
+              <w:suppressAutoHyphens w:val="true"/>
+              <w:spacing w:after="200" w:before="0" w:line="276" w:lineRule="auto"/>
             </w:pPr>
             <w:r>
               <w:rPr>
@@ -1861,17 +1920,23 @@
           <w:tcPr>
             <w:tcW w:type="dxa" w:w="708"/>
             <w:tcBorders/>
-            <w:shd w:fill="auto" w:val="clear"/>
-            <w:tcMar>
-              <w:top w:type="dxa" w:w="0"/>
-              <w:left w:type="dxa" w:w="108"/>
-              <w:bottom w:type="dxa" w:w="0"/>
-              <w:right w:type="dxa" w:w="108"/>
-            </w:tcMar>
-          </w:tcPr>
-          <w:p>
-            <w:pPr>
-              <w:pStyle w:val="style0"/>
+            <w:shd w:fill="FFFFFF" w:val="clear"/>
+            <w:tcMar>
+              <w:top w:type="dxa" w:w="0"/>
+              <w:left w:type="dxa" w:w="108"/>
+              <w:bottom w:type="dxa" w:w="0"/>
+              <w:right w:type="dxa" w:w="108"/>
+            </w:tcMar>
+          </w:tcPr>
+          <w:p>
+            <w:pPr>
+              <w:pStyle w:val="style0"/>
+              <w:widowControl/>
+              <w:tabs>
+                <w:tab w:leader="none" w:pos="708" w:val="left"/>
+              </w:tabs>
+              <w:suppressAutoHyphens w:val="true"/>
+              <w:spacing w:after="200" w:before="0" w:line="276" w:lineRule="auto"/>
             </w:pPr>
             <w:r>
               <w:rPr/>
@@ -1881,19 +1946,25 @@
         </w:tc>
         <w:tc>
           <w:tcPr>
-            <w:tcW w:type="dxa" w:w="7404"/>
-            <w:tcBorders/>
-            <w:shd w:fill="auto" w:val="clear"/>
-            <w:tcMar>
-              <w:top w:type="dxa" w:w="0"/>
-              <w:left w:type="dxa" w:w="108"/>
-              <w:bottom w:type="dxa" w:w="0"/>
-              <w:right w:type="dxa" w:w="108"/>
-            </w:tcMar>
-          </w:tcPr>
-          <w:p>
-            <w:pPr>
-              <w:pStyle w:val="style0"/>
+            <w:tcW w:type="dxa" w:w="7406"/>
+            <w:tcBorders/>
+            <w:shd w:fill="FFFFFF" w:val="clear"/>
+            <w:tcMar>
+              <w:top w:type="dxa" w:w="0"/>
+              <w:left w:type="dxa" w:w="108"/>
+              <w:bottom w:type="dxa" w:w="0"/>
+              <w:right w:type="dxa" w:w="108"/>
+            </w:tcMar>
+          </w:tcPr>
+          <w:p>
+            <w:pPr>
+              <w:pStyle w:val="style0"/>
+              <w:widowControl/>
+              <w:tabs>
+                <w:tab w:leader="none" w:pos="708" w:val="left"/>
+              </w:tabs>
+              <w:suppressAutoHyphens w:val="true"/>
+              <w:spacing w:after="200" w:before="0" w:line="276" w:lineRule="auto"/>
             </w:pPr>
             <w:r>
               <w:rPr/>
@@ -1922,10 +1993,10 @@
     </w:p>
     <w:p>
       <w:pPr>
-        <w:pStyle w:val="style29"/>
+        <w:pStyle w:val="style32"/>
         <w:numPr>
           <w:ilvl w:val="0"/>
-          <w:numId w:val="6"/>
+          <w:numId w:val="7"/>
         </w:numPr>
       </w:pPr>
       <w:r>
@@ -1935,10 +2006,10 @@
     </w:p>
     <w:p>
       <w:pPr>
-        <w:pStyle w:val="style29"/>
+        <w:pStyle w:val="style32"/>
         <w:numPr>
           <w:ilvl w:val="0"/>
-          <w:numId w:val="6"/>
+          <w:numId w:val="7"/>
         </w:numPr>
       </w:pPr>
       <w:r>
@@ -1948,10 +2019,10 @@
     </w:p>
     <w:p>
       <w:pPr>
-        <w:pStyle w:val="style29"/>
+        <w:pStyle w:val="style32"/>
         <w:numPr>
           <w:ilvl w:val="0"/>
-          <w:numId w:val="6"/>
+          <w:numId w:val="7"/>
         </w:numPr>
       </w:pPr>
       <w:r>
@@ -1961,10 +2032,10 @@
     </w:p>
     <w:p>
       <w:pPr>
-        <w:pStyle w:val="style29"/>
+        <w:pStyle w:val="style32"/>
         <w:numPr>
           <w:ilvl w:val="0"/>
-          <w:numId w:val="6"/>
+          <w:numId w:val="7"/>
         </w:numPr>
       </w:pPr>
       <w:r>
@@ -1974,10 +2045,10 @@
     </w:p>
     <w:p>
       <w:pPr>
-        <w:pStyle w:val="style29"/>
+        <w:pStyle w:val="style32"/>
         <w:numPr>
           <w:ilvl w:val="0"/>
-          <w:numId w:val="6"/>
+          <w:numId w:val="7"/>
         </w:numPr>
       </w:pPr>
       <w:bookmarkStart w:id="0" w:name="_GoBack"/>
@@ -1990,6 +2061,10 @@
     <w:p>
       <w:pPr>
         <w:pStyle w:val="style1"/>
+        <w:numPr>
+          <w:ilvl w:val="0"/>
+          <w:numId w:val="1"/>
+        </w:numPr>
         <w:ind w:firstLine="708" w:left="0" w:right="0"/>
       </w:pPr>
       <w:r>
@@ -2000,11 +2075,11 @@
     <w:tbl>
       <w:tblPr>
         <w:jc w:val="left"/>
-        <w:tblInd w:type="dxa" w:w="-108"/>
+        <w:tblInd w:type="dxa" w:w="-216"/>
         <w:tblBorders/>
       </w:tblPr>
       <w:tblGrid>
-        <w:gridCol w:w="2375"/>
+        <w:gridCol w:w="2374"/>
         <w:gridCol w:w="6836"/>
       </w:tblGrid>
       <w:tr>
@@ -2013,19 +2088,25 @@
         </w:trPr>
         <w:tc>
           <w:tcPr>
-            <w:tcW w:type="dxa" w:w="2375"/>
-            <w:tcBorders/>
-            <w:shd w:fill="auto" w:val="clear"/>
-            <w:tcMar>
-              <w:top w:type="dxa" w:w="0"/>
-              <w:left w:type="dxa" w:w="108"/>
-              <w:bottom w:type="dxa" w:w="0"/>
-              <w:right w:type="dxa" w:w="108"/>
-            </w:tcMar>
-          </w:tcPr>
-          <w:p>
-            <w:pPr>
-              <w:pStyle w:val="style0"/>
+            <w:tcW w:type="dxa" w:w="2374"/>
+            <w:tcBorders/>
+            <w:shd w:fill="FFFFFF" w:val="clear"/>
+            <w:tcMar>
+              <w:top w:type="dxa" w:w="0"/>
+              <w:left w:type="dxa" w:w="108"/>
+              <w:bottom w:type="dxa" w:w="0"/>
+              <w:right w:type="dxa" w:w="108"/>
+            </w:tcMar>
+          </w:tcPr>
+          <w:p>
+            <w:pPr>
+              <w:pStyle w:val="style0"/>
+              <w:widowControl/>
+              <w:tabs>
+                <w:tab w:leader="none" w:pos="708" w:val="left"/>
+              </w:tabs>
+              <w:suppressAutoHyphens w:val="true"/>
+              <w:spacing w:after="200" w:before="0" w:line="276" w:lineRule="auto"/>
             </w:pPr>
             <w:r>
               <w:rPr>
@@ -2041,17 +2122,23 @@
           <w:tcPr>
             <w:tcW w:type="dxa" w:w="6836"/>
             <w:tcBorders/>
-            <w:shd w:fill="auto" w:val="clear"/>
-            <w:tcMar>
-              <w:top w:type="dxa" w:w="0"/>
-              <w:left w:type="dxa" w:w="108"/>
-              <w:bottom w:type="dxa" w:w="0"/>
-              <w:right w:type="dxa" w:w="108"/>
-            </w:tcMar>
-          </w:tcPr>
-          <w:p>
-            <w:pPr>
-              <w:pStyle w:val="style0"/>
+            <w:shd w:fill="FFFFFF" w:val="clear"/>
+            <w:tcMar>
+              <w:top w:type="dxa" w:w="0"/>
+              <w:left w:type="dxa" w:w="108"/>
+              <w:bottom w:type="dxa" w:w="0"/>
+              <w:right w:type="dxa" w:w="108"/>
+            </w:tcMar>
+          </w:tcPr>
+          <w:p>
+            <w:pPr>
+              <w:pStyle w:val="style0"/>
+              <w:widowControl/>
+              <w:tabs>
+                <w:tab w:leader="none" w:pos="708" w:val="left"/>
+              </w:tabs>
+              <w:suppressAutoHyphens w:val="true"/>
+              <w:spacing w:after="200" w:before="0" w:line="276" w:lineRule="auto"/>
             </w:pPr>
             <w:r>
               <w:rPr>
@@ -2069,19 +2156,25 @@
         </w:trPr>
         <w:tc>
           <w:tcPr>
-            <w:tcW w:type="dxa" w:w="2375"/>
-            <w:tcBorders/>
-            <w:shd w:fill="auto" w:val="clear"/>
-            <w:tcMar>
-              <w:top w:type="dxa" w:w="0"/>
-              <w:left w:type="dxa" w:w="108"/>
-              <w:bottom w:type="dxa" w:w="0"/>
-              <w:right w:type="dxa" w:w="108"/>
-            </w:tcMar>
-          </w:tcPr>
-          <w:p>
-            <w:pPr>
-              <w:pStyle w:val="style0"/>
+            <w:tcW w:type="dxa" w:w="2374"/>
+            <w:tcBorders/>
+            <w:shd w:fill="FFFFFF" w:val="clear"/>
+            <w:tcMar>
+              <w:top w:type="dxa" w:w="0"/>
+              <w:left w:type="dxa" w:w="108"/>
+              <w:bottom w:type="dxa" w:w="0"/>
+              <w:right w:type="dxa" w:w="108"/>
+            </w:tcMar>
+          </w:tcPr>
+          <w:p>
+            <w:pPr>
+              <w:pStyle w:val="style0"/>
+              <w:widowControl/>
+              <w:tabs>
+                <w:tab w:leader="none" w:pos="708" w:val="left"/>
+              </w:tabs>
+              <w:suppressAutoHyphens w:val="true"/>
+              <w:spacing w:after="200" w:before="0" w:line="276" w:lineRule="auto"/>
             </w:pPr>
             <w:r>
               <w:rPr>
@@ -2097,17 +2190,23 @@
           <w:tcPr>
             <w:tcW w:type="dxa" w:w="6836"/>
             <w:tcBorders/>
-            <w:shd w:fill="auto" w:val="clear"/>
-            <w:tcMar>
-              <w:top w:type="dxa" w:w="0"/>
-              <w:left w:type="dxa" w:w="108"/>
-              <w:bottom w:type="dxa" w:w="0"/>
-              <w:right w:type="dxa" w:w="108"/>
-            </w:tcMar>
-          </w:tcPr>
-          <w:p>
-            <w:pPr>
-              <w:pStyle w:val="style0"/>
+            <w:shd w:fill="FFFFFF" w:val="clear"/>
+            <w:tcMar>
+              <w:top w:type="dxa" w:w="0"/>
+              <w:left w:type="dxa" w:w="108"/>
+              <w:bottom w:type="dxa" w:w="0"/>
+              <w:right w:type="dxa" w:w="108"/>
+            </w:tcMar>
+          </w:tcPr>
+          <w:p>
+            <w:pPr>
+              <w:pStyle w:val="style0"/>
+              <w:widowControl/>
+              <w:tabs>
+                <w:tab w:leader="none" w:pos="708" w:val="left"/>
+              </w:tabs>
+              <w:suppressAutoHyphens w:val="true"/>
+              <w:spacing w:after="200" w:before="0" w:line="276" w:lineRule="auto"/>
             </w:pPr>
             <w:r>
               <w:rPr>
@@ -2125,19 +2224,25 @@
         </w:trPr>
         <w:tc>
           <w:tcPr>
-            <w:tcW w:type="dxa" w:w="2375"/>
-            <w:tcBorders/>
-            <w:shd w:fill="auto" w:val="clear"/>
-            <w:tcMar>
-              <w:top w:type="dxa" w:w="0"/>
-              <w:left w:type="dxa" w:w="108"/>
-              <w:bottom w:type="dxa" w:w="0"/>
-              <w:right w:type="dxa" w:w="108"/>
-            </w:tcMar>
-          </w:tcPr>
-          <w:p>
-            <w:pPr>
-              <w:pStyle w:val="style0"/>
+            <w:tcW w:type="dxa" w:w="2374"/>
+            <w:tcBorders/>
+            <w:shd w:fill="FFFFFF" w:val="clear"/>
+            <w:tcMar>
+              <w:top w:type="dxa" w:w="0"/>
+              <w:left w:type="dxa" w:w="108"/>
+              <w:bottom w:type="dxa" w:w="0"/>
+              <w:right w:type="dxa" w:w="108"/>
+            </w:tcMar>
+          </w:tcPr>
+          <w:p>
+            <w:pPr>
+              <w:pStyle w:val="style0"/>
+              <w:widowControl/>
+              <w:tabs>
+                <w:tab w:leader="none" w:pos="708" w:val="left"/>
+              </w:tabs>
+              <w:suppressAutoHyphens w:val="true"/>
+              <w:spacing w:after="200" w:before="0" w:line="276" w:lineRule="auto"/>
             </w:pPr>
             <w:r>
               <w:rPr>
@@ -2153,17 +2258,23 @@
           <w:tcPr>
             <w:tcW w:type="dxa" w:w="6836"/>
             <w:tcBorders/>
-            <w:shd w:fill="auto" w:val="clear"/>
-            <w:tcMar>
-              <w:top w:type="dxa" w:w="0"/>
-              <w:left w:type="dxa" w:w="108"/>
-              <w:bottom w:type="dxa" w:w="0"/>
-              <w:right w:type="dxa" w:w="108"/>
-            </w:tcMar>
-          </w:tcPr>
-          <w:p>
-            <w:pPr>
-              <w:pStyle w:val="style0"/>
+            <w:shd w:fill="FFFFFF" w:val="clear"/>
+            <w:tcMar>
+              <w:top w:type="dxa" w:w="0"/>
+              <w:left w:type="dxa" w:w="108"/>
+              <w:bottom w:type="dxa" w:w="0"/>
+              <w:right w:type="dxa" w:w="108"/>
+            </w:tcMar>
+          </w:tcPr>
+          <w:p>
+            <w:pPr>
+              <w:pStyle w:val="style0"/>
+              <w:widowControl/>
+              <w:tabs>
+                <w:tab w:leader="none" w:pos="708" w:val="left"/>
+              </w:tabs>
+              <w:suppressAutoHyphens w:val="true"/>
+              <w:spacing w:after="200" w:before="0" w:line="276" w:lineRule="auto"/>
             </w:pPr>
             <w:r>
               <w:rPr>
@@ -2181,19 +2292,25 @@
         </w:trPr>
         <w:tc>
           <w:tcPr>
-            <w:tcW w:type="dxa" w:w="2375"/>
-            <w:tcBorders/>
-            <w:shd w:fill="auto" w:val="clear"/>
-            <w:tcMar>
-              <w:top w:type="dxa" w:w="0"/>
-              <w:left w:type="dxa" w:w="108"/>
-              <w:bottom w:type="dxa" w:w="0"/>
-              <w:right w:type="dxa" w:w="108"/>
-            </w:tcMar>
-          </w:tcPr>
-          <w:p>
-            <w:pPr>
-              <w:pStyle w:val="style0"/>
+            <w:tcW w:type="dxa" w:w="2374"/>
+            <w:tcBorders/>
+            <w:shd w:fill="FFFFFF" w:val="clear"/>
+            <w:tcMar>
+              <w:top w:type="dxa" w:w="0"/>
+              <w:left w:type="dxa" w:w="108"/>
+              <w:bottom w:type="dxa" w:w="0"/>
+              <w:right w:type="dxa" w:w="108"/>
+            </w:tcMar>
+          </w:tcPr>
+          <w:p>
+            <w:pPr>
+              <w:pStyle w:val="style0"/>
+              <w:widowControl/>
+              <w:tabs>
+                <w:tab w:leader="none" w:pos="708" w:val="left"/>
+              </w:tabs>
+              <w:suppressAutoHyphens w:val="true"/>
+              <w:spacing w:after="200" w:before="0" w:line="276" w:lineRule="auto"/>
             </w:pPr>
             <w:r>
               <w:rPr>
@@ -2209,17 +2326,23 @@
           <w:tcPr>
             <w:tcW w:type="dxa" w:w="6836"/>
             <w:tcBorders/>
-            <w:shd w:fill="auto" w:val="clear"/>
-            <w:tcMar>
-              <w:top w:type="dxa" w:w="0"/>
-              <w:left w:type="dxa" w:w="108"/>
-              <w:bottom w:type="dxa" w:w="0"/>
-              <w:right w:type="dxa" w:w="108"/>
-            </w:tcMar>
-          </w:tcPr>
-          <w:p>
-            <w:pPr>
-              <w:pStyle w:val="style0"/>
+            <w:shd w:fill="FFFFFF" w:val="clear"/>
+            <w:tcMar>
+              <w:top w:type="dxa" w:w="0"/>
+              <w:left w:type="dxa" w:w="108"/>
+              <w:bottom w:type="dxa" w:w="0"/>
+              <w:right w:type="dxa" w:w="108"/>
+            </w:tcMar>
+          </w:tcPr>
+          <w:p>
+            <w:pPr>
+              <w:pStyle w:val="style0"/>
+              <w:widowControl/>
+              <w:tabs>
+                <w:tab w:leader="none" w:pos="708" w:val="left"/>
+              </w:tabs>
+              <w:suppressAutoHyphens w:val="true"/>
+              <w:spacing w:after="200" w:before="0" w:line="276" w:lineRule="auto"/>
             </w:pPr>
             <w:r>
               <w:rPr>
@@ -2237,19 +2360,25 @@
         </w:trPr>
         <w:tc>
           <w:tcPr>
-            <w:tcW w:type="dxa" w:w="2375"/>
-            <w:tcBorders/>
-            <w:shd w:fill="auto" w:val="clear"/>
-            <w:tcMar>
-              <w:top w:type="dxa" w:w="0"/>
-              <w:left w:type="dxa" w:w="108"/>
-              <w:bottom w:type="dxa" w:w="0"/>
-              <w:right w:type="dxa" w:w="108"/>
-            </w:tcMar>
-          </w:tcPr>
-          <w:p>
-            <w:pPr>
-              <w:pStyle w:val="style0"/>
+            <w:tcW w:type="dxa" w:w="2374"/>
+            <w:tcBorders/>
+            <w:shd w:fill="FFFFFF" w:val="clear"/>
+            <w:tcMar>
+              <w:top w:type="dxa" w:w="0"/>
+              <w:left w:type="dxa" w:w="108"/>
+              <w:bottom w:type="dxa" w:w="0"/>
+              <w:right w:type="dxa" w:w="108"/>
+            </w:tcMar>
+          </w:tcPr>
+          <w:p>
+            <w:pPr>
+              <w:pStyle w:val="style0"/>
+              <w:widowControl/>
+              <w:tabs>
+                <w:tab w:leader="none" w:pos="708" w:val="left"/>
+              </w:tabs>
+              <w:suppressAutoHyphens w:val="true"/>
+              <w:spacing w:after="200" w:before="0" w:line="276" w:lineRule="auto"/>
             </w:pPr>
             <w:r>
               <w:rPr>
@@ -2265,17 +2394,23 @@
           <w:tcPr>
             <w:tcW w:type="dxa" w:w="6836"/>
             <w:tcBorders/>
-            <w:shd w:fill="auto" w:val="clear"/>
-            <w:tcMar>
-              <w:top w:type="dxa" w:w="0"/>
-              <w:left w:type="dxa" w:w="108"/>
-              <w:bottom w:type="dxa" w:w="0"/>
-              <w:right w:type="dxa" w:w="108"/>
-            </w:tcMar>
-          </w:tcPr>
-          <w:p>
-            <w:pPr>
-              <w:pStyle w:val="style0"/>
+            <w:shd w:fill="FFFFFF" w:val="clear"/>
+            <w:tcMar>
+              <w:top w:type="dxa" w:w="0"/>
+              <w:left w:type="dxa" w:w="108"/>
+              <w:bottom w:type="dxa" w:w="0"/>
+              <w:right w:type="dxa" w:w="108"/>
+            </w:tcMar>
+          </w:tcPr>
+          <w:p>
+            <w:pPr>
+              <w:pStyle w:val="style0"/>
+              <w:widowControl/>
+              <w:tabs>
+                <w:tab w:leader="none" w:pos="708" w:val="left"/>
+              </w:tabs>
+              <w:suppressAutoHyphens w:val="true"/>
+              <w:spacing w:after="200" w:before="0" w:line="276" w:lineRule="auto"/>
             </w:pPr>
             <w:r>
               <w:rPr>
@@ -2293,19 +2428,25 @@
         </w:trPr>
         <w:tc>
           <w:tcPr>
-            <w:tcW w:type="dxa" w:w="2375"/>
-            <w:tcBorders/>
-            <w:shd w:fill="auto" w:val="clear"/>
-            <w:tcMar>
-              <w:top w:type="dxa" w:w="0"/>
-              <w:left w:type="dxa" w:w="108"/>
-              <w:bottom w:type="dxa" w:w="0"/>
-              <w:right w:type="dxa" w:w="108"/>
-            </w:tcMar>
-          </w:tcPr>
-          <w:p>
-            <w:pPr>
-              <w:pStyle w:val="style0"/>
+            <w:tcW w:type="dxa" w:w="2374"/>
+            <w:tcBorders/>
+            <w:shd w:fill="FFFFFF" w:val="clear"/>
+            <w:tcMar>
+              <w:top w:type="dxa" w:w="0"/>
+              <w:left w:type="dxa" w:w="108"/>
+              <w:bottom w:type="dxa" w:w="0"/>
+              <w:right w:type="dxa" w:w="108"/>
+            </w:tcMar>
+          </w:tcPr>
+          <w:p>
+            <w:pPr>
+              <w:pStyle w:val="style0"/>
+              <w:widowControl/>
+              <w:tabs>
+                <w:tab w:leader="none" w:pos="708" w:val="left"/>
+              </w:tabs>
+              <w:suppressAutoHyphens w:val="true"/>
+              <w:spacing w:after="200" w:before="0" w:line="276" w:lineRule="auto"/>
             </w:pPr>
             <w:r>
               <w:rPr>
@@ -2321,17 +2462,23 @@
           <w:tcPr>
             <w:tcW w:type="dxa" w:w="6836"/>
             <w:tcBorders/>
-            <w:shd w:fill="auto" w:val="clear"/>
-            <w:tcMar>
-              <w:top w:type="dxa" w:w="0"/>
-              <w:left w:type="dxa" w:w="108"/>
-              <w:bottom w:type="dxa" w:w="0"/>
-              <w:right w:type="dxa" w:w="108"/>
-            </w:tcMar>
-          </w:tcPr>
-          <w:p>
-            <w:pPr>
-              <w:pStyle w:val="style0"/>
+            <w:shd w:fill="FFFFFF" w:val="clear"/>
+            <w:tcMar>
+              <w:top w:type="dxa" w:w="0"/>
+              <w:left w:type="dxa" w:w="108"/>
+              <w:bottom w:type="dxa" w:w="0"/>
+              <w:right w:type="dxa" w:w="108"/>
+            </w:tcMar>
+          </w:tcPr>
+          <w:p>
+            <w:pPr>
+              <w:pStyle w:val="style0"/>
+              <w:widowControl/>
+              <w:tabs>
+                <w:tab w:leader="none" w:pos="708" w:val="left"/>
+              </w:tabs>
+              <w:suppressAutoHyphens w:val="true"/>
+              <w:spacing w:after="200" w:before="0" w:line="276" w:lineRule="auto"/>
             </w:pPr>
             <w:r>
               <w:rPr>
@@ -2349,19 +2496,25 @@
         </w:trPr>
         <w:tc>
           <w:tcPr>
-            <w:tcW w:type="dxa" w:w="2375"/>
-            <w:tcBorders/>
-            <w:shd w:fill="auto" w:val="clear"/>
-            <w:tcMar>
-              <w:top w:type="dxa" w:w="0"/>
-              <w:left w:type="dxa" w:w="108"/>
-              <w:bottom w:type="dxa" w:w="0"/>
-              <w:right w:type="dxa" w:w="108"/>
-            </w:tcMar>
-          </w:tcPr>
-          <w:p>
-            <w:pPr>
-              <w:pStyle w:val="style0"/>
+            <w:tcW w:type="dxa" w:w="2374"/>
+            <w:tcBorders/>
+            <w:shd w:fill="FFFFFF" w:val="clear"/>
+            <w:tcMar>
+              <w:top w:type="dxa" w:w="0"/>
+              <w:left w:type="dxa" w:w="108"/>
+              <w:bottom w:type="dxa" w:w="0"/>
+              <w:right w:type="dxa" w:w="108"/>
+            </w:tcMar>
+          </w:tcPr>
+          <w:p>
+            <w:pPr>
+              <w:pStyle w:val="style0"/>
+              <w:widowControl/>
+              <w:tabs>
+                <w:tab w:leader="none" w:pos="708" w:val="left"/>
+              </w:tabs>
+              <w:suppressAutoHyphens w:val="true"/>
+              <w:spacing w:after="200" w:before="0" w:line="276" w:lineRule="auto"/>
             </w:pPr>
             <w:r>
               <w:rPr>
@@ -2377,17 +2530,23 @@
           <w:tcPr>
             <w:tcW w:type="dxa" w:w="6836"/>
             <w:tcBorders/>
-            <w:shd w:fill="auto" w:val="clear"/>
-            <w:tcMar>
-              <w:top w:type="dxa" w:w="0"/>
-              <w:left w:type="dxa" w:w="108"/>
-              <w:bottom w:type="dxa" w:w="0"/>
-              <w:right w:type="dxa" w:w="108"/>
-            </w:tcMar>
-          </w:tcPr>
-          <w:p>
-            <w:pPr>
-              <w:pStyle w:val="style0"/>
+            <w:shd w:fill="FFFFFF" w:val="clear"/>
+            <w:tcMar>
+              <w:top w:type="dxa" w:w="0"/>
+              <w:left w:type="dxa" w:w="108"/>
+              <w:bottom w:type="dxa" w:w="0"/>
+              <w:right w:type="dxa" w:w="108"/>
+            </w:tcMar>
+          </w:tcPr>
+          <w:p>
+            <w:pPr>
+              <w:pStyle w:val="style0"/>
+              <w:widowControl/>
+              <w:tabs>
+                <w:tab w:leader="none" w:pos="708" w:val="left"/>
+              </w:tabs>
+              <w:suppressAutoHyphens w:val="true"/>
+              <w:spacing w:after="200" w:before="0" w:line="276" w:lineRule="auto"/>
             </w:pPr>
             <w:r>
               <w:rPr>
@@ -2405,19 +2564,25 @@
         </w:trPr>
         <w:tc>
           <w:tcPr>
-            <w:tcW w:type="dxa" w:w="2375"/>
-            <w:tcBorders/>
-            <w:shd w:fill="auto" w:val="clear"/>
-            <w:tcMar>
-              <w:top w:type="dxa" w:w="0"/>
-              <w:left w:type="dxa" w:w="108"/>
-              <w:bottom w:type="dxa" w:w="0"/>
-              <w:right w:type="dxa" w:w="108"/>
-            </w:tcMar>
-          </w:tcPr>
-          <w:p>
-            <w:pPr>
-              <w:pStyle w:val="style0"/>
+            <w:tcW w:type="dxa" w:w="2374"/>
+            <w:tcBorders/>
+            <w:shd w:fill="FFFFFF" w:val="clear"/>
+            <w:tcMar>
+              <w:top w:type="dxa" w:w="0"/>
+              <w:left w:type="dxa" w:w="108"/>
+              <w:bottom w:type="dxa" w:w="0"/>
+              <w:right w:type="dxa" w:w="108"/>
+            </w:tcMar>
+          </w:tcPr>
+          <w:p>
+            <w:pPr>
+              <w:pStyle w:val="style0"/>
+              <w:widowControl/>
+              <w:tabs>
+                <w:tab w:leader="none" w:pos="708" w:val="left"/>
+              </w:tabs>
+              <w:suppressAutoHyphens w:val="true"/>
+              <w:spacing w:after="200" w:before="0" w:line="276" w:lineRule="auto"/>
             </w:pPr>
             <w:r>
               <w:rPr>
@@ -2433,17 +2598,23 @@
           <w:tcPr>
             <w:tcW w:type="dxa" w:w="6836"/>
             <w:tcBorders/>
-            <w:shd w:fill="auto" w:val="clear"/>
-            <w:tcMar>
-              <w:top w:type="dxa" w:w="0"/>
-              <w:left w:type="dxa" w:w="108"/>
-              <w:bottom w:type="dxa" w:w="0"/>
-              <w:right w:type="dxa" w:w="108"/>
-            </w:tcMar>
-          </w:tcPr>
-          <w:p>
-            <w:pPr>
-              <w:pStyle w:val="style0"/>
+            <w:shd w:fill="FFFFFF" w:val="clear"/>
+            <w:tcMar>
+              <w:top w:type="dxa" w:w="0"/>
+              <w:left w:type="dxa" w:w="108"/>
+              <w:bottom w:type="dxa" w:w="0"/>
+              <w:right w:type="dxa" w:w="108"/>
+            </w:tcMar>
+          </w:tcPr>
+          <w:p>
+            <w:pPr>
+              <w:pStyle w:val="style0"/>
+              <w:widowControl/>
+              <w:tabs>
+                <w:tab w:leader="none" w:pos="708" w:val="left"/>
+              </w:tabs>
+              <w:suppressAutoHyphens w:val="true"/>
+              <w:spacing w:after="200" w:before="0" w:line="276" w:lineRule="auto"/>
             </w:pPr>
             <w:r>
               <w:rPr>
@@ -2459,6 +2630,10 @@
     <w:p>
       <w:pPr>
         <w:pStyle w:val="style1"/>
+        <w:numPr>
+          <w:ilvl w:val="0"/>
+          <w:numId w:val="1"/>
+        </w:numPr>
         <w:ind w:firstLine="708" w:left="0" w:right="0"/>
       </w:pPr>
       <w:r>
@@ -2479,7 +2654,7 @@
         <w:pStyle w:val="style2"/>
         <w:numPr>
           <w:ilvl w:val="1"/>
-          <w:numId w:val="1"/>
+          <w:numId w:val="2"/>
         </w:numPr>
         <w:ind w:firstLine="708" w:left="0" w:right="0"/>
       </w:pPr>
@@ -2491,7 +2666,7 @@
     <w:tbl>
       <w:tblPr>
         <w:jc w:val="left"/>
-        <w:tblInd w:type="dxa" w:w="-108"/>
+        <w:tblInd w:type="dxa" w:w="-216"/>
         <w:tblBorders/>
       </w:tblPr>
       <w:tblGrid>
@@ -2506,17 +2681,18 @@
             <w:tcW w:type="dxa" w:w="9288"/>
             <w:gridSpan w:val="3"/>
             <w:tcBorders/>
-            <w:shd w:fill="auto" w:val="clear"/>
-            <w:tcMar>
-              <w:top w:type="dxa" w:w="0"/>
-              <w:left w:type="dxa" w:w="108"/>
-              <w:bottom w:type="dxa" w:w="0"/>
-              <w:right w:type="dxa" w:w="108"/>
-            </w:tcMar>
-          </w:tcPr>
-          <w:p>
-            <w:pPr>
-              <w:pStyle w:val="style0"/>
+            <w:shd w:fill="FFFFFF" w:val="clear"/>
+            <w:tcMar>
+              <w:top w:type="dxa" w:w="0"/>
+              <w:left w:type="dxa" w:w="108"/>
+              <w:bottom w:type="dxa" w:w="0"/>
+              <w:right w:type="dxa" w:w="108"/>
+            </w:tcMar>
+          </w:tcPr>
+          <w:p>
+            <w:pPr>
+              <w:pStyle w:val="style0"/>
+              <w:spacing w:after="200" w:before="0"/>
               <w:jc w:val="center"/>
             </w:pPr>
             <w:r>
@@ -2536,19 +2712,25 @@
         </w:trPr>
         <w:tc>
           <w:tcPr>
-            <w:tcW w:type="dxa" w:w="1522"/>
-            <w:tcBorders/>
-            <w:shd w:fill="auto" w:val="clear"/>
-            <w:tcMar>
-              <w:top w:type="dxa" w:w="0"/>
-              <w:left w:type="dxa" w:w="108"/>
-              <w:bottom w:type="dxa" w:w="0"/>
-              <w:right w:type="dxa" w:w="108"/>
-            </w:tcMar>
-          </w:tcPr>
-          <w:p>
-            <w:pPr>
-              <w:pStyle w:val="style0"/>
+            <w:tcW w:type="dxa" w:w="3096"/>
+            <w:tcBorders/>
+            <w:shd w:fill="FFFFFF" w:val="clear"/>
+            <w:tcMar>
+              <w:top w:type="dxa" w:w="0"/>
+              <w:left w:type="dxa" w:w="108"/>
+              <w:bottom w:type="dxa" w:w="0"/>
+              <w:right w:type="dxa" w:w="108"/>
+            </w:tcMar>
+          </w:tcPr>
+          <w:p>
+            <w:pPr>
+              <w:pStyle w:val="style0"/>
+              <w:widowControl/>
+              <w:tabs>
+                <w:tab w:leader="none" w:pos="708" w:val="left"/>
+              </w:tabs>
+              <w:suppressAutoHyphens w:val="true"/>
+              <w:spacing w:after="200" w:before="0" w:line="276" w:lineRule="auto"/>
             </w:pPr>
             <w:r>
               <w:rPr>
@@ -2562,19 +2744,25 @@
         </w:tc>
         <w:tc>
           <w:tcPr>
-            <w:tcW w:type="dxa" w:w="957"/>
-            <w:tcBorders/>
-            <w:shd w:fill="auto" w:val="clear"/>
-            <w:tcMar>
-              <w:top w:type="dxa" w:w="0"/>
-              <w:left w:type="dxa" w:w="108"/>
-              <w:bottom w:type="dxa" w:w="0"/>
-              <w:right w:type="dxa" w:w="108"/>
-            </w:tcMar>
-          </w:tcPr>
-          <w:p>
-            <w:pPr>
-              <w:pStyle w:val="style0"/>
+            <w:tcW w:type="dxa" w:w="3096"/>
+            <w:tcBorders/>
+            <w:shd w:fill="FFFFFF" w:val="clear"/>
+            <w:tcMar>
+              <w:top w:type="dxa" w:w="0"/>
+              <w:left w:type="dxa" w:w="108"/>
+              <w:bottom w:type="dxa" w:w="0"/>
+              <w:right w:type="dxa" w:w="108"/>
+            </w:tcMar>
+          </w:tcPr>
+          <w:p>
+            <w:pPr>
+              <w:pStyle w:val="style0"/>
+              <w:widowControl/>
+              <w:tabs>
+                <w:tab w:leader="none" w:pos="708" w:val="left"/>
+              </w:tabs>
+              <w:suppressAutoHyphens w:val="true"/>
+              <w:spacing w:after="200" w:before="0" w:line="276" w:lineRule="auto"/>
             </w:pPr>
             <w:r>
               <w:rPr>
@@ -2588,19 +2776,25 @@
         </w:tc>
         <w:tc>
           <w:tcPr>
-            <w:tcW w:type="dxa" w:w="6809"/>
-            <w:tcBorders/>
-            <w:shd w:fill="auto" w:val="clear"/>
-            <w:tcMar>
-              <w:top w:type="dxa" w:w="0"/>
-              <w:left w:type="dxa" w:w="108"/>
-              <w:bottom w:type="dxa" w:w="0"/>
-              <w:right w:type="dxa" w:w="108"/>
-            </w:tcMar>
-          </w:tcPr>
-          <w:p>
-            <w:pPr>
-              <w:pStyle w:val="style0"/>
+            <w:tcW w:type="dxa" w:w="3096"/>
+            <w:tcBorders/>
+            <w:shd w:fill="FFFFFF" w:val="clear"/>
+            <w:tcMar>
+              <w:top w:type="dxa" w:w="0"/>
+              <w:left w:type="dxa" w:w="108"/>
+              <w:bottom w:type="dxa" w:w="0"/>
+              <w:right w:type="dxa" w:w="108"/>
+            </w:tcMar>
+          </w:tcPr>
+          <w:p>
+            <w:pPr>
+              <w:pStyle w:val="style0"/>
+              <w:widowControl/>
+              <w:tabs>
+                <w:tab w:leader="none" w:pos="708" w:val="left"/>
+              </w:tabs>
+              <w:suppressAutoHyphens w:val="true"/>
+              <w:spacing w:after="200" w:before="0" w:line="276" w:lineRule="auto"/>
             </w:pPr>
             <w:r>
               <w:rPr>
@@ -2619,19 +2813,25 @@
         </w:trPr>
         <w:tc>
           <w:tcPr>
-            <w:tcW w:type="dxa" w:w="1522"/>
-            <w:tcBorders/>
-            <w:shd w:fill="auto" w:val="clear"/>
-            <w:tcMar>
-              <w:top w:type="dxa" w:w="0"/>
-              <w:left w:type="dxa" w:w="108"/>
-              <w:bottom w:type="dxa" w:w="0"/>
-              <w:right w:type="dxa" w:w="108"/>
-            </w:tcMar>
-          </w:tcPr>
-          <w:p>
-            <w:pPr>
-              <w:pStyle w:val="style0"/>
+            <w:tcW w:type="dxa" w:w="3096"/>
+            <w:tcBorders/>
+            <w:shd w:fill="FFFFFF" w:val="clear"/>
+            <w:tcMar>
+              <w:top w:type="dxa" w:w="0"/>
+              <w:left w:type="dxa" w:w="108"/>
+              <w:bottom w:type="dxa" w:w="0"/>
+              <w:right w:type="dxa" w:w="108"/>
+            </w:tcMar>
+          </w:tcPr>
+          <w:p>
+            <w:pPr>
+              <w:pStyle w:val="style0"/>
+              <w:widowControl/>
+              <w:tabs>
+                <w:tab w:leader="none" w:pos="708" w:val="left"/>
+              </w:tabs>
+              <w:suppressAutoHyphens w:val="true"/>
+              <w:spacing w:after="200" w:before="0" w:line="276" w:lineRule="auto"/>
             </w:pPr>
             <w:r>
               <w:rPr>
@@ -2645,19 +2845,20 @@
         </w:tc>
         <w:tc>
           <w:tcPr>
-            <w:tcW w:type="dxa" w:w="957"/>
-            <w:tcBorders/>
-            <w:shd w:fill="auto" w:val="clear"/>
-            <w:tcMar>
-              <w:top w:type="dxa" w:w="0"/>
-              <w:left w:type="dxa" w:w="108"/>
-              <w:bottom w:type="dxa" w:w="0"/>
-              <w:right w:type="dxa" w:w="108"/>
-            </w:tcMar>
-          </w:tcPr>
-          <w:p>
-            <w:pPr>
-              <w:pStyle w:val="style0"/>
+            <w:tcW w:type="dxa" w:w="3096"/>
+            <w:tcBorders/>
+            <w:shd w:fill="FFFFFF" w:val="clear"/>
+            <w:tcMar>
+              <w:top w:type="dxa" w:w="0"/>
+              <w:left w:type="dxa" w:w="108"/>
+              <w:bottom w:type="dxa" w:w="0"/>
+              <w:right w:type="dxa" w:w="108"/>
+            </w:tcMar>
+          </w:tcPr>
+          <w:p>
+            <w:pPr>
+              <w:pStyle w:val="style0"/>
+              <w:spacing w:after="200" w:before="0"/>
               <w:jc w:val="center"/>
             </w:pPr>
             <w:r>
@@ -2672,19 +2873,25 @@
         </w:tc>
         <w:tc>
           <w:tcPr>
-            <w:tcW w:type="dxa" w:w="6809"/>
-            <w:tcBorders/>
-            <w:shd w:fill="auto" w:val="clear"/>
-            <w:tcMar>
-              <w:top w:type="dxa" w:w="0"/>
-              <w:left w:type="dxa" w:w="108"/>
-              <w:bottom w:type="dxa" w:w="0"/>
-              <w:right w:type="dxa" w:w="108"/>
-            </w:tcMar>
-          </w:tcPr>
-          <w:p>
-            <w:pPr>
-              <w:pStyle w:val="style0"/>
+            <w:tcW w:type="dxa" w:w="3096"/>
+            <w:tcBorders/>
+            <w:shd w:fill="FFFFFF" w:val="clear"/>
+            <w:tcMar>
+              <w:top w:type="dxa" w:w="0"/>
+              <w:left w:type="dxa" w:w="108"/>
+              <w:bottom w:type="dxa" w:w="0"/>
+              <w:right w:type="dxa" w:w="108"/>
+            </w:tcMar>
+          </w:tcPr>
+          <w:p>
+            <w:pPr>
+              <w:pStyle w:val="style0"/>
+              <w:widowControl/>
+              <w:tabs>
+                <w:tab w:leader="none" w:pos="708" w:val="left"/>
+              </w:tabs>
+              <w:suppressAutoHyphens w:val="true"/>
+              <w:spacing w:after="200" w:before="0" w:line="276" w:lineRule="auto"/>
             </w:pPr>
             <w:r>
               <w:rPr>
@@ -2702,19 +2909,25 @@
         </w:trPr>
         <w:tc>
           <w:tcPr>
-            <w:tcW w:type="dxa" w:w="1522"/>
-            <w:tcBorders/>
-            <w:shd w:fill="auto" w:val="clear"/>
-            <w:tcMar>
-              <w:top w:type="dxa" w:w="0"/>
-              <w:left w:type="dxa" w:w="108"/>
-              <w:bottom w:type="dxa" w:w="0"/>
-              <w:right w:type="dxa" w:w="108"/>
-            </w:tcMar>
-          </w:tcPr>
-          <w:p>
-            <w:pPr>
-              <w:pStyle w:val="style0"/>
+            <w:tcW w:type="dxa" w:w="3096"/>
+            <w:tcBorders/>
+            <w:shd w:fill="FFFFFF" w:val="clear"/>
+            <w:tcMar>
+              <w:top w:type="dxa" w:w="0"/>
+              <w:left w:type="dxa" w:w="108"/>
+              <w:bottom w:type="dxa" w:w="0"/>
+              <w:right w:type="dxa" w:w="108"/>
+            </w:tcMar>
+          </w:tcPr>
+          <w:p>
+            <w:pPr>
+              <w:pStyle w:val="style0"/>
+              <w:widowControl/>
+              <w:tabs>
+                <w:tab w:leader="none" w:pos="708" w:val="left"/>
+              </w:tabs>
+              <w:suppressAutoHyphens w:val="true"/>
+              <w:spacing w:after="200" w:before="0" w:line="276" w:lineRule="auto"/>
             </w:pPr>
             <w:r>
               <w:rPr>
@@ -2727,19 +2940,20 @@
         </w:tc>
         <w:tc>
           <w:tcPr>
-            <w:tcW w:type="dxa" w:w="957"/>
-            <w:tcBorders/>
-            <w:shd w:fill="auto" w:val="clear"/>
-            <w:tcMar>
-              <w:top w:type="dxa" w:w="0"/>
-              <w:left w:type="dxa" w:w="108"/>
-              <w:bottom w:type="dxa" w:w="0"/>
-              <w:right w:type="dxa" w:w="108"/>
-            </w:tcMar>
-          </w:tcPr>
-          <w:p>
-            <w:pPr>
-              <w:pStyle w:val="style0"/>
+            <w:tcW w:type="dxa" w:w="3096"/>
+            <w:tcBorders/>
+            <w:shd w:fill="FFFFFF" w:val="clear"/>
+            <w:tcMar>
+              <w:top w:type="dxa" w:w="0"/>
+              <w:left w:type="dxa" w:w="108"/>
+              <w:bottom w:type="dxa" w:w="0"/>
+              <w:right w:type="dxa" w:w="108"/>
+            </w:tcMar>
+          </w:tcPr>
+          <w:p>
+            <w:pPr>
+              <w:pStyle w:val="style0"/>
+              <w:spacing w:after="200" w:before="0"/>
               <w:jc w:val="center"/>
             </w:pPr>
             <w:r>
@@ -2754,19 +2968,25 @@
         </w:tc>
         <w:tc>
           <w:tcPr>
-            <w:tcW w:type="dxa" w:w="6809"/>
-            <w:tcBorders/>
-            <w:shd w:fill="auto" w:val="clear"/>
-            <w:tcMar>
-              <w:top w:type="dxa" w:w="0"/>
-              <w:left w:type="dxa" w:w="108"/>
-              <w:bottom w:type="dxa" w:w="0"/>
-              <w:right w:type="dxa" w:w="108"/>
-            </w:tcMar>
-          </w:tcPr>
-          <w:p>
-            <w:pPr>
-              <w:pStyle w:val="style0"/>
+            <w:tcW w:type="dxa" w:w="3096"/>
+            <w:tcBorders/>
+            <w:shd w:fill="FFFFFF" w:val="clear"/>
+            <w:tcMar>
+              <w:top w:type="dxa" w:w="0"/>
+              <w:left w:type="dxa" w:w="108"/>
+              <w:bottom w:type="dxa" w:w="0"/>
+              <w:right w:type="dxa" w:w="108"/>
+            </w:tcMar>
+          </w:tcPr>
+          <w:p>
+            <w:pPr>
+              <w:pStyle w:val="style0"/>
+              <w:widowControl/>
+              <w:tabs>
+                <w:tab w:leader="none" w:pos="708" w:val="left"/>
+              </w:tabs>
+              <w:suppressAutoHyphens w:val="true"/>
+              <w:spacing w:after="200" w:before="0" w:line="276" w:lineRule="auto"/>
             </w:pPr>
             <w:r>
               <w:rPr>
@@ -2784,19 +3004,25 @@
         </w:trPr>
         <w:tc>
           <w:tcPr>
-            <w:tcW w:type="dxa" w:w="1522"/>
-            <w:tcBorders/>
-            <w:shd w:fill="auto" w:val="clear"/>
-            <w:tcMar>
-              <w:top w:type="dxa" w:w="0"/>
-              <w:left w:type="dxa" w:w="108"/>
-              <w:bottom w:type="dxa" w:w="0"/>
-              <w:right w:type="dxa" w:w="108"/>
-            </w:tcMar>
-          </w:tcPr>
-          <w:p>
-            <w:pPr>
-              <w:pStyle w:val="style0"/>
+            <w:tcW w:type="dxa" w:w="3096"/>
+            <w:tcBorders/>
+            <w:shd w:fill="FFFFFF" w:val="clear"/>
+            <w:tcMar>
+              <w:top w:type="dxa" w:w="0"/>
+              <w:left w:type="dxa" w:w="108"/>
+              <w:bottom w:type="dxa" w:w="0"/>
+              <w:right w:type="dxa" w:w="108"/>
+            </w:tcMar>
+          </w:tcPr>
+          <w:p>
+            <w:pPr>
+              <w:pStyle w:val="style0"/>
+              <w:widowControl/>
+              <w:tabs>
+                <w:tab w:leader="none" w:pos="708" w:val="left"/>
+              </w:tabs>
+              <w:suppressAutoHyphens w:val="true"/>
+              <w:spacing w:after="200" w:before="0" w:line="276" w:lineRule="auto"/>
             </w:pPr>
             <w:r>
               <w:rPr>
@@ -2809,19 +3035,20 @@
         </w:tc>
         <w:tc>
           <w:tcPr>
-            <w:tcW w:type="dxa" w:w="957"/>
-            <w:tcBorders/>
-            <w:shd w:fill="auto" w:val="clear"/>
-            <w:tcMar>
-              <w:top w:type="dxa" w:w="0"/>
-              <w:left w:type="dxa" w:w="108"/>
-              <w:bottom w:type="dxa" w:w="0"/>
-              <w:right w:type="dxa" w:w="108"/>
-            </w:tcMar>
-          </w:tcPr>
-          <w:p>
-            <w:pPr>
-              <w:pStyle w:val="style0"/>
+            <w:tcW w:type="dxa" w:w="3096"/>
+            <w:tcBorders/>
+            <w:shd w:fill="FFFFFF" w:val="clear"/>
+            <w:tcMar>
+              <w:top w:type="dxa" w:w="0"/>
+              <w:left w:type="dxa" w:w="108"/>
+              <w:bottom w:type="dxa" w:w="0"/>
+              <w:right w:type="dxa" w:w="108"/>
+            </w:tcMar>
+          </w:tcPr>
+          <w:p>
+            <w:pPr>
+              <w:pStyle w:val="style0"/>
+              <w:spacing w:after="200" w:before="0"/>
               <w:jc w:val="center"/>
             </w:pPr>
             <w:r>
@@ -2836,19 +3063,25 @@
         </w:tc>
         <w:tc>
           <w:tcPr>
-            <w:tcW w:type="dxa" w:w="6809"/>
-            <w:tcBorders/>
-            <w:shd w:fill="auto" w:val="clear"/>
-            <w:tcMar>
-              <w:top w:type="dxa" w:w="0"/>
-              <w:left w:type="dxa" w:w="108"/>
-              <w:bottom w:type="dxa" w:w="0"/>
-              <w:right w:type="dxa" w:w="108"/>
-            </w:tcMar>
-          </w:tcPr>
-          <w:p>
-            <w:pPr>
-              <w:pStyle w:val="style0"/>
+            <w:tcW w:type="dxa" w:w="3096"/>
+            <w:tcBorders/>
+            <w:shd w:fill="FFFFFF" w:val="clear"/>
+            <w:tcMar>
+              <w:top w:type="dxa" w:w="0"/>
+              <w:left w:type="dxa" w:w="108"/>
+              <w:bottom w:type="dxa" w:w="0"/>
+              <w:right w:type="dxa" w:w="108"/>
+            </w:tcMar>
+          </w:tcPr>
+          <w:p>
+            <w:pPr>
+              <w:pStyle w:val="style0"/>
+              <w:widowControl/>
+              <w:tabs>
+                <w:tab w:leader="none" w:pos="708" w:val="left"/>
+              </w:tabs>
+              <w:suppressAutoHyphens w:val="true"/>
+              <w:spacing w:after="200" w:before="0" w:line="276" w:lineRule="auto"/>
             </w:pPr>
             <w:r>
               <w:rPr>
@@ -2874,7 +3107,7 @@
         <w:pStyle w:val="style2"/>
         <w:numPr>
           <w:ilvl w:val="1"/>
-          <w:numId w:val="1"/>
+          <w:numId w:val="2"/>
         </w:numPr>
       </w:pPr>
       <w:r>
@@ -2886,7 +3119,7 @@
     <w:tbl>
       <w:tblPr>
         <w:jc w:val="left"/>
-        <w:tblInd w:type="dxa" w:w="-108"/>
+        <w:tblInd w:type="dxa" w:w="-216"/>
         <w:tblBorders/>
       </w:tblPr>
       <w:tblGrid>
@@ -2901,17 +3134,18 @@
             <w:tcW w:type="dxa" w:w="9288"/>
             <w:gridSpan w:val="3"/>
             <w:tcBorders/>
-            <w:shd w:fill="auto" w:val="clear"/>
-            <w:tcMar>
-              <w:top w:type="dxa" w:w="0"/>
-              <w:left w:type="dxa" w:w="108"/>
-              <w:bottom w:type="dxa" w:w="0"/>
-              <w:right w:type="dxa" w:w="108"/>
-            </w:tcMar>
-          </w:tcPr>
-          <w:p>
-            <w:pPr>
-              <w:pStyle w:val="style0"/>
+            <w:shd w:fill="FFFFFF" w:val="clear"/>
+            <w:tcMar>
+              <w:top w:type="dxa" w:w="0"/>
+              <w:left w:type="dxa" w:w="108"/>
+              <w:bottom w:type="dxa" w:w="0"/>
+              <w:right w:type="dxa" w:w="108"/>
+            </w:tcMar>
+          </w:tcPr>
+          <w:p>
+            <w:pPr>
+              <w:pStyle w:val="style0"/>
+              <w:spacing w:after="200" w:before="0"/>
               <w:jc w:val="center"/>
             </w:pPr>
             <w:r>
@@ -2931,19 +3165,25 @@
         </w:trPr>
         <w:tc>
           <w:tcPr>
-            <w:tcW w:type="dxa" w:w="1522"/>
-            <w:tcBorders/>
-            <w:shd w:fill="auto" w:val="clear"/>
-            <w:tcMar>
-              <w:top w:type="dxa" w:w="0"/>
-              <w:left w:type="dxa" w:w="108"/>
-              <w:bottom w:type="dxa" w:w="0"/>
-              <w:right w:type="dxa" w:w="108"/>
-            </w:tcMar>
-          </w:tcPr>
-          <w:p>
-            <w:pPr>
-              <w:pStyle w:val="style0"/>
+            <w:tcW w:type="dxa" w:w="3096"/>
+            <w:tcBorders/>
+            <w:shd w:fill="FFFFFF" w:val="clear"/>
+            <w:tcMar>
+              <w:top w:type="dxa" w:w="0"/>
+              <w:left w:type="dxa" w:w="108"/>
+              <w:bottom w:type="dxa" w:w="0"/>
+              <w:right w:type="dxa" w:w="108"/>
+            </w:tcMar>
+          </w:tcPr>
+          <w:p>
+            <w:pPr>
+              <w:pStyle w:val="style0"/>
+              <w:widowControl/>
+              <w:tabs>
+                <w:tab w:leader="none" w:pos="708" w:val="left"/>
+              </w:tabs>
+              <w:suppressAutoHyphens w:val="true"/>
+              <w:spacing w:after="200" w:before="0" w:line="276" w:lineRule="auto"/>
             </w:pPr>
             <w:r>
               <w:rPr>
@@ -2957,19 +3197,25 @@
         </w:tc>
         <w:tc>
           <w:tcPr>
-            <w:tcW w:type="dxa" w:w="957"/>
-            <w:tcBorders/>
-            <w:shd w:fill="auto" w:val="clear"/>
-            <w:tcMar>
-              <w:top w:type="dxa" w:w="0"/>
-              <w:left w:type="dxa" w:w="108"/>
-              <w:bottom w:type="dxa" w:w="0"/>
-              <w:right w:type="dxa" w:w="108"/>
-            </w:tcMar>
-          </w:tcPr>
-          <w:p>
-            <w:pPr>
-              <w:pStyle w:val="style0"/>
+            <w:tcW w:type="dxa" w:w="3096"/>
+            <w:tcBorders/>
+            <w:shd w:fill="FFFFFF" w:val="clear"/>
+            <w:tcMar>
+              <w:top w:type="dxa" w:w="0"/>
+              <w:left w:type="dxa" w:w="108"/>
+              <w:bottom w:type="dxa" w:w="0"/>
+              <w:right w:type="dxa" w:w="108"/>
+            </w:tcMar>
+          </w:tcPr>
+          <w:p>
+            <w:pPr>
+              <w:pStyle w:val="style0"/>
+              <w:widowControl/>
+              <w:tabs>
+                <w:tab w:leader="none" w:pos="708" w:val="left"/>
+              </w:tabs>
+              <w:suppressAutoHyphens w:val="true"/>
+              <w:spacing w:after="200" w:before="0" w:line="276" w:lineRule="auto"/>
             </w:pPr>
             <w:r>
               <w:rPr>
@@ -2983,19 +3229,25 @@
         </w:tc>
         <w:tc>
           <w:tcPr>
-            <w:tcW w:type="dxa" w:w="6809"/>
-            <w:tcBorders/>
-            <w:shd w:fill="auto" w:val="clear"/>
-            <w:tcMar>
-              <w:top w:type="dxa" w:w="0"/>
-              <w:left w:type="dxa" w:w="108"/>
-              <w:bottom w:type="dxa" w:w="0"/>
-              <w:right w:type="dxa" w:w="108"/>
-            </w:tcMar>
-          </w:tcPr>
-          <w:p>
-            <w:pPr>
-              <w:pStyle w:val="style0"/>
+            <w:tcW w:type="dxa" w:w="3096"/>
+            <w:tcBorders/>
+            <w:shd w:fill="FFFFFF" w:val="clear"/>
+            <w:tcMar>
+              <w:top w:type="dxa" w:w="0"/>
+              <w:left w:type="dxa" w:w="108"/>
+              <w:bottom w:type="dxa" w:w="0"/>
+              <w:right w:type="dxa" w:w="108"/>
+            </w:tcMar>
+          </w:tcPr>
+          <w:p>
+            <w:pPr>
+              <w:pStyle w:val="style0"/>
+              <w:widowControl/>
+              <w:tabs>
+                <w:tab w:leader="none" w:pos="708" w:val="left"/>
+              </w:tabs>
+              <w:suppressAutoHyphens w:val="true"/>
+              <w:spacing w:after="200" w:before="0" w:line="276" w:lineRule="auto"/>
             </w:pPr>
             <w:r>
               <w:rPr>
@@ -3014,19 +3266,25 @@
         </w:trPr>
         <w:tc>
           <w:tcPr>
-            <w:tcW w:type="dxa" w:w="1522"/>
-            <w:tcBorders/>
-            <w:shd w:fill="auto" w:val="clear"/>
-            <w:tcMar>
-              <w:top w:type="dxa" w:w="0"/>
-              <w:left w:type="dxa" w:w="108"/>
-              <w:bottom w:type="dxa" w:w="0"/>
-              <w:right w:type="dxa" w:w="108"/>
-            </w:tcMar>
-          </w:tcPr>
-          <w:p>
-            <w:pPr>
-              <w:pStyle w:val="style0"/>
+            <w:tcW w:type="dxa" w:w="3096"/>
+            <w:tcBorders/>
+            <w:shd w:fill="FFFFFF" w:val="clear"/>
+            <w:tcMar>
+              <w:top w:type="dxa" w:w="0"/>
+              <w:left w:type="dxa" w:w="108"/>
+              <w:bottom w:type="dxa" w:w="0"/>
+              <w:right w:type="dxa" w:w="108"/>
+            </w:tcMar>
+          </w:tcPr>
+          <w:p>
+            <w:pPr>
+              <w:pStyle w:val="style0"/>
+              <w:widowControl/>
+              <w:tabs>
+                <w:tab w:leader="none" w:pos="708" w:val="left"/>
+              </w:tabs>
+              <w:suppressAutoHyphens w:val="true"/>
+              <w:spacing w:after="200" w:before="0" w:line="276" w:lineRule="auto"/>
             </w:pPr>
             <w:r>
               <w:rPr>
@@ -3040,19 +3298,20 @@
         </w:tc>
         <w:tc>
           <w:tcPr>
-            <w:tcW w:type="dxa" w:w="957"/>
-            <w:tcBorders/>
-            <w:shd w:fill="auto" w:val="clear"/>
-            <w:tcMar>
-              <w:top w:type="dxa" w:w="0"/>
-              <w:left w:type="dxa" w:w="108"/>
-              <w:bottom w:type="dxa" w:w="0"/>
-              <w:right w:type="dxa" w:w="108"/>
-            </w:tcMar>
-          </w:tcPr>
-          <w:p>
-            <w:pPr>
-              <w:pStyle w:val="style0"/>
+            <w:tcW w:type="dxa" w:w="3096"/>
+            <w:tcBorders/>
+            <w:shd w:fill="FFFFFF" w:val="clear"/>
+            <w:tcMar>
+              <w:top w:type="dxa" w:w="0"/>
+              <w:left w:type="dxa" w:w="108"/>
+              <w:bottom w:type="dxa" w:w="0"/>
+              <w:right w:type="dxa" w:w="108"/>
+            </w:tcMar>
+          </w:tcPr>
+          <w:p>
+            <w:pPr>
+              <w:pStyle w:val="style0"/>
+              <w:spacing w:after="200" w:before="0"/>
               <w:jc w:val="center"/>
             </w:pPr>
             <w:r>
@@ -3067,19 +3326,25 @@
         </w:tc>
         <w:tc>
           <w:tcPr>
-            <w:tcW w:type="dxa" w:w="6809"/>
-            <w:tcBorders/>
-            <w:shd w:fill="auto" w:val="clear"/>
-            <w:tcMar>
-              <w:top w:type="dxa" w:w="0"/>
-              <w:left w:type="dxa" w:w="108"/>
-              <w:bottom w:type="dxa" w:w="0"/>
-              <w:right w:type="dxa" w:w="108"/>
-            </w:tcMar>
-          </w:tcPr>
-          <w:p>
-            <w:pPr>
-              <w:pStyle w:val="style0"/>
+            <w:tcW w:type="dxa" w:w="3096"/>
+            <w:tcBorders/>
+            <w:shd w:fill="FFFFFF" w:val="clear"/>
+            <w:tcMar>
+              <w:top w:type="dxa" w:w="0"/>
+              <w:left w:type="dxa" w:w="108"/>
+              <w:bottom w:type="dxa" w:w="0"/>
+              <w:right w:type="dxa" w:w="108"/>
+            </w:tcMar>
+          </w:tcPr>
+          <w:p>
+            <w:pPr>
+              <w:pStyle w:val="style0"/>
+              <w:widowControl/>
+              <w:tabs>
+                <w:tab w:leader="none" w:pos="708" w:val="left"/>
+              </w:tabs>
+              <w:suppressAutoHyphens w:val="true"/>
+              <w:spacing w:after="200" w:before="0" w:line="276" w:lineRule="auto"/>
             </w:pPr>
             <w:r>
               <w:rPr>
@@ -3097,19 +3362,25 @@
         </w:trPr>
         <w:tc>
           <w:tcPr>
-            <w:tcW w:type="dxa" w:w="1522"/>
-            <w:tcBorders/>
-            <w:shd w:fill="auto" w:val="clear"/>
-            <w:tcMar>
-              <w:top w:type="dxa" w:w="0"/>
-              <w:left w:type="dxa" w:w="108"/>
-              <w:bottom w:type="dxa" w:w="0"/>
-              <w:right w:type="dxa" w:w="108"/>
-            </w:tcMar>
-          </w:tcPr>
-          <w:p>
-            <w:pPr>
-              <w:pStyle w:val="style0"/>
+            <w:tcW w:type="dxa" w:w="3096"/>
+            <w:tcBorders/>
+            <w:shd w:fill="FFFFFF" w:val="clear"/>
+            <w:tcMar>
+              <w:top w:type="dxa" w:w="0"/>
+              <w:left w:type="dxa" w:w="108"/>
+              <w:bottom w:type="dxa" w:w="0"/>
+              <w:right w:type="dxa" w:w="108"/>
+            </w:tcMar>
+          </w:tcPr>
+          <w:p>
+            <w:pPr>
+              <w:pStyle w:val="style0"/>
+              <w:widowControl/>
+              <w:tabs>
+                <w:tab w:leader="none" w:pos="708" w:val="left"/>
+              </w:tabs>
+              <w:suppressAutoHyphens w:val="true"/>
+              <w:spacing w:after="200" w:before="0" w:line="276" w:lineRule="auto"/>
             </w:pPr>
             <w:r>
               <w:rPr>
@@ -3122,19 +3393,20 @@
         </w:tc>
         <w:tc>
           <w:tcPr>
-            <w:tcW w:type="dxa" w:w="957"/>
-            <w:tcBorders/>
-            <w:shd w:fill="auto" w:val="clear"/>
-            <w:tcMar>
-              <w:top w:type="dxa" w:w="0"/>
-              <w:left w:type="dxa" w:w="108"/>
-              <w:bottom w:type="dxa" w:w="0"/>
-              <w:right w:type="dxa" w:w="108"/>
-            </w:tcMar>
-          </w:tcPr>
-          <w:p>
-            <w:pPr>
-              <w:pStyle w:val="style0"/>
+            <w:tcW w:type="dxa" w:w="3096"/>
+            <w:tcBorders/>
+            <w:shd w:fill="FFFFFF" w:val="clear"/>
+            <w:tcMar>
+              <w:top w:type="dxa" w:w="0"/>
+              <w:left w:type="dxa" w:w="108"/>
+              <w:bottom w:type="dxa" w:w="0"/>
+              <w:right w:type="dxa" w:w="108"/>
+            </w:tcMar>
+          </w:tcPr>
+          <w:p>
+            <w:pPr>
+              <w:pStyle w:val="style0"/>
+              <w:spacing w:after="200" w:before="0"/>
               <w:jc w:val="center"/>
             </w:pPr>
             <w:r>
@@ -3149,19 +3421,25 @@
         </w:tc>
         <w:tc>
           <w:tcPr>
-            <w:tcW w:type="dxa" w:w="6809"/>
-            <w:tcBorders/>
-            <w:shd w:fill="auto" w:val="clear"/>
-            <w:tcMar>
-              <w:top w:type="dxa" w:w="0"/>
-              <w:left w:type="dxa" w:w="108"/>
-              <w:bottom w:type="dxa" w:w="0"/>
-              <w:right w:type="dxa" w:w="108"/>
-            </w:tcMar>
-          </w:tcPr>
-          <w:p>
-            <w:pPr>
-              <w:pStyle w:val="style0"/>
+            <w:tcW w:type="dxa" w:w="3096"/>
+            <w:tcBorders/>
+            <w:shd w:fill="FFFFFF" w:val="clear"/>
+            <w:tcMar>
+              <w:top w:type="dxa" w:w="0"/>
+              <w:left w:type="dxa" w:w="108"/>
+              <w:bottom w:type="dxa" w:w="0"/>
+              <w:right w:type="dxa" w:w="108"/>
+            </w:tcMar>
+          </w:tcPr>
+          <w:p>
+            <w:pPr>
+              <w:pStyle w:val="style0"/>
+              <w:widowControl/>
+              <w:tabs>
+                <w:tab w:leader="none" w:pos="708" w:val="left"/>
+              </w:tabs>
+              <w:suppressAutoHyphens w:val="true"/>
+              <w:spacing w:after="200" w:before="0" w:line="276" w:lineRule="auto"/>
             </w:pPr>
             <w:r>
               <w:rPr>
@@ -3187,7 +3465,7 @@
         <w:pStyle w:val="style2"/>
         <w:numPr>
           <w:ilvl w:val="1"/>
-          <w:numId w:val="1"/>
+          <w:numId w:val="2"/>
         </w:numPr>
       </w:pPr>
       <w:r>
@@ -3273,7 +3551,7 @@
         <w:pStyle w:val="style2"/>
         <w:numPr>
           <w:ilvl w:val="1"/>
-          <w:numId w:val="1"/>
+          <w:numId w:val="2"/>
         </w:numPr>
       </w:pPr>
       <w:r>
@@ -3356,12 +3634,36 @@
           <w:b w:val="false"/>
           <w:bCs w:val="false"/>
         </w:rPr>
-        <w:t>- funkcja sprawdzająca czy dany znajomy jest już w bazie (zwraca true jeśli tak)</w:t>
+        <w:t>- funkcja sprawdzająca po id czy dany znajomy jest już w bazie (zwraca true jeśli tak)</w:t>
+      </w:r>
+    </w:p>
+    <w:p>
+      <w:pPr>
+        <w:pStyle w:val="style0"/>
+        <w:ind w:hanging="0" w:left="708" w:right="0"/>
+      </w:pPr>
+      <w:r>
+        <w:rPr>
+          <w:b/>
+          <w:bCs/>
+        </w:rPr>
+        <w:t xml:space="preserve">bool czyWBazie(QString nazwaUzytkownika); </w:t>
+      </w:r>
+      <w:r>
+        <w:rPr>
+          <w:b w:val="false"/>
+          <w:bCs w:val="false"/>
+        </w:rPr>
+        <w:t>- funkcja sprawdzająca po loginie czy dany znajomy jest już w bazie (zwraca true jeśli tak)</w:t>
       </w:r>
     </w:p>
     <w:p>
       <w:pPr>
         <w:pStyle w:val="style1"/>
+        <w:numPr>
+          <w:ilvl w:val="0"/>
+          <w:numId w:val="1"/>
+        </w:numPr>
         <w:ind w:firstLine="708" w:left="0" w:right="0"/>
       </w:pPr>
       <w:r>
@@ -3374,7 +3676,7 @@
         <w:pStyle w:val="style2"/>
         <w:numPr>
           <w:ilvl w:val="1"/>
-          <w:numId w:val="1"/>
+          <w:numId w:val="2"/>
         </w:numPr>
       </w:pPr>
       <w:r>
@@ -3510,6 +3812,10 @@
     <w:p>
       <w:pPr>
         <w:pStyle w:val="style1"/>
+        <w:numPr>
+          <w:ilvl w:val="0"/>
+          <w:numId w:val="1"/>
+        </w:numPr>
         <w:ind w:firstLine="708" w:left="0" w:right="0"/>
       </w:pPr>
       <w:r>
@@ -3612,6 +3918,7 @@
     <w:p>
       <w:pPr>
         <w:pStyle w:val="style0"/>
+        <w:spacing w:after="200" w:before="0"/>
         <w:ind w:hanging="0" w:left="426" w:right="0"/>
       </w:pPr>
       <w:r>
@@ -3625,7 +3932,7 @@
       <w:pgNumType w:fmt="decimal"/>
       <w:formProt w:val="false"/>
       <w:textDirection w:val="lrTb"/>
-      <w:docGrid w:charSpace="4096" w:linePitch="360" w:type="default"/>
+      <w:docGrid w:charSpace="8192" w:linePitch="360" w:type="default"/>
     </w:sectPr>
   </w:body>
 </w:document>
@@ -3755,6 +4062,125 @@
   <w:abstractNum w:abstractNumId="2">
     <w:lvl w:ilvl="0">
       <w:start w:val="1"/>
+      <w:numFmt w:val="none"/>
+      <w:suff w:val="nothing"/>
+      <w:lvlText w:val=""/>
+      <w:lvlJc w:val="left"/>
+      <w:pPr>
+        <w:tabs>
+          <w:tab w:pos="432" w:val="num"/>
+        </w:tabs>
+        <w:ind w:hanging="432" w:left="432"/>
+      </w:pPr>
+    </w:lvl>
+    <w:lvl w:ilvl="1">
+      <w:start w:val="1"/>
+      <w:numFmt w:val="none"/>
+      <w:suff w:val="nothing"/>
+      <w:lvlText w:val=""/>
+      <w:lvlJc w:val="left"/>
+      <w:pPr>
+        <w:tabs>
+          <w:tab w:pos="576" w:val="num"/>
+        </w:tabs>
+        <w:ind w:hanging="576" w:left="576"/>
+      </w:pPr>
+    </w:lvl>
+    <w:lvl w:ilvl="2">
+      <w:start w:val="1"/>
+      <w:numFmt w:val="none"/>
+      <w:suff w:val="nothing"/>
+      <w:lvlText w:val=""/>
+      <w:lvlJc w:val="left"/>
+      <w:pPr>
+        <w:tabs>
+          <w:tab w:pos="720" w:val="num"/>
+        </w:tabs>
+        <w:ind w:hanging="720" w:left="720"/>
+      </w:pPr>
+    </w:lvl>
+    <w:lvl w:ilvl="3">
+      <w:start w:val="1"/>
+      <w:numFmt w:val="none"/>
+      <w:suff w:val="nothing"/>
+      <w:lvlText w:val=""/>
+      <w:lvlJc w:val="left"/>
+      <w:pPr>
+        <w:tabs>
+          <w:tab w:pos="864" w:val="num"/>
+        </w:tabs>
+        <w:ind w:hanging="864" w:left="864"/>
+      </w:pPr>
+    </w:lvl>
+    <w:lvl w:ilvl="4">
+      <w:start w:val="1"/>
+      <w:numFmt w:val="none"/>
+      <w:suff w:val="nothing"/>
+      <w:lvlText w:val=""/>
+      <w:lvlJc w:val="left"/>
+      <w:pPr>
+        <w:tabs>
+          <w:tab w:pos="1008" w:val="num"/>
+        </w:tabs>
+        <w:ind w:hanging="1008" w:left="1008"/>
+      </w:pPr>
+    </w:lvl>
+    <w:lvl w:ilvl="5">
+      <w:start w:val="1"/>
+      <w:numFmt w:val="none"/>
+      <w:suff w:val="nothing"/>
+      <w:lvlText w:val=""/>
+      <w:lvlJc w:val="left"/>
+      <w:pPr>
+        <w:tabs>
+          <w:tab w:pos="1152" w:val="num"/>
+        </w:tabs>
+        <w:ind w:hanging="1152" w:left="1152"/>
+      </w:pPr>
+    </w:lvl>
+    <w:lvl w:ilvl="6">
+      <w:start w:val="1"/>
+      <w:numFmt w:val="none"/>
+      <w:suff w:val="nothing"/>
+      <w:lvlText w:val=""/>
+      <w:lvlJc w:val="left"/>
+      <w:pPr>
+        <w:tabs>
+          <w:tab w:pos="1296" w:val="num"/>
+        </w:tabs>
+        <w:ind w:hanging="1296" w:left="1296"/>
+      </w:pPr>
+    </w:lvl>
+    <w:lvl w:ilvl="7">
+      <w:start w:val="1"/>
+      <w:numFmt w:val="none"/>
+      <w:suff w:val="nothing"/>
+      <w:lvlText w:val=""/>
+      <w:lvlJc w:val="left"/>
+      <w:pPr>
+        <w:tabs>
+          <w:tab w:pos="1440" w:val="num"/>
+        </w:tabs>
+        <w:ind w:hanging="1440" w:left="1440"/>
+      </w:pPr>
+    </w:lvl>
+    <w:lvl w:ilvl="8">
+      <w:start w:val="1"/>
+      <w:numFmt w:val="none"/>
+      <w:suff w:val="nothing"/>
+      <w:lvlText w:val=""/>
+      <w:lvlJc w:val="left"/>
+      <w:pPr>
+        <w:tabs>
+          <w:tab w:pos="1584" w:val="num"/>
+        </w:tabs>
+        <w:ind w:hanging="1584" w:left="1584"/>
+      </w:pPr>
+    </w:lvl>
+  </w:abstractNum>
+  <w:abstractNum w:abstractNumId="3">
+    <w:lvl w:ilvl="0">
+      <w:start w:val="1"/>
       <w:numFmt w:val="decimal"/>
       <w:lvlText w:val="%1."/>
       <w:lvlJc w:val="left"/>
@@ -3835,7 +4261,7 @@
       </w:pPr>
     </w:lvl>
   </w:abstractNum>
-  <w:abstractNum w:abstractNumId="3">
+  <w:abstractNum w:abstractNumId="4">
     <w:lvl w:ilvl="0">
       <w:start w:val="1"/>
       <w:numFmt w:val="bullet"/>
@@ -3945,7 +4371,7 @@
       </w:rPr>
     </w:lvl>
   </w:abstractNum>
-  <w:abstractNum w:abstractNumId="4">
+  <w:abstractNum w:abstractNumId="5">
     <w:lvl w:ilvl="0">
       <w:start w:val="1"/>
       <w:numFmt w:val="bullet"/>
@@ -4055,7 +4481,7 @@
       </w:rPr>
     </w:lvl>
   </w:abstractNum>
-  <w:abstractNum w:abstractNumId="5">
+  <w:abstractNum w:abstractNumId="6">
     <w:lvl w:ilvl="0">
       <w:start w:val="1"/>
       <w:numFmt w:val="bullet"/>
@@ -4165,7 +4591,7 @@
       </w:rPr>
     </w:lvl>
   </w:abstractNum>
-  <w:abstractNum w:abstractNumId="6">
+  <w:abstractNum w:abstractNumId="7">
     <w:lvl w:ilvl="0">
       <w:start w:val="1"/>
       <w:numFmt w:val="bullet"/>
@@ -4293,6 +4719,9 @@
   <w:num w:numId="6">
     <w:abstractNumId w:val="6"/>
   </w:num>
+  <w:num w:numId="7">
+    <w:abstractNumId w:val="7"/>
+  </w:num>
 </w:numbering>
 </file>
 
@@ -4311,7 +4740,7 @@
     </w:pPr>
     <w:rPr>
       <w:rFonts w:ascii="Calibri" w:cs="Calibri" w:eastAsia="WenQuanYi Micro Hei" w:hAnsi="Calibri"/>
-      <w:color w:val="auto"/>
+      <w:color w:val="00000A"/>
       <w:sz w:val="22"/>
       <w:szCs w:val="22"/>
       <w:lang w:bidi="ar-SA" w:eastAsia="en-US" w:val="pl-PL"/>
@@ -4320,11 +4749,16 @@
   <w:style w:styleId="style1" w:type="paragraph">
     <w:name w:val="Nagłówek 1"/>
     <w:basedOn w:val="style0"/>
-    <w:next w:val="style23"/>
+    <w:next w:val="style26"/>
     <w:pPr>
       <w:keepNext/>
       <w:keepLines/>
+      <w:numPr>
+        <w:ilvl w:val="0"/>
+        <w:numId w:val="1"/>
+      </w:numPr>
       <w:spacing w:after="0" w:before="480"/>
+      <w:outlineLvl w:val="0"/>
     </w:pPr>
     <w:rPr>
       <w:rFonts w:ascii="Cambria" w:cs="" w:hAnsi="Cambria"/>
@@ -4338,7 +4772,7 @@
   <w:style w:styleId="style2" w:type="paragraph">
     <w:name w:val="Nagłówek 2"/>
     <w:basedOn w:val="style0"/>
-    <w:next w:val="style23"/>
+    <w:next w:val="style26"/>
     <w:pPr>
       <w:keepNext/>
       <w:keepLines/>
@@ -4353,6 +4787,8 @@
       <w:rFonts w:ascii="Cambria" w:cs="" w:hAnsi="Cambria"/>
       <w:b/>
       <w:bCs/>
+      <w:i/>
+      <w:iCs/>
       <w:color w:val="4F81BD"/>
       <w:sz w:val="26"/>
       <w:szCs w:val="26"/>
@@ -4432,10 +4868,31 @@
       <w:rFonts w:cs="Courier New"/>
     </w:rPr>
   </w:style>
-  <w:style w:styleId="style22" w:type="paragraph">
+  <w:style w:styleId="style22" w:type="character">
+    <w:name w:val="ListLabel 2"/>
+    <w:next w:val="style22"/>
+    <w:rPr>
+      <w:rFonts w:cs="Symbol"/>
+    </w:rPr>
+  </w:style>
+  <w:style w:styleId="style23" w:type="character">
+    <w:name w:val="ListLabel 3"/>
+    <w:next w:val="style23"/>
+    <w:rPr>
+      <w:rFonts w:cs="Courier New"/>
+    </w:rPr>
+  </w:style>
+  <w:style w:styleId="style24" w:type="character">
+    <w:name w:val="ListLabel 4"/>
+    <w:next w:val="style24"/>
+    <w:rPr>
+      <w:rFonts w:cs="Wingdings"/>
+    </w:rPr>
+  </w:style>
+  <w:style w:styleId="style25" w:type="paragraph">
     <w:name w:val="Nagłówek"/>
     <w:basedOn w:val="style0"/>
-    <w:next w:val="style23"/>
+    <w:next w:val="style26"/>
     <w:pPr>
       <w:keepNext/>
       <w:spacing w:after="120" w:before="240"/>
@@ -4446,28 +4903,28 @@
       <w:szCs w:val="28"/>
     </w:rPr>
   </w:style>
-  <w:style w:styleId="style23" w:type="paragraph">
+  <w:style w:styleId="style26" w:type="paragraph">
     <w:name w:val="Treść tekstu"/>
     <w:basedOn w:val="style0"/>
-    <w:next w:val="style23"/>
+    <w:next w:val="style26"/>
     <w:pPr>
       <w:spacing w:after="120" w:before="0"/>
     </w:pPr>
     <w:rPr/>
   </w:style>
-  <w:style w:styleId="style24" w:type="paragraph">
+  <w:style w:styleId="style27" w:type="paragraph">
     <w:name w:val="Lista"/>
-    <w:basedOn w:val="style23"/>
-    <w:next w:val="style24"/>
+    <w:basedOn w:val="style26"/>
+    <w:next w:val="style27"/>
     <w:pPr/>
     <w:rPr>
       <w:rFonts w:cs="Lohit Hindi"/>
     </w:rPr>
   </w:style>
-  <w:style w:styleId="style25" w:type="paragraph">
+  <w:style w:styleId="style28" w:type="paragraph">
     <w:name w:val="Podpis"/>
     <w:basedOn w:val="style0"/>
-    <w:next w:val="style25"/>
+    <w:next w:val="style28"/>
     <w:pPr>
       <w:suppressLineNumbers/>
       <w:spacing w:after="120" w:before="120"/>
@@ -4480,10 +4937,10 @@
       <w:szCs w:val="24"/>
     </w:rPr>
   </w:style>
-  <w:style w:styleId="style26" w:type="paragraph">
+  <w:style w:styleId="style29" w:type="paragraph">
     <w:name w:val="Indeks"/>
     <w:basedOn w:val="style0"/>
-    <w:next w:val="style26"/>
+    <w:next w:val="style29"/>
     <w:pPr>
       <w:suppressLineNumbers/>
     </w:pPr>
@@ -4491,10 +4948,10 @@
       <w:rFonts w:cs="Lohit Hindi"/>
     </w:rPr>
   </w:style>
-  <w:style w:styleId="style27" w:type="paragraph">
+  <w:style w:styleId="style30" w:type="paragraph">
     <w:name w:val="Tytuł"/>
     <w:basedOn w:val="style0"/>
-    <w:next w:val="style28"/>
+    <w:next w:val="style31"/>
     <w:pPr>
       <w:pBdr>
         <w:bottom w:color="4F81BD" w:space="0" w:sz="8" w:val="single"/>
@@ -4512,10 +4969,10 @@
       <w:szCs w:val="52"/>
     </w:rPr>
   </w:style>
-  <w:style w:styleId="style28" w:type="paragraph">
+  <w:style w:styleId="style31" w:type="paragraph">
     <w:name w:val="Podtytuł"/>
     <w:basedOn w:val="style0"/>
-    <w:next w:val="style23"/>
+    <w:next w:val="style26"/>
     <w:pPr>
       <w:jc w:val="center"/>
     </w:pPr>
@@ -4529,19 +4986,19 @@
       <w:szCs w:val="24"/>
     </w:rPr>
   </w:style>
-  <w:style w:styleId="style29" w:type="paragraph">
+  <w:style w:styleId="style32" w:type="paragraph">
     <w:name w:val="List Paragraph"/>
     <w:basedOn w:val="style0"/>
-    <w:next w:val="style29"/>
+    <w:next w:val="style32"/>
     <w:pPr>
       <w:ind w:hanging="0" w:left="720" w:right="0"/>
     </w:pPr>
     <w:rPr/>
   </w:style>
-  <w:style w:styleId="style30" w:type="paragraph">
+  <w:style w:styleId="style33" w:type="paragraph">
     <w:name w:val="Balloon Text"/>
     <w:basedOn w:val="style0"/>
-    <w:next w:val="style30"/>
+    <w:next w:val="style33"/>
     <w:pPr>
       <w:spacing w:after="0" w:before="0" w:line="100" w:lineRule="atLeast"/>
     </w:pPr>

</xml_diff>

<commit_message>
Powoli sie tinujemy, znaczy lączymy
</commit_message>
<xml_diff>
--- a/Dokumentacja.docx
+++ b/Dokumentacja.docx
@@ -4,7 +4,7 @@
   <w:body>
     <w:p>
       <w:pPr>
-        <w:pStyle w:val="style30"/>
+        <w:pStyle w:val="style33"/>
         <w:jc w:val="center"/>
       </w:pPr>
       <w:r>
@@ -14,7 +14,7 @@
     </w:p>
     <w:p>
       <w:pPr>
-        <w:pStyle w:val="style31"/>
+        <w:pStyle w:val="style34"/>
         <w:jc w:val="center"/>
       </w:pPr>
       <w:r>
@@ -69,7 +69,7 @@
         <w:pStyle w:val="style1"/>
         <w:numPr>
           <w:ilvl w:val="0"/>
-          <w:numId w:val="3"/>
+          <w:numId w:val="4"/>
         </w:numPr>
       </w:pPr>
       <w:r>
@@ -96,22 +96,22 @@
         <w:pStyle w:val="style1"/>
         <w:numPr>
           <w:ilvl w:val="0"/>
+          <w:numId w:val="4"/>
+        </w:numPr>
+      </w:pPr>
+      <w:r>
+        <w:rPr/>
+        <w:t>Wymagania funkcjonalne</w:t>
+      </w:r>
+    </w:p>
+    <w:p>
+      <w:pPr>
+        <w:pStyle w:val="style2"/>
+        <w:numPr>
+          <w:ilvl w:val="1"/>
           <w:numId w:val="3"/>
         </w:numPr>
-      </w:pPr>
-      <w:r>
-        <w:rPr/>
-        <w:t>Wymagania funkcjonalne</w:t>
-      </w:r>
-    </w:p>
-    <w:p>
-      <w:pPr>
-        <w:pStyle w:val="style2"/>
-        <w:numPr>
-          <w:ilvl w:val="1"/>
-          <w:numId w:val="2"/>
-        </w:numPr>
-        <w:ind w:firstLine="360" w:left="0" w:right="0"/>
+        <w:ind w:hanging="576" w:left="0" w:right="0"/>
       </w:pPr>
       <w:r>
         <w:rPr/>
@@ -120,10 +120,10 @@
     </w:p>
     <w:p>
       <w:pPr>
-        <w:pStyle w:val="style32"/>
+        <w:pStyle w:val="style35"/>
         <w:numPr>
           <w:ilvl w:val="0"/>
-          <w:numId w:val="4"/>
+          <w:numId w:val="5"/>
         </w:numPr>
         <w:jc w:val="both"/>
       </w:pPr>
@@ -145,10 +145,10 @@
     </w:p>
     <w:p>
       <w:pPr>
-        <w:pStyle w:val="style32"/>
+        <w:pStyle w:val="style35"/>
         <w:numPr>
           <w:ilvl w:val="0"/>
-          <w:numId w:val="4"/>
+          <w:numId w:val="5"/>
         </w:numPr>
         <w:jc w:val="both"/>
       </w:pPr>
@@ -170,10 +170,10 @@
     </w:p>
     <w:p>
       <w:pPr>
-        <w:pStyle w:val="style32"/>
+        <w:pStyle w:val="style35"/>
         <w:numPr>
           <w:ilvl w:val="0"/>
-          <w:numId w:val="4"/>
+          <w:numId w:val="5"/>
         </w:numPr>
         <w:jc w:val="both"/>
       </w:pPr>
@@ -195,10 +195,10 @@
     </w:p>
     <w:p>
       <w:pPr>
-        <w:pStyle w:val="style32"/>
+        <w:pStyle w:val="style35"/>
         <w:numPr>
           <w:ilvl w:val="0"/>
-          <w:numId w:val="4"/>
+          <w:numId w:val="5"/>
         </w:numPr>
         <w:jc w:val="both"/>
       </w:pPr>
@@ -220,10 +220,10 @@
     </w:p>
     <w:p>
       <w:pPr>
-        <w:pStyle w:val="style32"/>
+        <w:pStyle w:val="style35"/>
         <w:numPr>
           <w:ilvl w:val="0"/>
-          <w:numId w:val="4"/>
+          <w:numId w:val="5"/>
         </w:numPr>
         <w:jc w:val="both"/>
       </w:pPr>
@@ -245,10 +245,10 @@
     </w:p>
     <w:p>
       <w:pPr>
-        <w:pStyle w:val="style32"/>
+        <w:pStyle w:val="style35"/>
         <w:numPr>
           <w:ilvl w:val="0"/>
-          <w:numId w:val="4"/>
+          <w:numId w:val="5"/>
         </w:numPr>
         <w:jc w:val="both"/>
       </w:pPr>
@@ -270,10 +270,10 @@
     </w:p>
     <w:p>
       <w:pPr>
-        <w:pStyle w:val="style32"/>
+        <w:pStyle w:val="style35"/>
         <w:numPr>
           <w:ilvl w:val="0"/>
-          <w:numId w:val="4"/>
+          <w:numId w:val="5"/>
         </w:numPr>
         <w:jc w:val="both"/>
       </w:pPr>
@@ -295,10 +295,10 @@
     </w:p>
     <w:p>
       <w:pPr>
-        <w:pStyle w:val="style32"/>
+        <w:pStyle w:val="style35"/>
         <w:numPr>
           <w:ilvl w:val="0"/>
-          <w:numId w:val="4"/>
+          <w:numId w:val="5"/>
         </w:numPr>
         <w:jc w:val="both"/>
       </w:pPr>
@@ -320,10 +320,10 @@
     </w:p>
     <w:p>
       <w:pPr>
-        <w:pStyle w:val="style32"/>
+        <w:pStyle w:val="style35"/>
         <w:numPr>
           <w:ilvl w:val="0"/>
-          <w:numId w:val="4"/>
+          <w:numId w:val="5"/>
         </w:numPr>
         <w:jc w:val="both"/>
       </w:pPr>
@@ -345,10 +345,10 @@
     </w:p>
     <w:p>
       <w:pPr>
-        <w:pStyle w:val="style32"/>
+        <w:pStyle w:val="style35"/>
         <w:numPr>
           <w:ilvl w:val="0"/>
-          <w:numId w:val="4"/>
+          <w:numId w:val="5"/>
         </w:numPr>
         <w:jc w:val="both"/>
       </w:pPr>
@@ -373,9 +373,9 @@
         <w:pStyle w:val="style2"/>
         <w:numPr>
           <w:ilvl w:val="1"/>
-          <w:numId w:val="2"/>
-        </w:numPr>
-        <w:ind w:firstLine="360" w:left="0" w:right="0"/>
+          <w:numId w:val="3"/>
+        </w:numPr>
+        <w:ind w:hanging="576" w:left="0" w:right="0"/>
       </w:pPr>
       <w:r>
         <w:rPr/>
@@ -384,10 +384,10 @@
     </w:p>
     <w:p>
       <w:pPr>
-        <w:pStyle w:val="style32"/>
+        <w:pStyle w:val="style35"/>
         <w:numPr>
           <w:ilvl w:val="0"/>
-          <w:numId w:val="5"/>
+          <w:numId w:val="6"/>
         </w:numPr>
         <w:jc w:val="both"/>
       </w:pPr>
@@ -409,10 +409,10 @@
     </w:p>
     <w:p>
       <w:pPr>
-        <w:pStyle w:val="style32"/>
+        <w:pStyle w:val="style35"/>
         <w:numPr>
           <w:ilvl w:val="0"/>
-          <w:numId w:val="5"/>
+          <w:numId w:val="6"/>
         </w:numPr>
         <w:jc w:val="both"/>
       </w:pPr>
@@ -434,10 +434,10 @@
     </w:p>
     <w:p>
       <w:pPr>
-        <w:pStyle w:val="style32"/>
+        <w:pStyle w:val="style35"/>
         <w:numPr>
           <w:ilvl w:val="0"/>
-          <w:numId w:val="5"/>
+          <w:numId w:val="6"/>
         </w:numPr>
         <w:jc w:val="both"/>
       </w:pPr>
@@ -459,10 +459,10 @@
     </w:p>
     <w:p>
       <w:pPr>
-        <w:pStyle w:val="style32"/>
+        <w:pStyle w:val="style35"/>
         <w:numPr>
           <w:ilvl w:val="0"/>
-          <w:numId w:val="5"/>
+          <w:numId w:val="6"/>
         </w:numPr>
         <w:jc w:val="both"/>
       </w:pPr>
@@ -484,10 +484,10 @@
     </w:p>
     <w:p>
       <w:pPr>
-        <w:pStyle w:val="style32"/>
+        <w:pStyle w:val="style35"/>
         <w:numPr>
           <w:ilvl w:val="0"/>
-          <w:numId w:val="5"/>
+          <w:numId w:val="6"/>
         </w:numPr>
         <w:jc w:val="both"/>
       </w:pPr>
@@ -509,10 +509,10 @@
     </w:p>
     <w:p>
       <w:pPr>
-        <w:pStyle w:val="style32"/>
+        <w:pStyle w:val="style35"/>
         <w:numPr>
           <w:ilvl w:val="0"/>
-          <w:numId w:val="5"/>
+          <w:numId w:val="6"/>
         </w:numPr>
         <w:jc w:val="both"/>
       </w:pPr>
@@ -537,7 +537,7 @@
         <w:pStyle w:val="style1"/>
         <w:numPr>
           <w:ilvl w:val="0"/>
-          <w:numId w:val="3"/>
+          <w:numId w:val="4"/>
         </w:numPr>
       </w:pPr>
       <w:r>
@@ -547,10 +547,10 @@
     </w:p>
     <w:p>
       <w:pPr>
-        <w:pStyle w:val="style32"/>
+        <w:pStyle w:val="style35"/>
         <w:numPr>
           <w:ilvl w:val="0"/>
-          <w:numId w:val="6"/>
+          <w:numId w:val="7"/>
         </w:numPr>
       </w:pPr>
       <w:r>
@@ -563,10 +563,10 @@
     </w:p>
     <w:p>
       <w:pPr>
-        <w:pStyle w:val="style32"/>
+        <w:pStyle w:val="style35"/>
         <w:numPr>
           <w:ilvl w:val="0"/>
-          <w:numId w:val="6"/>
+          <w:numId w:val="7"/>
         </w:numPr>
       </w:pPr>
       <w:r>
@@ -579,10 +579,10 @@
     </w:p>
     <w:p>
       <w:pPr>
-        <w:pStyle w:val="style32"/>
+        <w:pStyle w:val="style35"/>
         <w:numPr>
           <w:ilvl w:val="0"/>
-          <w:numId w:val="6"/>
+          <w:numId w:val="7"/>
         </w:numPr>
       </w:pPr>
       <w:r>
@@ -595,10 +595,10 @@
     </w:p>
     <w:p>
       <w:pPr>
-        <w:pStyle w:val="style32"/>
+        <w:pStyle w:val="style35"/>
         <w:numPr>
           <w:ilvl w:val="0"/>
-          <w:numId w:val="6"/>
+          <w:numId w:val="7"/>
         </w:numPr>
       </w:pPr>
       <w:r>
@@ -611,10 +611,10 @@
     </w:p>
     <w:p>
       <w:pPr>
-        <w:pStyle w:val="style32"/>
+        <w:pStyle w:val="style35"/>
         <w:numPr>
           <w:ilvl w:val="0"/>
-          <w:numId w:val="6"/>
+          <w:numId w:val="7"/>
         </w:numPr>
       </w:pPr>
       <w:r>
@@ -646,12 +646,34 @@
         <w:pStyle w:val="style1"/>
         <w:numPr>
           <w:ilvl w:val="0"/>
+          <w:numId w:val="4"/>
+        </w:numPr>
+      </w:pPr>
+      <w:r>
+        <w:rPr/>
+        <w:t>Przypadki użycia</w:t>
+      </w:r>
+    </w:p>
+    <w:p>
+      <w:pPr>
+        <w:pStyle w:val="style0"/>
+      </w:pPr>
+      <w:r>
+        <w:rPr/>
+      </w:r>
+    </w:p>
+    <w:p>
+      <w:pPr>
+        <w:pStyle w:val="style2"/>
+        <w:numPr>
+          <w:ilvl w:val="1"/>
           <w:numId w:val="3"/>
         </w:numPr>
-      </w:pPr>
-      <w:r>
-        <w:rPr/>
-        <w:t>Przypadki użycia</w:t>
+        <w:ind w:hanging="576" w:left="0" w:right="0"/>
+      </w:pPr>
+      <w:r>
+        <w:rPr/>
+        <w:t>Użytkownik niezalogowany</w:t>
       </w:r>
     </w:p>
     <w:p>
@@ -664,29 +686,7 @@
     </w:p>
     <w:p>
       <w:pPr>
-        <w:pStyle w:val="style2"/>
-        <w:numPr>
-          <w:ilvl w:val="1"/>
-          <w:numId w:val="2"/>
-        </w:numPr>
-        <w:ind w:firstLine="360" w:left="0" w:right="0"/>
-      </w:pPr>
-      <w:r>
-        <w:rPr/>
-        <w:t>Użytkownik niezalogowany</w:t>
-      </w:r>
-    </w:p>
-    <w:p>
-      <w:pPr>
-        <w:pStyle w:val="style0"/>
-      </w:pPr>
-      <w:r>
-        <w:rPr/>
-      </w:r>
-    </w:p>
-    <w:p>
-      <w:pPr>
-        <w:pStyle w:val="style32"/>
+        <w:pStyle w:val="style35"/>
         <w:jc w:val="center"/>
       </w:pPr>
       <w:r>
@@ -695,7 +695,7 @@
           <wp:inline distB="0" distL="0" distR="0" distT="0">
             <wp:extent cx="4337685" cy="1786255"/>
             <wp:effectExtent b="0" l="0" r="0" t="0"/>
-            <wp:docPr descr="A description..." id="1" name="Picture"/>
+            <wp:docPr descr="A description..." id="0" name="Picture"/>
             <wp:cNvGraphicFramePr>
               <a:graphicFrameLocks xmlns:a="http://schemas.openxmlformats.org/drawingml/2006/main" noChangeAspect="1"/>
             </wp:cNvGraphicFramePr>
@@ -740,23 +740,23 @@
     </w:p>
     <w:p>
       <w:pPr>
-        <w:pStyle w:val="style32"/>
-      </w:pPr>
-      <w:r>
-        <w:rPr/>
-      </w:r>
-    </w:p>
-    <w:p>
-      <w:pPr>
-        <w:pStyle w:val="style32"/>
-      </w:pPr>
-      <w:r>
-        <w:rPr/>
-      </w:r>
-    </w:p>
-    <w:p>
-      <w:pPr>
-        <w:pStyle w:val="style32"/>
+        <w:pStyle w:val="style35"/>
+      </w:pPr>
+      <w:r>
+        <w:rPr/>
+      </w:r>
+    </w:p>
+    <w:p>
+      <w:pPr>
+        <w:pStyle w:val="style35"/>
+      </w:pPr>
+      <w:r>
+        <w:rPr/>
+      </w:r>
+    </w:p>
+    <w:p>
+      <w:pPr>
+        <w:pStyle w:val="style35"/>
       </w:pPr>
       <w:r>
         <w:rPr/>
@@ -767,9 +767,9 @@
         <w:pStyle w:val="style2"/>
         <w:numPr>
           <w:ilvl w:val="1"/>
-          <w:numId w:val="2"/>
-        </w:numPr>
-        <w:ind w:firstLine="284" w:left="0" w:right="0"/>
+          <w:numId w:val="3"/>
+        </w:numPr>
+        <w:ind w:hanging="576" w:left="0" w:right="0"/>
       </w:pPr>
       <w:r>
         <w:rPr/>
@@ -778,15 +778,15 @@
     </w:p>
     <w:p>
       <w:pPr>
-        <w:pStyle w:val="style32"/>
-      </w:pPr>
-      <w:r>
-        <w:rPr/>
-      </w:r>
-    </w:p>
-    <w:p>
-      <w:pPr>
-        <w:pStyle w:val="style32"/>
+        <w:pStyle w:val="style35"/>
+      </w:pPr>
+      <w:r>
+        <w:rPr/>
+      </w:r>
+    </w:p>
+    <w:p>
+      <w:pPr>
+        <w:pStyle w:val="style35"/>
         <w:ind w:hanging="426" w:left="284" w:right="0"/>
         <w:jc w:val="center"/>
       </w:pPr>
@@ -804,7 +804,7 @@
               <a:graphicData uri="http://schemas.openxmlformats.org/drawingml/2006/picture">
                 <pic:pic xmlns:pic="http://schemas.openxmlformats.org/drawingml/2006/picture">
                   <pic:nvPicPr>
-                    <pic:cNvPr descr="A description..." id="0" name="Picture"/>
+                    <pic:cNvPr descr="A description..." id="1" name="Picture"/>
                     <pic:cNvPicPr>
                       <a:picLocks noChangeArrowheads="1" noChangeAspect="1"/>
                     </pic:cNvPicPr>
@@ -841,7 +841,7 @@
     </w:p>
     <w:p>
       <w:pPr>
-        <w:pStyle w:val="style32"/>
+        <w:pStyle w:val="style35"/>
         <w:ind w:hanging="426" w:left="284" w:right="0"/>
       </w:pPr>
       <w:r>
@@ -850,7 +850,7 @@
     </w:p>
     <w:p>
       <w:pPr>
-        <w:pStyle w:val="style32"/>
+        <w:pStyle w:val="style35"/>
         <w:ind w:hanging="426" w:left="284" w:right="0"/>
       </w:pPr>
       <w:r>
@@ -862,9 +862,9 @@
         <w:pStyle w:val="style2"/>
         <w:numPr>
           <w:ilvl w:val="1"/>
-          <w:numId w:val="2"/>
-        </w:numPr>
-        <w:ind w:firstLine="284" w:left="0" w:right="0"/>
+          <w:numId w:val="3"/>
+        </w:numPr>
+        <w:ind w:hanging="576" w:left="0" w:right="0"/>
       </w:pPr>
       <w:r>
         <w:rPr/>
@@ -881,7 +881,7 @@
     </w:p>
     <w:p>
       <w:pPr>
-        <w:pStyle w:val="style32"/>
+        <w:pStyle w:val="style35"/>
         <w:ind w:hanging="426" w:left="284" w:right="0"/>
         <w:jc w:val="center"/>
       </w:pPr>
@@ -891,7 +891,7 @@
           <wp:inline distB="0" distL="0" distR="0" distT="0">
             <wp:extent cx="4773295" cy="2668905"/>
             <wp:effectExtent b="0" l="0" r="0" t="0"/>
-            <wp:docPr descr="A description..." id="1" name="Picture"/>
+            <wp:docPr descr="A description..." id="2" name="Picture"/>
             <wp:cNvGraphicFramePr>
               <a:graphicFrameLocks xmlns:a="http://schemas.openxmlformats.org/drawingml/2006/main" noChangeAspect="1"/>
             </wp:cNvGraphicFramePr>
@@ -899,7 +899,7 @@
               <a:graphicData uri="http://schemas.openxmlformats.org/drawingml/2006/picture">
                 <pic:pic xmlns:pic="http://schemas.openxmlformats.org/drawingml/2006/picture">
                   <pic:nvPicPr>
-                    <pic:cNvPr descr="A description..." id="0" name="Picture"/>
+                    <pic:cNvPr descr="A description..." id="2" name="Picture"/>
                     <pic:cNvPicPr>
                       <a:picLocks noChangeArrowheads="1" noChangeAspect="1"/>
                     </pic:cNvPicPr>
@@ -936,7 +936,7 @@
     </w:p>
     <w:p>
       <w:pPr>
-        <w:pStyle w:val="style32"/>
+        <w:pStyle w:val="style35"/>
         <w:ind w:hanging="426" w:left="284" w:right="0"/>
       </w:pPr>
       <w:r>
@@ -948,7 +948,7 @@
         <w:pStyle w:val="style1"/>
         <w:numPr>
           <w:ilvl w:val="0"/>
-          <w:numId w:val="3"/>
+          <w:numId w:val="4"/>
         </w:numPr>
       </w:pPr>
       <w:r>
@@ -974,7 +974,7 @@
           <wp:inline distB="0" distL="0" distR="0" distT="0">
             <wp:extent cx="6257925" cy="2232660"/>
             <wp:effectExtent b="0" l="0" r="0" t="0"/>
-            <wp:docPr descr="A description..." id="1" name="Picture"/>
+            <wp:docPr descr="A description..." id="3" name="Picture"/>
             <wp:cNvGraphicFramePr>
               <a:graphicFrameLocks xmlns:a="http://schemas.openxmlformats.org/drawingml/2006/main" noChangeAspect="1"/>
             </wp:cNvGraphicFramePr>
@@ -982,7 +982,7 @@
               <a:graphicData uri="http://schemas.openxmlformats.org/drawingml/2006/picture">
                 <pic:pic xmlns:pic="http://schemas.openxmlformats.org/drawingml/2006/picture">
                   <pic:nvPicPr>
-                    <pic:cNvPr descr="A description..." id="0" name="Picture"/>
+                    <pic:cNvPr descr="A description..." id="3" name="Picture"/>
                     <pic:cNvPicPr>
                       <a:picLocks noChangeArrowheads="1" noChangeAspect="1"/>
                     </pic:cNvPicPr>
@@ -1062,22 +1062,22 @@
         <w:pStyle w:val="style1"/>
         <w:numPr>
           <w:ilvl w:val="0"/>
+          <w:numId w:val="4"/>
+        </w:numPr>
+      </w:pPr>
+      <w:r>
+        <w:rPr/>
+        <w:t>Diagramy sekwencji</w:t>
+      </w:r>
+    </w:p>
+    <w:p>
+      <w:pPr>
+        <w:pStyle w:val="style2"/>
+        <w:numPr>
+          <w:ilvl w:val="1"/>
           <w:numId w:val="3"/>
         </w:numPr>
-      </w:pPr>
-      <w:r>
-        <w:rPr/>
-        <w:t>Diagramy sekwencji</w:t>
-      </w:r>
-    </w:p>
-    <w:p>
-      <w:pPr>
-        <w:pStyle w:val="style2"/>
-        <w:numPr>
-          <w:ilvl w:val="1"/>
-          <w:numId w:val="2"/>
-        </w:numPr>
-        <w:ind w:firstLine="360" w:left="0" w:right="0"/>
+        <w:ind w:hanging="576" w:left="0" w:right="0"/>
       </w:pPr>
       <w:r>
         <w:rPr/>
@@ -1094,7 +1094,7 @@
           <wp:inline distB="0" distL="0" distR="0" distT="0">
             <wp:extent cx="5760720" cy="3250565"/>
             <wp:effectExtent b="0" l="0" r="0" t="0"/>
-            <wp:docPr descr="A description..." id="1" name="Picture"/>
+            <wp:docPr descr="A description..." id="4" name="Picture"/>
             <wp:cNvGraphicFramePr>
               <a:graphicFrameLocks xmlns:a="http://schemas.openxmlformats.org/drawingml/2006/main" noChangeAspect="1"/>
             </wp:cNvGraphicFramePr>
@@ -1102,7 +1102,7 @@
               <a:graphicData uri="http://schemas.openxmlformats.org/drawingml/2006/picture">
                 <pic:pic xmlns:pic="http://schemas.openxmlformats.org/drawingml/2006/picture">
                   <pic:nvPicPr>
-                    <pic:cNvPr descr="A description..." id="0" name="Picture"/>
+                    <pic:cNvPr descr="A description..." id="4" name="Picture"/>
                     <pic:cNvPicPr>
                       <a:picLocks noChangeArrowheads="1" noChangeAspect="1"/>
                     </pic:cNvPicPr>
@@ -1142,9 +1142,9 @@
         <w:pStyle w:val="style2"/>
         <w:numPr>
           <w:ilvl w:val="1"/>
-          <w:numId w:val="2"/>
-        </w:numPr>
-        <w:ind w:firstLine="426" w:left="0" w:right="0"/>
+          <w:numId w:val="3"/>
+        </w:numPr>
+        <w:ind w:hanging="576" w:left="0" w:right="0"/>
       </w:pPr>
       <w:r>
         <w:rPr/>
@@ -1161,7 +1161,7 @@
           <wp:inline distB="0" distL="0" distR="0" distT="0">
             <wp:extent cx="5762625" cy="4231640"/>
             <wp:effectExtent b="0" l="0" r="0" t="0"/>
-            <wp:docPr descr="A description..." id="1" name="Picture"/>
+            <wp:docPr descr="A description..." id="5" name="Picture"/>
             <wp:cNvGraphicFramePr>
               <a:graphicFrameLocks xmlns:a="http://schemas.openxmlformats.org/drawingml/2006/main" noChangeAspect="1"/>
             </wp:cNvGraphicFramePr>
@@ -1169,7 +1169,7 @@
               <a:graphicData uri="http://schemas.openxmlformats.org/drawingml/2006/picture">
                 <pic:pic xmlns:pic="http://schemas.openxmlformats.org/drawingml/2006/picture">
                   <pic:nvPicPr>
-                    <pic:cNvPr descr="A description..." id="0" name="Picture"/>
+                    <pic:cNvPr descr="A description..." id="5" name="Picture"/>
                     <pic:cNvPicPr>
                       <a:picLocks noChangeArrowheads="1" noChangeAspect="1"/>
                     </pic:cNvPicPr>
@@ -1206,7 +1206,7 @@
     </w:p>
     <w:p>
       <w:pPr>
-        <w:pStyle w:val="style32"/>
+        <w:pStyle w:val="style35"/>
         <w:ind w:hanging="426" w:left="284" w:right="0"/>
       </w:pPr>
       <w:r>
@@ -1218,9 +1218,9 @@
         <w:pStyle w:val="style2"/>
         <w:numPr>
           <w:ilvl w:val="1"/>
-          <w:numId w:val="2"/>
-        </w:numPr>
-        <w:ind w:firstLine="284" w:left="0" w:right="0"/>
+          <w:numId w:val="3"/>
+        </w:numPr>
+        <w:ind w:hanging="576" w:left="0" w:right="0"/>
       </w:pPr>
       <w:r>
         <w:rPr/>
@@ -1229,7 +1229,7 @@
     </w:p>
     <w:p>
       <w:pPr>
-        <w:pStyle w:val="style32"/>
+        <w:pStyle w:val="style35"/>
         <w:ind w:hanging="426" w:left="284" w:right="0"/>
       </w:pPr>
       <w:r>
@@ -1238,7 +1238,7 @@
           <wp:inline distB="0" distL="0" distR="0" distT="0">
             <wp:extent cx="5762625" cy="3072765"/>
             <wp:effectExtent b="0" l="0" r="0" t="0"/>
-            <wp:docPr descr="A description..." id="1" name="Picture"/>
+            <wp:docPr descr="A description..." id="6" name="Picture"/>
             <wp:cNvGraphicFramePr>
               <a:graphicFrameLocks xmlns:a="http://schemas.openxmlformats.org/drawingml/2006/main" noChangeAspect="1"/>
             </wp:cNvGraphicFramePr>
@@ -1246,7 +1246,7 @@
               <a:graphicData uri="http://schemas.openxmlformats.org/drawingml/2006/picture">
                 <pic:pic xmlns:pic="http://schemas.openxmlformats.org/drawingml/2006/picture">
                   <pic:nvPicPr>
-                    <pic:cNvPr descr="A description..." id="0" name="Picture"/>
+                    <pic:cNvPr descr="A description..." id="6" name="Picture"/>
                     <pic:cNvPicPr>
                       <a:picLocks noChangeArrowheads="1" noChangeAspect="1"/>
                     </pic:cNvPicPr>
@@ -1283,7 +1283,7 @@
     </w:p>
     <w:p>
       <w:pPr>
-        <w:pStyle w:val="style32"/>
+        <w:pStyle w:val="style35"/>
         <w:ind w:hanging="426" w:left="284" w:right="0"/>
       </w:pPr>
       <w:r>
@@ -1295,9 +1295,9 @@
         <w:pStyle w:val="style2"/>
         <w:numPr>
           <w:ilvl w:val="1"/>
-          <w:numId w:val="2"/>
-        </w:numPr>
-        <w:ind w:firstLine="284" w:left="0" w:right="0"/>
+          <w:numId w:val="3"/>
+        </w:numPr>
+        <w:ind w:hanging="576" w:left="0" w:right="0"/>
       </w:pPr>
       <w:r>
         <w:rPr/>
@@ -1306,7 +1306,7 @@
     </w:p>
     <w:p>
       <w:pPr>
-        <w:pStyle w:val="style32"/>
+        <w:pStyle w:val="style35"/>
         <w:ind w:hanging="426" w:left="284" w:right="0"/>
       </w:pPr>
       <w:r>
@@ -1315,7 +1315,7 @@
     </w:p>
     <w:p>
       <w:pPr>
-        <w:pStyle w:val="style32"/>
+        <w:pStyle w:val="style35"/>
         <w:ind w:hanging="426" w:left="284" w:right="0"/>
       </w:pPr>
       <w:r>
@@ -1324,7 +1324,7 @@
           <wp:inline distB="0" distL="0" distR="0" distT="0">
             <wp:extent cx="5752465" cy="3869690"/>
             <wp:effectExtent b="0" l="0" r="0" t="0"/>
-            <wp:docPr descr="A description..." id="1" name="Picture"/>
+            <wp:docPr descr="A description..." id="7" name="Picture"/>
             <wp:cNvGraphicFramePr>
               <a:graphicFrameLocks xmlns:a="http://schemas.openxmlformats.org/drawingml/2006/main" noChangeAspect="1"/>
             </wp:cNvGraphicFramePr>
@@ -1332,7 +1332,7 @@
               <a:graphicData uri="http://schemas.openxmlformats.org/drawingml/2006/picture">
                 <pic:pic xmlns:pic="http://schemas.openxmlformats.org/drawingml/2006/picture">
                   <pic:nvPicPr>
-                    <pic:cNvPr descr="A description..." id="0" name="Picture"/>
+                    <pic:cNvPr descr="A description..." id="7" name="Picture"/>
                     <pic:cNvPicPr>
                       <a:picLocks noChangeArrowheads="1" noChangeAspect="1"/>
                     </pic:cNvPicPr>
@@ -1369,7 +1369,7 @@
     </w:p>
     <w:p>
       <w:pPr>
-        <w:pStyle w:val="style32"/>
+        <w:pStyle w:val="style35"/>
         <w:ind w:hanging="426" w:left="284" w:right="0"/>
       </w:pPr>
       <w:r>
@@ -1378,7 +1378,7 @@
     </w:p>
     <w:p>
       <w:pPr>
-        <w:pStyle w:val="style32"/>
+        <w:pStyle w:val="style35"/>
         <w:ind w:hanging="426" w:left="284" w:right="0"/>
       </w:pPr>
       <w:r>
@@ -1387,7 +1387,7 @@
     </w:p>
     <w:p>
       <w:pPr>
-        <w:pStyle w:val="style32"/>
+        <w:pStyle w:val="style35"/>
         <w:ind w:hanging="426" w:left="284" w:right="0"/>
       </w:pPr>
       <w:r>
@@ -1396,7 +1396,7 @@
     </w:p>
     <w:p>
       <w:pPr>
-        <w:pStyle w:val="style32"/>
+        <w:pStyle w:val="style35"/>
         <w:ind w:hanging="426" w:left="284" w:right="0"/>
       </w:pPr>
       <w:r>
@@ -1408,9 +1408,9 @@
         <w:pStyle w:val="style2"/>
         <w:numPr>
           <w:ilvl w:val="1"/>
-          <w:numId w:val="2"/>
-        </w:numPr>
-        <w:ind w:firstLine="284" w:left="0" w:right="0"/>
+          <w:numId w:val="3"/>
+        </w:numPr>
+        <w:ind w:hanging="576" w:left="0" w:right="0"/>
       </w:pPr>
       <w:r>
         <w:rPr/>
@@ -1419,7 +1419,7 @@
     </w:p>
     <w:p>
       <w:pPr>
-        <w:pStyle w:val="style32"/>
+        <w:pStyle w:val="style35"/>
         <w:ind w:hanging="426" w:left="284" w:right="0"/>
       </w:pPr>
       <w:r>
@@ -1428,7 +1428,7 @@
           <wp:inline distB="0" distL="0" distR="0" distT="0">
             <wp:extent cx="5762625" cy="3819525"/>
             <wp:effectExtent b="0" l="0" r="0" t="0"/>
-            <wp:docPr descr="A description..." id="1" name="Picture"/>
+            <wp:docPr descr="A description..." id="8" name="Picture"/>
             <wp:cNvGraphicFramePr>
               <a:graphicFrameLocks xmlns:a="http://schemas.openxmlformats.org/drawingml/2006/main" noChangeAspect="1"/>
             </wp:cNvGraphicFramePr>
@@ -1436,7 +1436,7 @@
               <a:graphicData uri="http://schemas.openxmlformats.org/drawingml/2006/picture">
                 <pic:pic xmlns:pic="http://schemas.openxmlformats.org/drawingml/2006/picture">
                   <pic:nvPicPr>
-                    <pic:cNvPr descr="A description..." id="0" name="Picture"/>
+                    <pic:cNvPr descr="A description..." id="8" name="Picture"/>
                     <pic:cNvPicPr>
                       <a:picLocks noChangeArrowheads="1" noChangeAspect="1"/>
                     </pic:cNvPicPr>
@@ -1473,7 +1473,7 @@
     </w:p>
     <w:p>
       <w:pPr>
-        <w:pStyle w:val="style32"/>
+        <w:pStyle w:val="style35"/>
         <w:ind w:hanging="426" w:left="284" w:right="0"/>
       </w:pPr>
       <w:r>
@@ -1485,9 +1485,9 @@
         <w:pStyle w:val="style1"/>
         <w:numPr>
           <w:ilvl w:val="0"/>
-          <w:numId w:val="1"/>
-        </w:numPr>
-        <w:ind w:firstLine="708" w:left="0" w:right="0"/>
+          <w:numId w:val="2"/>
+        </w:numPr>
+        <w:ind w:hanging="432" w:left="0" w:right="0"/>
       </w:pPr>
       <w:r>
         <w:rPr/>
@@ -1523,11 +1523,11 @@
     <w:tbl>
       <w:tblPr>
         <w:jc w:val="left"/>
-        <w:tblInd w:type="dxa" w:w="-216"/>
+        <w:tblInd w:type="dxa" w:w="-324"/>
         <w:tblBorders/>
       </w:tblPr>
       <w:tblGrid>
-        <w:gridCol w:w="1240"/>
+        <w:gridCol w:w="1239"/>
         <w:gridCol w:w="7970"/>
       </w:tblGrid>
       <w:tr>
@@ -1536,7 +1536,7 @@
         </w:trPr>
         <w:tc>
           <w:tcPr>
-            <w:tcW w:type="dxa" w:w="1240"/>
+            <w:tcW w:type="dxa" w:w="1239"/>
             <w:tcBorders/>
             <w:shd w:fill="FFFFFF" w:val="clear"/>
             <w:tcMar>
@@ -1555,6 +1555,7 @@
               </w:tabs>
               <w:suppressAutoHyphens w:val="true"/>
               <w:spacing w:after="200" w:before="0" w:line="276" w:lineRule="auto"/>
+              <w:contextualSpacing w:val="false"/>
             </w:pPr>
             <w:r>
               <w:rPr>
@@ -1587,6 +1588,7 @@
               </w:tabs>
               <w:suppressAutoHyphens w:val="true"/>
               <w:spacing w:after="200" w:before="0" w:line="276" w:lineRule="auto"/>
+              <w:contextualSpacing w:val="false"/>
             </w:pPr>
             <w:r>
               <w:rPr>
@@ -1604,7 +1606,7 @@
         </w:trPr>
         <w:tc>
           <w:tcPr>
-            <w:tcW w:type="dxa" w:w="1240"/>
+            <w:tcW w:type="dxa" w:w="1239"/>
             <w:tcBorders/>
             <w:shd w:fill="FFFFFF" w:val="clear"/>
             <w:tcMar>
@@ -1623,6 +1625,7 @@
               </w:tabs>
               <w:suppressAutoHyphens w:val="true"/>
               <w:spacing w:after="200" w:before="0" w:line="276" w:lineRule="auto"/>
+              <w:contextualSpacing w:val="false"/>
             </w:pPr>
             <w:r>
               <w:rPr>
@@ -1655,6 +1658,7 @@
               </w:tabs>
               <w:suppressAutoHyphens w:val="true"/>
               <w:spacing w:after="200" w:before="0" w:line="276" w:lineRule="auto"/>
+              <w:contextualSpacing w:val="false"/>
             </w:pPr>
             <w:r>
               <w:rPr>
@@ -1680,7 +1684,7 @@
         <w:pStyle w:val="style2"/>
         <w:numPr>
           <w:ilvl w:val="1"/>
-          <w:numId w:val="2"/>
+          <w:numId w:val="3"/>
         </w:numPr>
       </w:pPr>
       <w:r>
@@ -1692,13 +1696,13 @@
     <w:tbl>
       <w:tblPr>
         <w:jc w:val="left"/>
-        <w:tblInd w:type="dxa" w:w="-216"/>
+        <w:tblInd w:type="dxa" w:w="-324"/>
         <w:tblBorders/>
       </w:tblPr>
       <w:tblGrid>
         <w:gridCol w:w="1098"/>
-        <w:gridCol w:w="708"/>
-        <w:gridCol w:w="7406"/>
+        <w:gridCol w:w="707"/>
+        <w:gridCol w:w="7407"/>
       </w:tblGrid>
       <w:tr>
         <w:trPr>
@@ -1725,6 +1729,7 @@
               </w:tabs>
               <w:suppressAutoHyphens w:val="true"/>
               <w:spacing w:after="200" w:before="0" w:line="276" w:lineRule="auto"/>
+              <w:contextualSpacing w:val="false"/>
             </w:pPr>
             <w:r>
               <w:rPr>
@@ -1736,7 +1741,7 @@
         </w:tc>
         <w:tc>
           <w:tcPr>
-            <w:tcW w:type="dxa" w:w="708"/>
+            <w:tcW w:type="dxa" w:w="707"/>
             <w:tcBorders/>
             <w:shd w:fill="FFFFFF" w:val="clear"/>
             <w:tcMar>
@@ -1755,6 +1760,7 @@
               </w:tabs>
               <w:suppressAutoHyphens w:val="true"/>
               <w:spacing w:after="200" w:before="0" w:line="276" w:lineRule="auto"/>
+              <w:contextualSpacing w:val="false"/>
             </w:pPr>
             <w:r>
               <w:rPr/>
@@ -1764,7 +1770,7 @@
         </w:tc>
         <w:tc>
           <w:tcPr>
-            <w:tcW w:type="dxa" w:w="7406"/>
+            <w:tcW w:type="dxa" w:w="7407"/>
             <w:tcBorders/>
             <w:shd w:fill="FFFFFF" w:val="clear"/>
             <w:tcMar>
@@ -1783,6 +1789,7 @@
               </w:tabs>
               <w:suppressAutoHyphens w:val="true"/>
               <w:spacing w:after="200" w:before="0" w:line="276" w:lineRule="auto"/>
+              <w:contextualSpacing w:val="false"/>
             </w:pPr>
             <w:r>
               <w:rPr/>
@@ -1816,6 +1823,7 @@
               </w:tabs>
               <w:suppressAutoHyphens w:val="true"/>
               <w:spacing w:after="200" w:before="0" w:line="276" w:lineRule="auto"/>
+              <w:contextualSpacing w:val="false"/>
             </w:pPr>
             <w:r>
               <w:rPr>
@@ -1827,7 +1835,7 @@
         </w:tc>
         <w:tc>
           <w:tcPr>
-            <w:tcW w:type="dxa" w:w="708"/>
+            <w:tcW w:type="dxa" w:w="707"/>
             <w:tcBorders/>
             <w:shd w:fill="FFFFFF" w:val="clear"/>
             <w:tcMar>
@@ -1846,6 +1854,7 @@
               </w:tabs>
               <w:suppressAutoHyphens w:val="true"/>
               <w:spacing w:after="200" w:before="0" w:line="276" w:lineRule="auto"/>
+              <w:contextualSpacing w:val="false"/>
             </w:pPr>
             <w:r>
               <w:rPr/>
@@ -1855,7 +1864,7 @@
         </w:tc>
         <w:tc>
           <w:tcPr>
-            <w:tcW w:type="dxa" w:w="7406"/>
+            <w:tcW w:type="dxa" w:w="7407"/>
             <w:tcBorders/>
             <w:shd w:fill="FFFFFF" w:val="clear"/>
             <w:tcMar>
@@ -1874,6 +1883,7 @@
               </w:tabs>
               <w:suppressAutoHyphens w:val="true"/>
               <w:spacing w:after="200" w:before="0" w:line="276" w:lineRule="auto"/>
+              <w:contextualSpacing w:val="false"/>
             </w:pPr>
             <w:r>
               <w:rPr/>
@@ -1907,6 +1917,7 @@
               </w:tabs>
               <w:suppressAutoHyphens w:val="true"/>
               <w:spacing w:after="200" w:before="0" w:line="276" w:lineRule="auto"/>
+              <w:contextualSpacing w:val="false"/>
             </w:pPr>
             <w:r>
               <w:rPr>
@@ -1918,7 +1929,7 @@
         </w:tc>
         <w:tc>
           <w:tcPr>
-            <w:tcW w:type="dxa" w:w="708"/>
+            <w:tcW w:type="dxa" w:w="707"/>
             <w:tcBorders/>
             <w:shd w:fill="FFFFFF" w:val="clear"/>
             <w:tcMar>
@@ -1937,6 +1948,7 @@
               </w:tabs>
               <w:suppressAutoHyphens w:val="true"/>
               <w:spacing w:after="200" w:before="0" w:line="276" w:lineRule="auto"/>
+              <w:contextualSpacing w:val="false"/>
             </w:pPr>
             <w:r>
               <w:rPr/>
@@ -1946,7 +1958,7 @@
         </w:tc>
         <w:tc>
           <w:tcPr>
-            <w:tcW w:type="dxa" w:w="7406"/>
+            <w:tcW w:type="dxa" w:w="7407"/>
             <w:tcBorders/>
             <w:shd w:fill="FFFFFF" w:val="clear"/>
             <w:tcMar>
@@ -1965,6 +1977,7 @@
               </w:tabs>
               <w:suppressAutoHyphens w:val="true"/>
               <w:spacing w:after="200" w:before="0" w:line="276" w:lineRule="auto"/>
+              <w:contextualSpacing w:val="false"/>
             </w:pPr>
             <w:r>
               <w:rPr/>
@@ -1993,10 +2006,10 @@
     </w:p>
     <w:p>
       <w:pPr>
-        <w:pStyle w:val="style32"/>
+        <w:pStyle w:val="style35"/>
         <w:numPr>
           <w:ilvl w:val="0"/>
-          <w:numId w:val="7"/>
+          <w:numId w:val="8"/>
         </w:numPr>
       </w:pPr>
       <w:r>
@@ -2006,10 +2019,10 @@
     </w:p>
     <w:p>
       <w:pPr>
-        <w:pStyle w:val="style32"/>
+        <w:pStyle w:val="style35"/>
         <w:numPr>
           <w:ilvl w:val="0"/>
-          <w:numId w:val="7"/>
+          <w:numId w:val="8"/>
         </w:numPr>
       </w:pPr>
       <w:r>
@@ -2019,10 +2032,10 @@
     </w:p>
     <w:p>
       <w:pPr>
-        <w:pStyle w:val="style32"/>
+        <w:pStyle w:val="style35"/>
         <w:numPr>
           <w:ilvl w:val="0"/>
-          <w:numId w:val="7"/>
+          <w:numId w:val="8"/>
         </w:numPr>
       </w:pPr>
       <w:r>
@@ -2032,10 +2045,10 @@
     </w:p>
     <w:p>
       <w:pPr>
-        <w:pStyle w:val="style32"/>
+        <w:pStyle w:val="style35"/>
         <w:numPr>
           <w:ilvl w:val="0"/>
-          <w:numId w:val="7"/>
+          <w:numId w:val="8"/>
         </w:numPr>
       </w:pPr>
       <w:r>
@@ -2045,10 +2058,10 @@
     </w:p>
     <w:p>
       <w:pPr>
-        <w:pStyle w:val="style32"/>
+        <w:pStyle w:val="style35"/>
         <w:numPr>
           <w:ilvl w:val="0"/>
-          <w:numId w:val="7"/>
+          <w:numId w:val="8"/>
         </w:numPr>
       </w:pPr>
       <w:bookmarkStart w:id="0" w:name="_GoBack"/>
@@ -2060,12 +2073,51 @@
     </w:p>
     <w:p>
       <w:pPr>
+        <w:pStyle w:val="style35"/>
+        <w:numPr>
+          <w:ilvl w:val="0"/>
+          <w:numId w:val="8"/>
+        </w:numPr>
+      </w:pPr>
+      <w:r>
+        <w:rPr/>
+        <w:t>TYP_DODAJ_DO_ROZMOWY</w:t>
+      </w:r>
+    </w:p>
+    <w:p>
+      <w:pPr>
+        <w:pStyle w:val="style35"/>
+        <w:numPr>
+          <w:ilvl w:val="0"/>
+          <w:numId w:val="8"/>
+        </w:numPr>
+      </w:pPr>
+      <w:r>
+        <w:rPr/>
+        <w:t>TYP_WYSLIJ_WIADOMOSC</w:t>
+      </w:r>
+    </w:p>
+    <w:p>
+      <w:pPr>
+        <w:pStyle w:val="style35"/>
+        <w:numPr>
+          <w:ilvl w:val="0"/>
+          <w:numId w:val="8"/>
+        </w:numPr>
+      </w:pPr>
+      <w:r>
+        <w:rPr/>
+        <w:t>TYP_SPRAWDZ_DOSTEPNOSC</w:t>
+      </w:r>
+    </w:p>
+    <w:p>
+      <w:pPr>
         <w:pStyle w:val="style1"/>
         <w:numPr>
           <w:ilvl w:val="0"/>
-          <w:numId w:val="1"/>
-        </w:numPr>
-        <w:ind w:firstLine="708" w:left="0" w:right="0"/>
+          <w:numId w:val="2"/>
+        </w:numPr>
+        <w:ind w:hanging="432" w:left="0" w:right="0"/>
       </w:pPr>
       <w:r>
         <w:rPr/>
@@ -2075,11 +2127,11 @@
     <w:tbl>
       <w:tblPr>
         <w:jc w:val="left"/>
-        <w:tblInd w:type="dxa" w:w="-216"/>
+        <w:tblInd w:type="dxa" w:w="-324"/>
         <w:tblBorders/>
       </w:tblPr>
       <w:tblGrid>
-        <w:gridCol w:w="2374"/>
+        <w:gridCol w:w="2373"/>
         <w:gridCol w:w="6836"/>
       </w:tblGrid>
       <w:tr>
@@ -2088,7 +2140,7 @@
         </w:trPr>
         <w:tc>
           <w:tcPr>
-            <w:tcW w:type="dxa" w:w="2374"/>
+            <w:tcW w:type="dxa" w:w="2373"/>
             <w:tcBorders/>
             <w:shd w:fill="FFFFFF" w:val="clear"/>
             <w:tcMar>
@@ -2107,6 +2159,7 @@
               </w:tabs>
               <w:suppressAutoHyphens w:val="true"/>
               <w:spacing w:after="200" w:before="0" w:line="276" w:lineRule="auto"/>
+              <w:contextualSpacing w:val="false"/>
             </w:pPr>
             <w:r>
               <w:rPr>
@@ -2139,6 +2192,7 @@
               </w:tabs>
               <w:suppressAutoHyphens w:val="true"/>
               <w:spacing w:after="200" w:before="0" w:line="276" w:lineRule="auto"/>
+              <w:contextualSpacing w:val="false"/>
             </w:pPr>
             <w:r>
               <w:rPr>
@@ -2156,7 +2210,7 @@
         </w:trPr>
         <w:tc>
           <w:tcPr>
-            <w:tcW w:type="dxa" w:w="2374"/>
+            <w:tcW w:type="dxa" w:w="2373"/>
             <w:tcBorders/>
             <w:shd w:fill="FFFFFF" w:val="clear"/>
             <w:tcMar>
@@ -2175,6 +2229,7 @@
               </w:tabs>
               <w:suppressAutoHyphens w:val="true"/>
               <w:spacing w:after="200" w:before="0" w:line="276" w:lineRule="auto"/>
+              <w:contextualSpacing w:val="false"/>
             </w:pPr>
             <w:r>
               <w:rPr>
@@ -2207,6 +2262,7 @@
               </w:tabs>
               <w:suppressAutoHyphens w:val="true"/>
               <w:spacing w:after="200" w:before="0" w:line="276" w:lineRule="auto"/>
+              <w:contextualSpacing w:val="false"/>
             </w:pPr>
             <w:r>
               <w:rPr>
@@ -2224,7 +2280,7 @@
         </w:trPr>
         <w:tc>
           <w:tcPr>
-            <w:tcW w:type="dxa" w:w="2374"/>
+            <w:tcW w:type="dxa" w:w="2373"/>
             <w:tcBorders/>
             <w:shd w:fill="FFFFFF" w:val="clear"/>
             <w:tcMar>
@@ -2243,6 +2299,7 @@
               </w:tabs>
               <w:suppressAutoHyphens w:val="true"/>
               <w:spacing w:after="200" w:before="0" w:line="276" w:lineRule="auto"/>
+              <w:contextualSpacing w:val="false"/>
             </w:pPr>
             <w:r>
               <w:rPr>
@@ -2275,6 +2332,7 @@
               </w:tabs>
               <w:suppressAutoHyphens w:val="true"/>
               <w:spacing w:after="200" w:before="0" w:line="276" w:lineRule="auto"/>
+              <w:contextualSpacing w:val="false"/>
             </w:pPr>
             <w:r>
               <w:rPr>
@@ -2292,7 +2350,7 @@
         </w:trPr>
         <w:tc>
           <w:tcPr>
-            <w:tcW w:type="dxa" w:w="2374"/>
+            <w:tcW w:type="dxa" w:w="2373"/>
             <w:tcBorders/>
             <w:shd w:fill="FFFFFF" w:val="clear"/>
             <w:tcMar>
@@ -2311,6 +2369,7 @@
               </w:tabs>
               <w:suppressAutoHyphens w:val="true"/>
               <w:spacing w:after="200" w:before="0" w:line="276" w:lineRule="auto"/>
+              <w:contextualSpacing w:val="false"/>
             </w:pPr>
             <w:r>
               <w:rPr>
@@ -2343,6 +2402,7 @@
               </w:tabs>
               <w:suppressAutoHyphens w:val="true"/>
               <w:spacing w:after="200" w:before="0" w:line="276" w:lineRule="auto"/>
+              <w:contextualSpacing w:val="false"/>
             </w:pPr>
             <w:r>
               <w:rPr>
@@ -2360,7 +2420,7 @@
         </w:trPr>
         <w:tc>
           <w:tcPr>
-            <w:tcW w:type="dxa" w:w="2374"/>
+            <w:tcW w:type="dxa" w:w="2373"/>
             <w:tcBorders/>
             <w:shd w:fill="FFFFFF" w:val="clear"/>
             <w:tcMar>
@@ -2379,6 +2439,7 @@
               </w:tabs>
               <w:suppressAutoHyphens w:val="true"/>
               <w:spacing w:after="200" w:before="0" w:line="276" w:lineRule="auto"/>
+              <w:contextualSpacing w:val="false"/>
             </w:pPr>
             <w:r>
               <w:rPr>
@@ -2411,6 +2472,7 @@
               </w:tabs>
               <w:suppressAutoHyphens w:val="true"/>
               <w:spacing w:after="200" w:before="0" w:line="276" w:lineRule="auto"/>
+              <w:contextualSpacing w:val="false"/>
             </w:pPr>
             <w:r>
               <w:rPr>
@@ -2428,7 +2490,7 @@
         </w:trPr>
         <w:tc>
           <w:tcPr>
-            <w:tcW w:type="dxa" w:w="2374"/>
+            <w:tcW w:type="dxa" w:w="2373"/>
             <w:tcBorders/>
             <w:shd w:fill="FFFFFF" w:val="clear"/>
             <w:tcMar>
@@ -2447,6 +2509,7 @@
               </w:tabs>
               <w:suppressAutoHyphens w:val="true"/>
               <w:spacing w:after="200" w:before="0" w:line="276" w:lineRule="auto"/>
+              <w:contextualSpacing w:val="false"/>
             </w:pPr>
             <w:r>
               <w:rPr>
@@ -2479,6 +2542,7 @@
               </w:tabs>
               <w:suppressAutoHyphens w:val="true"/>
               <w:spacing w:after="200" w:before="0" w:line="276" w:lineRule="auto"/>
+              <w:contextualSpacing w:val="false"/>
             </w:pPr>
             <w:r>
               <w:rPr>
@@ -2496,7 +2560,7 @@
         </w:trPr>
         <w:tc>
           <w:tcPr>
-            <w:tcW w:type="dxa" w:w="2374"/>
+            <w:tcW w:type="dxa" w:w="2373"/>
             <w:tcBorders/>
             <w:shd w:fill="FFFFFF" w:val="clear"/>
             <w:tcMar>
@@ -2515,6 +2579,7 @@
               </w:tabs>
               <w:suppressAutoHyphens w:val="true"/>
               <w:spacing w:after="200" w:before="0" w:line="276" w:lineRule="auto"/>
+              <w:contextualSpacing w:val="false"/>
             </w:pPr>
             <w:r>
               <w:rPr>
@@ -2547,6 +2612,7 @@
               </w:tabs>
               <w:suppressAutoHyphens w:val="true"/>
               <w:spacing w:after="200" w:before="0" w:line="276" w:lineRule="auto"/>
+              <w:contextualSpacing w:val="false"/>
             </w:pPr>
             <w:r>
               <w:rPr>
@@ -2564,7 +2630,7 @@
         </w:trPr>
         <w:tc>
           <w:tcPr>
-            <w:tcW w:type="dxa" w:w="2374"/>
+            <w:tcW w:type="dxa" w:w="2373"/>
             <w:tcBorders/>
             <w:shd w:fill="FFFFFF" w:val="clear"/>
             <w:tcMar>
@@ -2583,6 +2649,7 @@
               </w:tabs>
               <w:suppressAutoHyphens w:val="true"/>
               <w:spacing w:after="200" w:before="0" w:line="276" w:lineRule="auto"/>
+              <w:contextualSpacing w:val="false"/>
             </w:pPr>
             <w:r>
               <w:rPr>
@@ -2615,6 +2682,7 @@
               </w:tabs>
               <w:suppressAutoHyphens w:val="true"/>
               <w:spacing w:after="200" w:before="0" w:line="276" w:lineRule="auto"/>
+              <w:contextualSpacing w:val="false"/>
             </w:pPr>
             <w:r>
               <w:rPr>
@@ -2632,9 +2700,9 @@
         <w:pStyle w:val="style1"/>
         <w:numPr>
           <w:ilvl w:val="0"/>
-          <w:numId w:val="1"/>
-        </w:numPr>
-        <w:ind w:firstLine="708" w:left="0" w:right="0"/>
+          <w:numId w:val="2"/>
+        </w:numPr>
+        <w:ind w:hanging="432" w:left="0" w:right="0"/>
       </w:pPr>
       <w:r>
         <w:rPr/>
@@ -2654,9 +2722,9 @@
         <w:pStyle w:val="style2"/>
         <w:numPr>
           <w:ilvl w:val="1"/>
-          <w:numId w:val="2"/>
-        </w:numPr>
-        <w:ind w:firstLine="708" w:left="0" w:right="0"/>
+          <w:numId w:val="3"/>
+        </w:numPr>
+        <w:ind w:hanging="576" w:left="0" w:right="0"/>
       </w:pPr>
       <w:r>
         <w:rPr/>
@@ -2666,11 +2734,11 @@
     <w:tbl>
       <w:tblPr>
         <w:jc w:val="left"/>
-        <w:tblInd w:type="dxa" w:w="-216"/>
+        <w:tblInd w:type="dxa" w:w="-324"/>
         <w:tblBorders/>
       </w:tblPr>
       <w:tblGrid>
-        <w:gridCol w:w="9288"/>
+        <w:gridCol w:w="3096"/>
       </w:tblGrid>
       <w:tr>
         <w:trPr>
@@ -2678,7 +2746,7 @@
         </w:trPr>
         <w:tc>
           <w:tcPr>
-            <w:tcW w:type="dxa" w:w="9288"/>
+            <w:tcW w:type="dxa" w:w="3096"/>
             <w:gridSpan w:val="3"/>
             <w:tcBorders/>
             <w:shd w:fill="FFFFFF" w:val="clear"/>
@@ -2693,6 +2761,7 @@
             <w:pPr>
               <w:pStyle w:val="style0"/>
               <w:spacing w:after="200" w:before="0"/>
+              <w:contextualSpacing w:val="false"/>
               <w:jc w:val="center"/>
             </w:pPr>
             <w:r>
@@ -2731,6 +2800,7 @@
               </w:tabs>
               <w:suppressAutoHyphens w:val="true"/>
               <w:spacing w:after="200" w:before="0" w:line="276" w:lineRule="auto"/>
+              <w:contextualSpacing w:val="false"/>
             </w:pPr>
             <w:r>
               <w:rPr>
@@ -2763,6 +2833,7 @@
               </w:tabs>
               <w:suppressAutoHyphens w:val="true"/>
               <w:spacing w:after="200" w:before="0" w:line="276" w:lineRule="auto"/>
+              <w:contextualSpacing w:val="false"/>
             </w:pPr>
             <w:r>
               <w:rPr>
@@ -2795,6 +2866,7 @@
               </w:tabs>
               <w:suppressAutoHyphens w:val="true"/>
               <w:spacing w:after="200" w:before="0" w:line="276" w:lineRule="auto"/>
+              <w:contextualSpacing w:val="false"/>
             </w:pPr>
             <w:r>
               <w:rPr>
@@ -2832,6 +2904,7 @@
               </w:tabs>
               <w:suppressAutoHyphens w:val="true"/>
               <w:spacing w:after="200" w:before="0" w:line="276" w:lineRule="auto"/>
+              <w:contextualSpacing w:val="false"/>
             </w:pPr>
             <w:r>
               <w:rPr>
@@ -2859,6 +2932,7 @@
             <w:pPr>
               <w:pStyle w:val="style0"/>
               <w:spacing w:after="200" w:before="0"/>
+              <w:contextualSpacing w:val="false"/>
               <w:jc w:val="center"/>
             </w:pPr>
             <w:r>
@@ -2892,6 +2966,7 @@
               </w:tabs>
               <w:suppressAutoHyphens w:val="true"/>
               <w:spacing w:after="200" w:before="0" w:line="276" w:lineRule="auto"/>
+              <w:contextualSpacing w:val="false"/>
             </w:pPr>
             <w:r>
               <w:rPr>
@@ -2928,6 +3003,7 @@
               </w:tabs>
               <w:suppressAutoHyphens w:val="true"/>
               <w:spacing w:after="200" w:before="0" w:line="276" w:lineRule="auto"/>
+              <w:contextualSpacing w:val="false"/>
             </w:pPr>
             <w:r>
               <w:rPr>
@@ -2954,6 +3030,7 @@
             <w:pPr>
               <w:pStyle w:val="style0"/>
               <w:spacing w:after="200" w:before="0"/>
+              <w:contextualSpacing w:val="false"/>
               <w:jc w:val="center"/>
             </w:pPr>
             <w:r>
@@ -2987,6 +3064,7 @@
               </w:tabs>
               <w:suppressAutoHyphens w:val="true"/>
               <w:spacing w:after="200" w:before="0" w:line="276" w:lineRule="auto"/>
+              <w:contextualSpacing w:val="false"/>
             </w:pPr>
             <w:r>
               <w:rPr>
@@ -3023,6 +3101,7 @@
               </w:tabs>
               <w:suppressAutoHyphens w:val="true"/>
               <w:spacing w:after="200" w:before="0" w:line="276" w:lineRule="auto"/>
+              <w:contextualSpacing w:val="false"/>
             </w:pPr>
             <w:r>
               <w:rPr>
@@ -3049,6 +3128,7 @@
             <w:pPr>
               <w:pStyle w:val="style0"/>
               <w:spacing w:after="200" w:before="0"/>
+              <w:contextualSpacing w:val="false"/>
               <w:jc w:val="center"/>
             </w:pPr>
             <w:r>
@@ -3082,6 +3162,7 @@
               </w:tabs>
               <w:suppressAutoHyphens w:val="true"/>
               <w:spacing w:after="200" w:before="0" w:line="276" w:lineRule="auto"/>
+              <w:contextualSpacing w:val="false"/>
             </w:pPr>
             <w:r>
               <w:rPr>
@@ -3107,7 +3188,7 @@
         <w:pStyle w:val="style2"/>
         <w:numPr>
           <w:ilvl w:val="1"/>
-          <w:numId w:val="2"/>
+          <w:numId w:val="3"/>
         </w:numPr>
       </w:pPr>
       <w:r>
@@ -3119,11 +3200,11 @@
     <w:tbl>
       <w:tblPr>
         <w:jc w:val="left"/>
-        <w:tblInd w:type="dxa" w:w="-216"/>
+        <w:tblInd w:type="dxa" w:w="-324"/>
         <w:tblBorders/>
       </w:tblPr>
       <w:tblGrid>
-        <w:gridCol w:w="9288"/>
+        <w:gridCol w:w="3096"/>
       </w:tblGrid>
       <w:tr>
         <w:trPr>
@@ -3131,7 +3212,7 @@
         </w:trPr>
         <w:tc>
           <w:tcPr>
-            <w:tcW w:type="dxa" w:w="9288"/>
+            <w:tcW w:type="dxa" w:w="3096"/>
             <w:gridSpan w:val="3"/>
             <w:tcBorders/>
             <w:shd w:fill="FFFFFF" w:val="clear"/>
@@ -3146,6 +3227,7 @@
             <w:pPr>
               <w:pStyle w:val="style0"/>
               <w:spacing w:after="200" w:before="0"/>
+              <w:contextualSpacing w:val="false"/>
               <w:jc w:val="center"/>
             </w:pPr>
             <w:r>
@@ -3184,6 +3266,7 @@
               </w:tabs>
               <w:suppressAutoHyphens w:val="true"/>
               <w:spacing w:after="200" w:before="0" w:line="276" w:lineRule="auto"/>
+              <w:contextualSpacing w:val="false"/>
             </w:pPr>
             <w:r>
               <w:rPr>
@@ -3216,6 +3299,7 @@
               </w:tabs>
               <w:suppressAutoHyphens w:val="true"/>
               <w:spacing w:after="200" w:before="0" w:line="276" w:lineRule="auto"/>
+              <w:contextualSpacing w:val="false"/>
             </w:pPr>
             <w:r>
               <w:rPr>
@@ -3248,6 +3332,7 @@
               </w:tabs>
               <w:suppressAutoHyphens w:val="true"/>
               <w:spacing w:after="200" w:before="0" w:line="276" w:lineRule="auto"/>
+              <w:contextualSpacing w:val="false"/>
             </w:pPr>
             <w:r>
               <w:rPr>
@@ -3285,6 +3370,7 @@
               </w:tabs>
               <w:suppressAutoHyphens w:val="true"/>
               <w:spacing w:after="200" w:before="0" w:line="276" w:lineRule="auto"/>
+              <w:contextualSpacing w:val="false"/>
             </w:pPr>
             <w:r>
               <w:rPr>
@@ -3312,6 +3398,7 @@
             <w:pPr>
               <w:pStyle w:val="style0"/>
               <w:spacing w:after="200" w:before="0"/>
+              <w:contextualSpacing w:val="false"/>
               <w:jc w:val="center"/>
             </w:pPr>
             <w:r>
@@ -3345,6 +3432,7 @@
               </w:tabs>
               <w:suppressAutoHyphens w:val="true"/>
               <w:spacing w:after="200" w:before="0" w:line="276" w:lineRule="auto"/>
+              <w:contextualSpacing w:val="false"/>
             </w:pPr>
             <w:r>
               <w:rPr>
@@ -3381,6 +3469,7 @@
               </w:tabs>
               <w:suppressAutoHyphens w:val="true"/>
               <w:spacing w:after="200" w:before="0" w:line="276" w:lineRule="auto"/>
+              <w:contextualSpacing w:val="false"/>
             </w:pPr>
             <w:r>
               <w:rPr>
@@ -3407,6 +3496,7 @@
             <w:pPr>
               <w:pStyle w:val="style0"/>
               <w:spacing w:after="200" w:before="0"/>
+              <w:contextualSpacing w:val="false"/>
               <w:jc w:val="center"/>
             </w:pPr>
             <w:r>
@@ -3440,6 +3530,7 @@
               </w:tabs>
               <w:suppressAutoHyphens w:val="true"/>
               <w:spacing w:after="200" w:before="0" w:line="276" w:lineRule="auto"/>
+              <w:contextualSpacing w:val="false"/>
             </w:pPr>
             <w:r>
               <w:rPr>
@@ -3465,7 +3556,7 @@
         <w:pStyle w:val="style2"/>
         <w:numPr>
           <w:ilvl w:val="1"/>
-          <w:numId w:val="2"/>
+          <w:numId w:val="3"/>
         </w:numPr>
       </w:pPr>
       <w:r>
@@ -3551,7 +3642,7 @@
         <w:pStyle w:val="style2"/>
         <w:numPr>
           <w:ilvl w:val="1"/>
-          <w:numId w:val="2"/>
+          <w:numId w:val="3"/>
         </w:numPr>
       </w:pPr>
       <w:r>
@@ -3662,9 +3753,9 @@
         <w:pStyle w:val="style1"/>
         <w:numPr>
           <w:ilvl w:val="0"/>
-          <w:numId w:val="1"/>
-        </w:numPr>
-        <w:ind w:firstLine="708" w:left="0" w:right="0"/>
+          <w:numId w:val="2"/>
+        </w:numPr>
+        <w:ind w:hanging="432" w:left="0" w:right="0"/>
       </w:pPr>
       <w:r>
         <w:rPr/>
@@ -3676,7 +3767,7 @@
         <w:pStyle w:val="style2"/>
         <w:numPr>
           <w:ilvl w:val="1"/>
-          <w:numId w:val="2"/>
+          <w:numId w:val="3"/>
         </w:numPr>
       </w:pPr>
       <w:r>
@@ -3814,9 +3905,9 @@
         <w:pStyle w:val="style1"/>
         <w:numPr>
           <w:ilvl w:val="0"/>
-          <w:numId w:val="1"/>
-        </w:numPr>
-        <w:ind w:firstLine="708" w:left="0" w:right="0"/>
+          <w:numId w:val="2"/>
+        </w:numPr>
+        <w:ind w:hanging="432" w:left="0" w:right="0"/>
       </w:pPr>
       <w:r>
         <w:rPr/>
@@ -3920,6 +4011,7 @@
         <w:pStyle w:val="style0"/>
         <w:spacing w:after="200" w:before="0"/>
         <w:ind w:hanging="0" w:left="426" w:right="0"/>
+        <w:contextualSpacing w:val="false"/>
       </w:pPr>
       <w:r>
         <w:rPr/>
@@ -3932,7 +4024,7 @@
       <w:pgNumType w:fmt="decimal"/>
       <w:formProt w:val="false"/>
       <w:textDirection w:val="lrTb"/>
-      <w:docGrid w:charSpace="8192" w:linePitch="360" w:type="default"/>
+      <w:docGrid w:charSpace="12288" w:linePitch="360" w:type="default"/>
     </w:sectPr>
   </w:body>
 </w:document>
@@ -4067,9 +4159,6 @@
       <w:lvlText w:val=""/>
       <w:lvlJc w:val="left"/>
       <w:pPr>
-        <w:tabs>
-          <w:tab w:pos="432" w:val="num"/>
-        </w:tabs>
         <w:ind w:hanging="432" w:left="432"/>
       </w:pPr>
     </w:lvl>
@@ -4080,9 +4169,6 @@
       <w:lvlText w:val=""/>
       <w:lvlJc w:val="left"/>
       <w:pPr>
-        <w:tabs>
-          <w:tab w:pos="576" w:val="num"/>
-        </w:tabs>
         <w:ind w:hanging="576" w:left="576"/>
       </w:pPr>
     </w:lvl>
@@ -4093,9 +4179,6 @@
       <w:lvlText w:val=""/>
       <w:lvlJc w:val="left"/>
       <w:pPr>
-        <w:tabs>
-          <w:tab w:pos="720" w:val="num"/>
-        </w:tabs>
         <w:ind w:hanging="720" w:left="720"/>
       </w:pPr>
     </w:lvl>
@@ -4106,9 +4189,6 @@
       <w:lvlText w:val=""/>
       <w:lvlJc w:val="left"/>
       <w:pPr>
-        <w:tabs>
-          <w:tab w:pos="864" w:val="num"/>
-        </w:tabs>
         <w:ind w:hanging="864" w:left="864"/>
       </w:pPr>
     </w:lvl>
@@ -4119,9 +4199,6 @@
       <w:lvlText w:val=""/>
       <w:lvlJc w:val="left"/>
       <w:pPr>
-        <w:tabs>
-          <w:tab w:pos="1008" w:val="num"/>
-        </w:tabs>
         <w:ind w:hanging="1008" w:left="1008"/>
       </w:pPr>
     </w:lvl>
@@ -4132,9 +4209,6 @@
       <w:lvlText w:val=""/>
       <w:lvlJc w:val="left"/>
       <w:pPr>
-        <w:tabs>
-          <w:tab w:pos="1152" w:val="num"/>
-        </w:tabs>
         <w:ind w:hanging="1152" w:left="1152"/>
       </w:pPr>
     </w:lvl>
@@ -4145,9 +4219,6 @@
       <w:lvlText w:val=""/>
       <w:lvlJc w:val="left"/>
       <w:pPr>
-        <w:tabs>
-          <w:tab w:pos="1296" w:val="num"/>
-        </w:tabs>
         <w:ind w:hanging="1296" w:left="1296"/>
       </w:pPr>
     </w:lvl>
@@ -4158,9 +4229,6 @@
       <w:lvlText w:val=""/>
       <w:lvlJc w:val="left"/>
       <w:pPr>
-        <w:tabs>
-          <w:tab w:pos="1440" w:val="num"/>
-        </w:tabs>
         <w:ind w:hanging="1440" w:left="1440"/>
       </w:pPr>
     </w:lvl>
@@ -4171,9 +4239,6 @@
       <w:lvlText w:val=""/>
       <w:lvlJc w:val="left"/>
       <w:pPr>
-        <w:tabs>
-          <w:tab w:pos="1584" w:val="num"/>
-        </w:tabs>
         <w:ind w:hanging="1584" w:left="1584"/>
       </w:pPr>
     </w:lvl>
@@ -4181,6 +4246,98 @@
   <w:abstractNum w:abstractNumId="3">
     <w:lvl w:ilvl="0">
       <w:start w:val="1"/>
+      <w:numFmt w:val="none"/>
+      <w:suff w:val="nothing"/>
+      <w:lvlText w:val=""/>
+      <w:lvlJc w:val="left"/>
+      <w:pPr>
+        <w:ind w:hanging="432" w:left="432"/>
+      </w:pPr>
+    </w:lvl>
+    <w:lvl w:ilvl="1">
+      <w:start w:val="1"/>
+      <w:numFmt w:val="none"/>
+      <w:suff w:val="nothing"/>
+      <w:lvlText w:val=""/>
+      <w:lvlJc w:val="left"/>
+      <w:pPr>
+        <w:ind w:hanging="576" w:left="576"/>
+      </w:pPr>
+    </w:lvl>
+    <w:lvl w:ilvl="2">
+      <w:start w:val="1"/>
+      <w:numFmt w:val="none"/>
+      <w:suff w:val="nothing"/>
+      <w:lvlText w:val=""/>
+      <w:lvlJc w:val="left"/>
+      <w:pPr>
+        <w:ind w:hanging="720" w:left="720"/>
+      </w:pPr>
+    </w:lvl>
+    <w:lvl w:ilvl="3">
+      <w:start w:val="1"/>
+      <w:numFmt w:val="none"/>
+      <w:suff w:val="nothing"/>
+      <w:lvlText w:val=""/>
+      <w:lvlJc w:val="left"/>
+      <w:pPr>
+        <w:ind w:hanging="864" w:left="864"/>
+      </w:pPr>
+    </w:lvl>
+    <w:lvl w:ilvl="4">
+      <w:start w:val="1"/>
+      <w:numFmt w:val="none"/>
+      <w:suff w:val="nothing"/>
+      <w:lvlText w:val=""/>
+      <w:lvlJc w:val="left"/>
+      <w:pPr>
+        <w:ind w:hanging="1008" w:left="1008"/>
+      </w:pPr>
+    </w:lvl>
+    <w:lvl w:ilvl="5">
+      <w:start w:val="1"/>
+      <w:numFmt w:val="none"/>
+      <w:suff w:val="nothing"/>
+      <w:lvlText w:val=""/>
+      <w:lvlJc w:val="left"/>
+      <w:pPr>
+        <w:ind w:hanging="1152" w:left="1152"/>
+      </w:pPr>
+    </w:lvl>
+    <w:lvl w:ilvl="6">
+      <w:start w:val="1"/>
+      <w:numFmt w:val="none"/>
+      <w:suff w:val="nothing"/>
+      <w:lvlText w:val=""/>
+      <w:lvlJc w:val="left"/>
+      <w:pPr>
+        <w:ind w:hanging="1296" w:left="1296"/>
+      </w:pPr>
+    </w:lvl>
+    <w:lvl w:ilvl="7">
+      <w:start w:val="1"/>
+      <w:numFmt w:val="none"/>
+      <w:suff w:val="nothing"/>
+      <w:lvlText w:val=""/>
+      <w:lvlJc w:val="left"/>
+      <w:pPr>
+        <w:ind w:hanging="1440" w:left="1440"/>
+      </w:pPr>
+    </w:lvl>
+    <w:lvl w:ilvl="8">
+      <w:start w:val="1"/>
+      <w:numFmt w:val="none"/>
+      <w:suff w:val="nothing"/>
+      <w:lvlText w:val=""/>
+      <w:lvlJc w:val="left"/>
+      <w:pPr>
+        <w:ind w:hanging="1584" w:left="1584"/>
+      </w:pPr>
+    </w:lvl>
+  </w:abstractNum>
+  <w:abstractNum w:abstractNumId="4">
+    <w:lvl w:ilvl="0">
+      <w:start w:val="1"/>
       <w:numFmt w:val="decimal"/>
       <w:lvlText w:val="%1."/>
       <w:lvlJc w:val="left"/>
@@ -4261,7 +4418,7 @@
       </w:pPr>
     </w:lvl>
   </w:abstractNum>
-  <w:abstractNum w:abstractNumId="4">
+  <w:abstractNum w:abstractNumId="5">
     <w:lvl w:ilvl="0">
       <w:start w:val="1"/>
       <w:numFmt w:val="bullet"/>
@@ -4371,7 +4528,7 @@
       </w:rPr>
     </w:lvl>
   </w:abstractNum>
-  <w:abstractNum w:abstractNumId="5">
+  <w:abstractNum w:abstractNumId="6">
     <w:lvl w:ilvl="0">
       <w:start w:val="1"/>
       <w:numFmt w:val="bullet"/>
@@ -4481,7 +4638,7 @@
       </w:rPr>
     </w:lvl>
   </w:abstractNum>
-  <w:abstractNum w:abstractNumId="6">
+  <w:abstractNum w:abstractNumId="7">
     <w:lvl w:ilvl="0">
       <w:start w:val="1"/>
       <w:numFmt w:val="bullet"/>
@@ -4591,7 +4748,7 @@
       </w:rPr>
     </w:lvl>
   </w:abstractNum>
-  <w:abstractNum w:abstractNumId="7">
+  <w:abstractNum w:abstractNumId="8">
     <w:lvl w:ilvl="0">
       <w:start w:val="1"/>
       <w:numFmt w:val="bullet"/>
@@ -4722,6 +4879,9 @@
   <w:num w:numId="7">
     <w:abstractNumId w:val="7"/>
   </w:num>
+  <w:num w:numId="8">
+    <w:abstractNumId w:val="8"/>
+  </w:num>
 </w:numbering>
 </file>
 
@@ -4737,6 +4897,7 @@
       </w:tabs>
       <w:suppressAutoHyphens w:val="true"/>
       <w:spacing w:after="200" w:before="0" w:line="276" w:lineRule="auto"/>
+      <w:contextualSpacing w:val="false"/>
     </w:pPr>
     <w:rPr>
       <w:rFonts w:ascii="Calibri" w:cs="Calibri" w:eastAsia="WenQuanYi Micro Hei" w:hAnsi="Calibri"/>
@@ -4749,16 +4910,12 @@
   <w:style w:styleId="style1" w:type="paragraph">
     <w:name w:val="Nagłówek 1"/>
     <w:basedOn w:val="style0"/>
-    <w:next w:val="style26"/>
+    <w:next w:val="style29"/>
     <w:pPr>
       <w:keepNext/>
       <w:keepLines/>
-      <w:numPr>
-        <w:ilvl w:val="0"/>
-        <w:numId w:val="1"/>
-      </w:numPr>
       <w:spacing w:after="0" w:before="480"/>
-      <w:outlineLvl w:val="0"/>
+      <w:contextualSpacing w:val="false"/>
     </w:pPr>
     <w:rPr>
       <w:rFonts w:ascii="Cambria" w:cs="" w:hAnsi="Cambria"/>
@@ -4772,7 +4929,7 @@
   <w:style w:styleId="style2" w:type="paragraph">
     <w:name w:val="Nagłówek 2"/>
     <w:basedOn w:val="style0"/>
-    <w:next w:val="style26"/>
+    <w:next w:val="style29"/>
     <w:pPr>
       <w:keepNext/>
       <w:keepLines/>
@@ -4781,6 +4938,7 @@
         <w:numId w:val="1"/>
       </w:numPr>
       <w:spacing w:after="0" w:before="200"/>
+      <w:contextualSpacing w:val="false"/>
       <w:outlineLvl w:val="1"/>
     </w:pPr>
     <w:rPr>
@@ -4889,13 +5047,35 @@
       <w:rFonts w:cs="Wingdings"/>
     </w:rPr>
   </w:style>
-  <w:style w:styleId="style25" w:type="paragraph">
+  <w:style w:styleId="style25" w:type="character">
+    <w:name w:val="ListLabel 5"/>
+    <w:next w:val="style25"/>
+    <w:rPr>
+      <w:rFonts w:cs="Symbol"/>
+    </w:rPr>
+  </w:style>
+  <w:style w:styleId="style26" w:type="character">
+    <w:name w:val="ListLabel 6"/>
+    <w:next w:val="style26"/>
+    <w:rPr>
+      <w:rFonts w:cs="Courier New"/>
+    </w:rPr>
+  </w:style>
+  <w:style w:styleId="style27" w:type="character">
+    <w:name w:val="ListLabel 7"/>
+    <w:next w:val="style27"/>
+    <w:rPr>
+      <w:rFonts w:cs="Wingdings"/>
+    </w:rPr>
+  </w:style>
+  <w:style w:styleId="style28" w:type="paragraph">
     <w:name w:val="Nagłówek"/>
     <w:basedOn w:val="style0"/>
-    <w:next w:val="style26"/>
+    <w:next w:val="style29"/>
     <w:pPr>
       <w:keepNext/>
       <w:spacing w:after="120" w:before="240"/>
+      <w:contextualSpacing w:val="false"/>
     </w:pPr>
     <w:rPr>
       <w:rFonts w:ascii="Liberation Sans" w:cs="Lohit Hindi" w:eastAsia="WenQuanYi Micro Hei" w:hAnsi="Liberation Sans"/>
@@ -4903,31 +5083,33 @@
       <w:szCs w:val="28"/>
     </w:rPr>
   </w:style>
-  <w:style w:styleId="style26" w:type="paragraph">
+  <w:style w:styleId="style29" w:type="paragraph">
     <w:name w:val="Treść tekstu"/>
     <w:basedOn w:val="style0"/>
-    <w:next w:val="style26"/>
+    <w:next w:val="style29"/>
     <w:pPr>
       <w:spacing w:after="120" w:before="0"/>
+      <w:contextualSpacing w:val="false"/>
     </w:pPr>
     <w:rPr/>
   </w:style>
-  <w:style w:styleId="style27" w:type="paragraph">
+  <w:style w:styleId="style30" w:type="paragraph">
     <w:name w:val="Lista"/>
-    <w:basedOn w:val="style26"/>
-    <w:next w:val="style27"/>
+    <w:basedOn w:val="style29"/>
+    <w:next w:val="style30"/>
     <w:pPr/>
     <w:rPr>
       <w:rFonts w:cs="Lohit Hindi"/>
     </w:rPr>
   </w:style>
-  <w:style w:styleId="style28" w:type="paragraph">
+  <w:style w:styleId="style31" w:type="paragraph">
     <w:name w:val="Podpis"/>
     <w:basedOn w:val="style0"/>
-    <w:next w:val="style28"/>
+    <w:next w:val="style31"/>
     <w:pPr>
       <w:suppressLineNumbers/>
       <w:spacing w:after="120" w:before="120"/>
+      <w:contextualSpacing w:val="false"/>
     </w:pPr>
     <w:rPr>
       <w:rFonts w:cs="Lohit Hindi"/>
@@ -4937,10 +5119,10 @@
       <w:szCs w:val="24"/>
     </w:rPr>
   </w:style>
-  <w:style w:styleId="style29" w:type="paragraph">
+  <w:style w:styleId="style32" w:type="paragraph">
     <w:name w:val="Indeks"/>
     <w:basedOn w:val="style0"/>
-    <w:next w:val="style29"/>
+    <w:next w:val="style32"/>
     <w:pPr>
       <w:suppressLineNumbers/>
     </w:pPr>
@@ -4948,15 +5130,16 @@
       <w:rFonts w:cs="Lohit Hindi"/>
     </w:rPr>
   </w:style>
-  <w:style w:styleId="style30" w:type="paragraph">
+  <w:style w:styleId="style33" w:type="paragraph">
     <w:name w:val="Tytuł"/>
     <w:basedOn w:val="style0"/>
-    <w:next w:val="style31"/>
+    <w:next w:val="style34"/>
     <w:pPr>
       <w:pBdr>
         <w:bottom w:color="4F81BD" w:space="0" w:sz="8" w:val="single"/>
       </w:pBdr>
       <w:spacing w:after="300" w:before="0" w:line="100" w:lineRule="atLeast"/>
+      <w:contextualSpacing w:val="false"/>
       <w:jc w:val="center"/>
     </w:pPr>
     <w:rPr>
@@ -4969,10 +5152,10 @@
       <w:szCs w:val="52"/>
     </w:rPr>
   </w:style>
-  <w:style w:styleId="style31" w:type="paragraph">
+  <w:style w:styleId="style34" w:type="paragraph">
     <w:name w:val="Podtytuł"/>
     <w:basedOn w:val="style0"/>
-    <w:next w:val="style26"/>
+    <w:next w:val="style29"/>
     <w:pPr>
       <w:jc w:val="center"/>
     </w:pPr>
@@ -4986,21 +5169,22 @@
       <w:szCs w:val="24"/>
     </w:rPr>
   </w:style>
-  <w:style w:styleId="style32" w:type="paragraph">
+  <w:style w:styleId="style35" w:type="paragraph">
     <w:name w:val="List Paragraph"/>
     <w:basedOn w:val="style0"/>
-    <w:next w:val="style32"/>
+    <w:next w:val="style35"/>
     <w:pPr>
       <w:ind w:hanging="0" w:left="720" w:right="0"/>
     </w:pPr>
     <w:rPr/>
   </w:style>
-  <w:style w:styleId="style33" w:type="paragraph">
+  <w:style w:styleId="style36" w:type="paragraph">
     <w:name w:val="Balloon Text"/>
     <w:basedOn w:val="style0"/>
-    <w:next w:val="style33"/>
+    <w:next w:val="style36"/>
     <w:pPr>
       <w:spacing w:after="0" w:before="0" w:line="100" w:lineRule="atLeast"/>
+      <w:contextualSpacing w:val="false"/>
     </w:pPr>
     <w:rPr>
       <w:rFonts w:ascii="Tahoma" w:cs="Tahoma" w:hAnsi="Tahoma"/>

</xml_diff>